<commit_message>
Finish Wk 5 assignment for Coursera Stanford ML
</commit_message>
<xml_diff>
--- a/Stats/UoAdelaide/LSR_Chapter11_HypothesisTesting.docx
+++ b/Stats/UoAdelaide/LSR_Chapter11_HypothesisTesting.docx
@@ -214,43 +214,199 @@
       <w:r>
         <w:t xml:space="preserve">2 </w:t>
       </w:r>
-      <w:proofErr w:type="gramStart"/>
       <w:r>
         <w:t>bi</w:t>
       </w:r>
       <w:r>
-        <w:t>g ideas</w:t>
-      </w:r>
-      <w:proofErr w:type="gramEnd"/>
+        <w:t xml:space="preserve">g ideas </w:t>
+      </w:r>
+      <w:r>
+        <w:t xml:space="preserve">in </w:t>
+      </w:r>
+      <w:r>
+        <w:rPr>
+          <w:b/>
+        </w:rPr>
+        <w:t>inferential statistics</w:t>
+      </w:r>
+      <w:r>
+        <w:t xml:space="preserve"> + </w:t>
+      </w:r>
+      <w:r>
+        <w:t>the other big idea</w:t>
+      </w:r>
       <w:r>
         <w:t xml:space="preserve"> </w:t>
       </w:r>
       <w:r>
-        <w:t xml:space="preserve">in </w:t>
-      </w:r>
-      <w:r>
-        <w:rPr>
-          <w:b/>
-        </w:rPr>
-        <w:t>inferential statistics</w:t>
+        <w:t xml:space="preserve">is </w:t>
+      </w:r>
+      <w:r>
+        <w:rPr>
+          <w:b/>
+        </w:rPr>
+        <w:t>hypothesis testing</w:t>
+      </w:r>
+      <w:r>
+        <w:t xml:space="preserve">. </w:t>
+      </w:r>
+    </w:p>
+    <w:p>
+      <w:pPr>
+        <w:pStyle w:val="ListBullet"/>
+      </w:pPr>
+      <w:r>
+        <w:t>In its most abstract form, hypothesis testing really a very simple idea: researcher has some theory about the world</w:t>
       </w:r>
       <w:r>
         <w:t xml:space="preserve"> + </w:t>
       </w:r>
       <w:r>
-        <w:t>the other big idea</w:t>
+        <w:t xml:space="preserve">wants to determine whether or not the data actually support that theory. </w:t>
+      </w:r>
+    </w:p>
+    <w:p>
+      <w:pPr>
+        <w:pStyle w:val="ListBullet"/>
+      </w:pPr>
+      <w:r>
+        <w:t>However, details are messy</w:t>
+      </w:r>
+      <w:r>
+        <w:t xml:space="preserve"> + </w:t>
+      </w:r>
+      <w:r>
+        <w:t xml:space="preserve">most people find the theory of hypothesis testing to be the most frustrating part of statistics. </w:t>
+      </w:r>
+    </w:p>
+    <w:p>
+      <w:pPr>
+        <w:pStyle w:val="ListBullet"/>
+      </w:pPr>
+      <w:r>
+        <w:t>Simple example study: Seek to te</w:t>
+      </w:r>
+      <w:r>
+        <w:t xml:space="preserve">st whether clairvoyance exists </w:t>
+      </w:r>
+      <w:r>
+        <w:sym w:font="Wingdings" w:char="F0E8"/>
       </w:r>
       <w:r>
         <w:t xml:space="preserve"> </w:t>
       </w:r>
       <w:r>
-        <w:t xml:space="preserve">is </w:t>
-      </w:r>
-      <w:r>
-        <w:rPr>
-          <w:b/>
-        </w:rPr>
-        <w:t>hypothesis testing</w:t>
+        <w:t xml:space="preserve">Each participant sits at a table + is shown a card by an experimenter, which is black on 1 side + white on the other. </w:t>
+      </w:r>
+    </w:p>
+    <w:p>
+      <w:pPr>
+        <w:pStyle w:val="ListBullet"/>
+        <w:tabs>
+          <w:tab w:val="clear" w:pos="360"/>
+          <w:tab w:val="num" w:pos="720"/>
+        </w:tabs>
+        <w:ind w:left="720"/>
+      </w:pPr>
+      <w:r>
+        <w:t xml:space="preserve">Experimenter takes card away + places it on a table in an adjacent room black or white side up completely at random, w/ the randomization occurring only after experimenter has left the room w/ the participant. </w:t>
+      </w:r>
+    </w:p>
+    <w:p>
+      <w:pPr>
+        <w:pStyle w:val="ListBullet"/>
+        <w:tabs>
+          <w:tab w:val="clear" w:pos="360"/>
+          <w:tab w:val="num" w:pos="720"/>
+        </w:tabs>
+        <w:ind w:left="720"/>
+      </w:pPr>
+      <w:r>
+        <w:t>2</w:t>
+      </w:r>
+      <w:r>
+        <w:rPr>
+          <w:vertAlign w:val="superscript"/>
+        </w:rPr>
+        <w:t>nd</w:t>
+      </w:r>
+      <w:r>
+        <w:t xml:space="preserve"> experimenter comes in + asks the participant which side of the card is facing upwards. </w:t>
+      </w:r>
+    </w:p>
+    <w:p>
+      <w:pPr>
+        <w:pStyle w:val="ListBullet"/>
+        <w:tabs>
+          <w:tab w:val="clear" w:pos="360"/>
+          <w:tab w:val="num" w:pos="720"/>
+        </w:tabs>
+        <w:ind w:left="720"/>
+      </w:pPr>
+      <w:r>
+        <w:t xml:space="preserve">Purely a 1-shot experiment: Each person sees only 1 card + gives only 1 answer + </w:t>
+      </w:r>
+      <w:r>
+        <w:rPr>
+          <w:i/>
+        </w:rPr>
+        <w:t>at no stage is the participant actually in contact w/ someone who knows the right answer.</w:t>
+      </w:r>
+      <w:r>
+        <w:t xml:space="preserve"> </w:t>
+      </w:r>
+    </w:p>
+    <w:p>
+      <w:pPr>
+        <w:pStyle w:val="ListBullet"/>
+        <w:tabs>
+          <w:tab w:val="clear" w:pos="360"/>
+          <w:tab w:val="num" w:pos="720"/>
+        </w:tabs>
+        <w:ind w:left="720"/>
+      </w:pPr>
+      <w:r>
+        <w:t xml:space="preserve">Dataset is very simple = asked the question of N = 100 people + some number X = 62 got the answer right, a surprisingly large number, sure, but is it large enough to claim evidence for ESP? </w:t>
+      </w:r>
+    </w:p>
+    <w:p>
+      <w:pPr>
+        <w:pStyle w:val="ListBullet"/>
+      </w:pPr>
+      <w:r>
+        <w:t xml:space="preserve">This is the situation where hypothesis testing comes in useful. </w:t>
+      </w:r>
+    </w:p>
+    <w:p>
+      <w:pPr>
+        <w:pStyle w:val="ListBullet"/>
+      </w:pPr>
+      <w:r>
+        <w:t>1</w:t>
+      </w:r>
+      <w:r>
+        <w:rPr>
+          <w:vertAlign w:val="superscript"/>
+        </w:rPr>
+        <w:t>st</w:t>
+      </w:r>
+      <w:r>
+        <w:t xml:space="preserve"> distinction you need to keep clear is between </w:t>
+      </w:r>
+      <w:r>
+        <w:rPr>
+          <w:b/>
+        </w:rPr>
+        <w:t>research hypotheses</w:t>
+      </w:r>
+      <w:r>
+        <w:t xml:space="preserve"> and </w:t>
+      </w:r>
+      <w:r>
+        <w:rPr>
+          <w:b/>
+        </w:rPr>
+        <w:t>statistical hypotheses</w:t>
       </w:r>
       <w:r>
         <w:t xml:space="preserve">. </w:t>
@@ -261,1112 +417,855 @@
         <w:pStyle w:val="ListBullet"/>
       </w:pPr>
       <w:r>
-        <w:t>In its most abstract form, hypothesis testing really a very simple idea: researcher has some theory about the world</w:t>
+        <w:t>In ESP study, overall scientific goal = to demonstrate clairvoyance exists</w:t>
+      </w:r>
+    </w:p>
+    <w:p>
+      <w:pPr>
+        <w:pStyle w:val="ListBullet"/>
+      </w:pPr>
+      <w:r>
+        <w:t xml:space="preserve">Clear research goal: hoping to discover </w:t>
+      </w:r>
+      <w:r>
+        <w:rPr>
+          <w:i/>
+        </w:rPr>
+        <w:t>evidence</w:t>
+      </w:r>
+      <w:r>
+        <w:t xml:space="preserve"> for ESP</w:t>
+      </w:r>
+    </w:p>
+    <w:p>
+      <w:pPr>
+        <w:pStyle w:val="ListBullet"/>
+      </w:pPr>
+      <w:r>
+        <w:t xml:space="preserve">In other situations, might actually be more neutral than that, so might say research goal = to determine whether or not clairvoyance </w:t>
+      </w:r>
+      <w:r>
+        <w:rPr>
+          <w:i/>
+        </w:rPr>
+        <w:t>exists</w:t>
+      </w:r>
+      <w:r>
+        <w:t xml:space="preserve">. </w:t>
+      </w:r>
+    </w:p>
+    <w:p>
+      <w:pPr>
+        <w:pStyle w:val="ListBullet"/>
+      </w:pPr>
+      <w:r>
+        <w:t xml:space="preserve">Basic point: </w:t>
+      </w:r>
+      <w:r>
+        <w:t xml:space="preserve">a </w:t>
+      </w:r>
+      <w:r>
+        <w:rPr>
+          <w:b/>
+        </w:rPr>
+        <w:t>research hypothesis</w:t>
+      </w:r>
+      <w:r>
+        <w:t xml:space="preserve"> involves making a </w:t>
+      </w:r>
+      <w:r>
+        <w:rPr>
+          <w:u w:val="single"/>
+        </w:rPr>
+        <w:t>substantive, testable scientific claim</w:t>
+      </w:r>
+    </w:p>
+    <w:p>
+      <w:pPr>
+        <w:pStyle w:val="ListBullet"/>
+      </w:pPr>
+      <w:r>
+        <w:t>If you’r</w:t>
+      </w:r>
+      <w:r>
+        <w:t xml:space="preserve">e a psychologist, your research hypotheses are fundamentally </w:t>
+      </w:r>
+      <w:r>
+        <w:t>about psychological constructs</w:t>
+      </w:r>
+    </w:p>
+    <w:p>
+      <w:pPr>
+        <w:pStyle w:val="ListBullet"/>
+      </w:pPr>
+      <w:r>
+        <w:t xml:space="preserve">Any of the following would count as research hypotheses: </w:t>
+      </w:r>
+    </w:p>
+    <w:p>
+      <w:pPr>
+        <w:pStyle w:val="ListBullet"/>
+        <w:tabs>
+          <w:tab w:val="clear" w:pos="360"/>
+          <w:tab w:val="num" w:pos="720"/>
+        </w:tabs>
+        <w:ind w:left="720"/>
+      </w:pPr>
+      <w:r>
+        <w:rPr>
+          <w:u w:val="single"/>
+        </w:rPr>
+        <w:t>Listening to music reduces ability to pay attention to other things</w:t>
+      </w:r>
+      <w:r>
+        <w:t xml:space="preserve"> =</w:t>
+      </w:r>
+      <w:r>
+        <w:t xml:space="preserve"> a claim about causal relationship between </w:t>
+      </w:r>
+      <w:r>
+        <w:t xml:space="preserve">2 </w:t>
+      </w:r>
+      <w:r>
+        <w:t xml:space="preserve">psychologically meaningful concepts (listening to music + paying attention to things), so it’s a perfectly reasonable research hypothesis. </w:t>
+      </w:r>
+    </w:p>
+    <w:p>
+      <w:pPr>
+        <w:pStyle w:val="ListBullet"/>
+        <w:tabs>
+          <w:tab w:val="clear" w:pos="360"/>
+          <w:tab w:val="num" w:pos="720"/>
+        </w:tabs>
+        <w:ind w:left="720"/>
+      </w:pPr>
+      <w:r>
+        <w:rPr>
+          <w:u w:val="single"/>
+        </w:rPr>
+        <w:t>Intelligence is related to personality</w:t>
+      </w:r>
+      <w:r>
+        <w:t xml:space="preserve"> = </w:t>
+      </w:r>
+      <w:r>
+        <w:t xml:space="preserve">a relational claim about </w:t>
+      </w:r>
+      <w:r>
+        <w:t xml:space="preserve">2 </w:t>
+      </w:r>
+      <w:r>
+        <w:t xml:space="preserve">psychological constructs (intelligence + personality), but claim is weaker: </w:t>
+      </w:r>
+      <w:r>
+        <w:rPr>
+          <w:i/>
+        </w:rPr>
+        <w:t>correlational</w:t>
+      </w:r>
+      <w:r>
+        <w:t xml:space="preserve">, NOT </w:t>
+      </w:r>
+      <w:r>
+        <w:t xml:space="preserve">causal. </w:t>
+      </w:r>
+    </w:p>
+    <w:p>
+      <w:pPr>
+        <w:pStyle w:val="ListBullet"/>
+        <w:tabs>
+          <w:tab w:val="clear" w:pos="360"/>
+          <w:tab w:val="num" w:pos="720"/>
+        </w:tabs>
+        <w:ind w:left="720"/>
+      </w:pPr>
+      <w:r>
+        <w:rPr>
+          <w:u w:val="single"/>
+        </w:rPr>
+        <w:t>Intelligence is s</w:t>
+      </w:r>
+      <w:r>
+        <w:rPr>
+          <w:u w:val="single"/>
+        </w:rPr>
+        <w:t xml:space="preserve">peed of information </w:t>
+      </w:r>
+      <w:r>
+        <w:rPr>
+          <w:u w:val="single"/>
+        </w:rPr>
+        <w:t>processing</w:t>
+      </w:r>
+      <w:r>
+        <w:t xml:space="preserve">: </w:t>
+      </w:r>
+      <w:r>
+        <w:t>This</w:t>
+      </w:r>
+      <w:r>
+        <w:t xml:space="preserve"> hypothesis has a quite different character: </w:t>
+      </w:r>
+    </w:p>
+    <w:p>
+      <w:pPr>
+        <w:pStyle w:val="ListBullet"/>
+        <w:tabs>
+          <w:tab w:val="clear" w:pos="360"/>
+          <w:tab w:val="num" w:pos="1080"/>
+        </w:tabs>
+        <w:ind w:left="1080"/>
+      </w:pPr>
+      <w:r>
+        <w:t>not actu</w:t>
+      </w:r>
+      <w:r>
+        <w:t xml:space="preserve">ally a relational claim at all but </w:t>
+      </w:r>
+      <w:r>
+        <w:t xml:space="preserve">an </w:t>
+      </w:r>
+      <w:r>
+        <w:rPr>
+          <w:b/>
+        </w:rPr>
+        <w:t>ontological</w:t>
+      </w:r>
+      <w:r>
+        <w:t xml:space="preserve"> claim about the </w:t>
+      </w:r>
+      <w:r>
+        <w:rPr>
+          <w:i/>
+        </w:rPr>
+        <w:t>fundamental character of intelligence</w:t>
+      </w:r>
+      <w:r>
+        <w:t xml:space="preserve"> </w:t>
+      </w:r>
+    </w:p>
+    <w:p>
+      <w:pPr>
+        <w:pStyle w:val="ListBullet"/>
+        <w:tabs>
+          <w:tab w:val="clear" w:pos="360"/>
+          <w:tab w:val="num" w:pos="1080"/>
+        </w:tabs>
+        <w:ind w:left="1080"/>
+      </w:pPr>
+      <w:r>
+        <w:lastRenderedPageBreak/>
+        <w:t xml:space="preserve">Actually worth </w:t>
+      </w:r>
+      <w:r>
+        <w:t>expanding on this one</w:t>
+      </w:r>
+    </w:p>
+    <w:p>
+      <w:pPr>
+        <w:pStyle w:val="ListBullet"/>
+        <w:tabs>
+          <w:tab w:val="clear" w:pos="360"/>
+          <w:tab w:val="num" w:pos="1080"/>
+        </w:tabs>
+        <w:ind w:left="1080"/>
+      </w:pPr>
+      <w:r>
+        <w:t xml:space="preserve">Usually </w:t>
+      </w:r>
+      <w:r>
+        <w:t>easier to think about how to construct experiments to test research hypotheses of the form “</w:t>
+      </w:r>
+      <w:r>
+        <w:rPr>
+          <w:i/>
+        </w:rPr>
+        <w:t>does X affect Y?”</w:t>
+      </w:r>
+      <w:r>
+        <w:t xml:space="preserve"> than to address claims like “</w:t>
+      </w:r>
+      <w:r>
+        <w:rPr>
+          <w:i/>
+        </w:rPr>
+        <w:t>what is X?</w:t>
+      </w:r>
+      <w:r>
+        <w:t xml:space="preserve">” </w:t>
+      </w:r>
+    </w:p>
+    <w:p>
+      <w:pPr>
+        <w:pStyle w:val="ListBullet"/>
+        <w:rPr>
+          <w:i/>
+        </w:rPr>
+      </w:pPr>
+      <w:r>
+        <w:t xml:space="preserve">In </w:t>
+      </w:r>
+      <w:r>
+        <w:t xml:space="preserve">practice, usually you find ways of </w:t>
+      </w:r>
+      <w:r>
+        <w:rPr>
+          <w:i/>
+        </w:rPr>
+        <w:t xml:space="preserve">testing relational claims that follow from ontological ones. </w:t>
+      </w:r>
+    </w:p>
+    <w:p>
+      <w:pPr>
+        <w:pStyle w:val="ListBullet"/>
+      </w:pPr>
+      <w:r>
+        <w:t xml:space="preserve">Ex: If </w:t>
+      </w:r>
+      <w:r>
+        <w:t xml:space="preserve">I believe intelligence is speed of information processing in the brain, my experiments will often involve looking for </w:t>
+      </w:r>
+      <w:r>
+        <w:rPr>
+          <w:i/>
+        </w:rPr>
+        <w:t>relationships</w:t>
+      </w:r>
+      <w:r>
+        <w:t xml:space="preserve"> between </w:t>
+      </w:r>
+      <w:r>
+        <w:rPr>
+          <w:i/>
+        </w:rPr>
+        <w:t>measures of intelligence</w:t>
       </w:r>
       <w:r>
         <w:t xml:space="preserve"> + </w:t>
       </w:r>
       <w:r>
-        <w:t xml:space="preserve">wants to determine </w:t>
-      </w:r>
-      <w:proofErr w:type="gramStart"/>
-      <w:r>
-        <w:t>whether or not</w:t>
-      </w:r>
-      <w:proofErr w:type="gramEnd"/>
-      <w:r>
-        <w:t xml:space="preserve"> the data actually support that theory. </w:t>
-      </w:r>
-    </w:p>
-    <w:p>
-      <w:pPr>
-        <w:pStyle w:val="ListBullet"/>
-      </w:pPr>
-      <w:r>
-        <w:t>However, details are messy</w:t>
-      </w:r>
-      <w:r>
-        <w:t xml:space="preserve"> + </w:t>
-      </w:r>
-      <w:r>
-        <w:t xml:space="preserve">most people find the theory of hypothesis testing to be the most frustrating part of statistics. </w:t>
-      </w:r>
-    </w:p>
-    <w:p>
-      <w:pPr>
-        <w:pStyle w:val="ListBullet"/>
-      </w:pPr>
-      <w:r>
-        <w:t>Simple example study: Seek to te</w:t>
-      </w:r>
-      <w:r>
-        <w:t xml:space="preserve">st whether clairvoyance exists </w:t>
+        <w:rPr>
+          <w:i/>
+        </w:rPr>
+        <w:t>measures of</w:t>
+      </w:r>
+      <w:r>
+        <w:t xml:space="preserve"> </w:t>
+      </w:r>
+      <w:r>
+        <w:rPr>
+          <w:i/>
+        </w:rPr>
+        <w:t>speed</w:t>
+      </w:r>
+      <w:r>
+        <w:t xml:space="preserve">. </w:t>
+      </w:r>
+    </w:p>
+    <w:p>
+      <w:pPr>
+        <w:pStyle w:val="ListBullet"/>
+      </w:pPr>
+      <w:r>
+        <w:t xml:space="preserve">As a consequence, most everyday research questions tend to be </w:t>
+      </w:r>
+      <w:r>
+        <w:rPr>
+          <w:b/>
+        </w:rPr>
+        <w:t>relational</w:t>
+      </w:r>
+      <w:r>
+        <w:t xml:space="preserve"> in nature, but </w:t>
+      </w:r>
+      <w:r>
+        <w:t xml:space="preserve">are </w:t>
+      </w:r>
+      <w:r>
+        <w:t xml:space="preserve">almost always motivated by </w:t>
+      </w:r>
+      <w:r>
+        <w:rPr>
+          <w:i/>
+        </w:rPr>
+        <w:t>deeper ontological questions</w:t>
+      </w:r>
+      <w:r>
+        <w:t xml:space="preserve"> about the </w:t>
+      </w:r>
+      <w:r>
+        <w:rPr>
+          <w:i/>
+        </w:rPr>
+        <w:t>state of nature</w:t>
+      </w:r>
+      <w:r>
+        <w:t xml:space="preserve">. </w:t>
+      </w:r>
+    </w:p>
+    <w:p>
+      <w:pPr>
+        <w:pStyle w:val="ListBullet"/>
+      </w:pPr>
+      <w:r>
+        <w:t xml:space="preserve">Notice in practice, research hypotheses could overlap a lot. </w:t>
+      </w:r>
+    </w:p>
+    <w:p>
+      <w:pPr>
+        <w:pStyle w:val="ListBullet"/>
+        <w:tabs>
+          <w:tab w:val="clear" w:pos="360"/>
+          <w:tab w:val="num" w:pos="720"/>
+        </w:tabs>
+        <w:ind w:left="720"/>
+      </w:pPr>
+      <w:r>
+        <w:t xml:space="preserve">Ultimate </w:t>
+      </w:r>
+      <w:r>
+        <w:t xml:space="preserve">goal in ESP experiment might be to test an ontological claim “ESP exists”, but I might operationally restrict myself to a </w:t>
+      </w:r>
+      <w:r>
+        <w:rPr>
+          <w:i/>
+        </w:rPr>
+        <w:t>narrower</w:t>
+      </w:r>
+      <w:r>
+        <w:t xml:space="preserve"> hypothesis like “Some people can ‘see’ objects in a clairvoyant fashion”. </w:t>
+      </w:r>
+    </w:p>
+    <w:p>
+      <w:pPr>
+        <w:pStyle w:val="ListBullet"/>
+      </w:pPr>
+      <w:r>
+        <w:t>That said, there are some things that really don’t count as proper research hypoth</w:t>
+      </w:r>
+      <w:r>
+        <w:t>eses in any meaningful sense:</w:t>
+      </w:r>
+    </w:p>
+    <w:p>
+      <w:pPr>
+        <w:pStyle w:val="ListBullet"/>
+        <w:tabs>
+          <w:tab w:val="clear" w:pos="360"/>
+          <w:tab w:val="num" w:pos="720"/>
+        </w:tabs>
+        <w:ind w:left="720"/>
+      </w:pPr>
+      <w:r>
+        <w:rPr>
+          <w:u w:val="single"/>
+        </w:rPr>
+        <w:t>Love is a battlefi</w:t>
+      </w:r>
+      <w:r>
+        <w:t xml:space="preserve">eld. too vague to be testable. </w:t>
+      </w:r>
+    </w:p>
+    <w:p>
+      <w:pPr>
+        <w:pStyle w:val="ListBullet"/>
+        <w:tabs>
+          <w:tab w:val="clear" w:pos="360"/>
+          <w:tab w:val="num" w:pos="1080"/>
+        </w:tabs>
+        <w:ind w:left="1080"/>
+      </w:pPr>
+      <w:r>
+        <w:t xml:space="preserve">While it’s okay for a research hypothesis to have a degree of vagueness to it, it has to be possible to </w:t>
+      </w:r>
+      <w:r>
+        <w:rPr>
+          <w:b/>
+        </w:rPr>
+        <w:t>operationalize</w:t>
+      </w:r>
+      <w:r>
+        <w:t xml:space="preserve"> </w:t>
+      </w:r>
+      <w:r>
+        <w:t>theoretical ideas</w:t>
+      </w:r>
+    </w:p>
+    <w:p>
+      <w:pPr>
+        <w:pStyle w:val="ListBullet"/>
+        <w:tabs>
+          <w:tab w:val="clear" w:pos="360"/>
+          <w:tab w:val="num" w:pos="1080"/>
+        </w:tabs>
+        <w:ind w:left="1080"/>
+      </w:pPr>
+      <w:r>
+        <w:t xml:space="preserve">Difficult to </w:t>
+      </w:r>
+      <w:r>
+        <w:t xml:space="preserve">see how this can be converted into any concrete research design. </w:t>
+      </w:r>
+    </w:p>
+    <w:p>
+      <w:pPr>
+        <w:pStyle w:val="ListBullet"/>
+        <w:tabs>
+          <w:tab w:val="clear" w:pos="360"/>
+          <w:tab w:val="num" w:pos="1080"/>
+        </w:tabs>
+        <w:ind w:left="1080"/>
+      </w:pPr>
+      <w:r>
+        <w:t xml:space="preserve">If that’s true, this isn’t a scientific research hypothesis, it’s a pop song. </w:t>
+      </w:r>
+    </w:p>
+    <w:p>
+      <w:pPr>
+        <w:pStyle w:val="ListBullet"/>
+        <w:tabs>
+          <w:tab w:val="clear" w:pos="360"/>
+          <w:tab w:val="num" w:pos="1080"/>
+        </w:tabs>
+        <w:ind w:left="1080"/>
+      </w:pPr>
+      <w:r>
+        <w:t xml:space="preserve">Doesn’t mean it’s not interesting: </w:t>
+      </w:r>
+      <w:r>
+        <w:t>a lot of deep questions human</w:t>
+      </w:r>
+      <w:r>
+        <w:t>s have fall into this category</w:t>
+      </w:r>
+    </w:p>
+    <w:p>
+      <w:pPr>
+        <w:pStyle w:val="ListBullet"/>
+        <w:tabs>
+          <w:tab w:val="clear" w:pos="360"/>
+          <w:tab w:val="num" w:pos="1080"/>
+        </w:tabs>
+        <w:ind w:left="1080"/>
+      </w:pPr>
+      <w:r>
+        <w:t xml:space="preserve">Maybe </w:t>
+      </w:r>
+      <w:r>
+        <w:t xml:space="preserve">1 </w:t>
+      </w:r>
+      <w:r>
+        <w:t>day science will be able to construct testable theories of love, or to test to see if God exists, + so on; but right now we can’t</w:t>
+      </w:r>
+    </w:p>
+    <w:p>
+      <w:pPr>
+        <w:pStyle w:val="ListBullet"/>
+        <w:tabs>
+          <w:tab w:val="clear" w:pos="360"/>
+          <w:tab w:val="num" w:pos="720"/>
+        </w:tabs>
+        <w:ind w:left="720"/>
+      </w:pPr>
+      <w:r>
+        <w:rPr>
+          <w:u w:val="single"/>
+        </w:rPr>
+        <w:t>The first rule of tautology club is the first rule of tau</w:t>
+      </w:r>
+      <w:r>
+        <w:rPr>
+          <w:u w:val="single"/>
+        </w:rPr>
+        <w:t>tology club:</w:t>
+      </w:r>
+      <w:r>
+        <w:t xml:space="preserve"> </w:t>
+      </w:r>
+      <w:r>
+        <w:t xml:space="preserve">Not </w:t>
+      </w:r>
+      <w:r>
+        <w:t>a</w:t>
+      </w:r>
+      <w:r>
+        <w:t xml:space="preserve"> substantive claim of any kind</w:t>
+      </w:r>
+    </w:p>
+    <w:p>
+      <w:pPr>
+        <w:pStyle w:val="ListBullet"/>
+        <w:tabs>
+          <w:tab w:val="clear" w:pos="360"/>
+          <w:tab w:val="num" w:pos="1080"/>
+        </w:tabs>
+        <w:ind w:left="1080"/>
+      </w:pPr>
+      <w:r>
+        <w:t xml:space="preserve">True </w:t>
+      </w:r>
+      <w:r>
+        <w:rPr>
+          <w:i/>
+        </w:rPr>
+        <w:t>by definition</w:t>
+      </w:r>
+      <w:r>
+        <w:t xml:space="preserve">: </w:t>
+      </w:r>
+      <w:r>
+        <w:t>No conceivable state of nature could possibly be inconsistent w/</w:t>
+      </w:r>
+      <w:r>
+        <w:t xml:space="preserve"> this claim</w:t>
+      </w:r>
+    </w:p>
+    <w:p>
+      <w:pPr>
+        <w:pStyle w:val="ListBullet"/>
+        <w:tabs>
+          <w:tab w:val="clear" w:pos="360"/>
+          <w:tab w:val="num" w:pos="1080"/>
+        </w:tabs>
+        <w:ind w:left="1080"/>
+      </w:pPr>
+      <w:r>
+        <w:t xml:space="preserve">As such, say </w:t>
+      </w:r>
+      <w:r>
+        <w:t>this = an</w:t>
+      </w:r>
+      <w:r>
+        <w:t xml:space="preserve"> </w:t>
+      </w:r>
+      <w:r>
+        <w:rPr>
+          <w:b/>
+        </w:rPr>
+        <w:t>unfalsifiable hypothesis</w:t>
+      </w:r>
+      <w:r>
+        <w:t xml:space="preserve"> </w:t>
+      </w:r>
+      <w:r>
+        <w:t>+ as such it is outside the domain</w:t>
+      </w:r>
+      <w:r>
+        <w:t xml:space="preserve"> of science</w:t>
+      </w:r>
+    </w:p>
+    <w:p>
+      <w:pPr>
+        <w:pStyle w:val="ListBullet"/>
+        <w:tabs>
+          <w:tab w:val="clear" w:pos="360"/>
+          <w:tab w:val="num" w:pos="1080"/>
+        </w:tabs>
+        <w:ind w:left="1080"/>
+      </w:pPr>
+      <w:r>
+        <w:rPr>
+          <w:i/>
+        </w:rPr>
+        <w:t xml:space="preserve">Whatever else you do in science, claims must have the possibility of being wrong. </w:t>
+      </w:r>
+    </w:p>
+    <w:p>
+      <w:pPr>
+        <w:pStyle w:val="ListBullet"/>
+        <w:tabs>
+          <w:tab w:val="clear" w:pos="360"/>
+          <w:tab w:val="num" w:pos="720"/>
+        </w:tabs>
+        <w:ind w:left="720"/>
+      </w:pPr>
+      <w:r>
+        <w:rPr>
+          <w:u w:val="single"/>
+        </w:rPr>
+        <w:t>More people in my experiment will say “yes” than “no</w:t>
+      </w:r>
+      <w:r>
+        <w:t>”:</w:t>
+      </w:r>
+      <w:r>
+        <w:t xml:space="preserve"> </w:t>
+      </w:r>
+      <w:r>
+        <w:t xml:space="preserve">Fails </w:t>
+      </w:r>
+      <w:r>
+        <w:t xml:space="preserve">as a research hypothesis b/c it’s a </w:t>
+      </w:r>
+      <w:r>
+        <w:t>claim</w:t>
+      </w:r>
+      <w:r>
+        <w:t xml:space="preserve"> </w:t>
+      </w:r>
+      <w:r>
+        <w:rPr>
+          <w:i/>
+        </w:rPr>
+        <w:t>about the data set</w:t>
+      </w:r>
+      <w:r>
+        <w:t xml:space="preserve">, not </w:t>
+      </w:r>
+      <w:r>
+        <w:rPr>
+          <w:i/>
+        </w:rPr>
+        <w:t>about the psychology</w:t>
+      </w:r>
+      <w:r>
+        <w:t xml:space="preserve"> (unless your actual research question is whether peopl</w:t>
+      </w:r>
+      <w:r>
+        <w:t>e have some kind of “yes” bias)</w:t>
+      </w:r>
+      <w:r>
+        <w:t xml:space="preserve">. </w:t>
+      </w:r>
+    </w:p>
+    <w:p>
+      <w:pPr>
+        <w:pStyle w:val="ListBullet"/>
+        <w:tabs>
+          <w:tab w:val="clear" w:pos="360"/>
+          <w:tab w:val="num" w:pos="1080"/>
+        </w:tabs>
+        <w:ind w:left="1080"/>
+      </w:pPr>
+      <w:r>
+        <w:t xml:space="preserve">This </w:t>
+      </w:r>
+      <w:r>
+        <w:t xml:space="preserve">hypothesis is starting to sound more like a </w:t>
+      </w:r>
+      <w:r>
+        <w:rPr>
+          <w:b/>
+        </w:rPr>
+        <w:t>statistical hypothesis</w:t>
+      </w:r>
+      <w:r>
+        <w:t xml:space="preserve"> than </w:t>
+      </w:r>
+      <w:r>
+        <w:t>research hypothesis</w:t>
+      </w:r>
+    </w:p>
+    <w:p>
+      <w:pPr>
+        <w:pStyle w:val="ListBullet"/>
+      </w:pPr>
+      <w:r>
+        <w:rPr>
+          <w:b/>
+        </w:rPr>
+        <w:t xml:space="preserve">Research Hypotheses </w:t>
+      </w:r>
+      <w:r>
+        <w:t>can be somewhat messy at times</w:t>
+      </w:r>
+      <w:r>
+        <w:t xml:space="preserve"> + ultimately they </w:t>
+      </w:r>
+      <w:r>
+        <w:rPr>
+          <w:i/>
+        </w:rPr>
+        <w:t>are</w:t>
+      </w:r>
+      <w:r>
+        <w:t xml:space="preserve"> scientific claims. </w:t>
+      </w:r>
+    </w:p>
+    <w:p>
+      <w:pPr>
+        <w:pStyle w:val="ListBullet"/>
+      </w:pPr>
+      <w:r>
+        <w:rPr>
+          <w:b/>
+        </w:rPr>
+        <w:t>Statistical hypotheses</w:t>
+      </w:r>
+      <w:r>
+        <w:t xml:space="preserve"> are </w:t>
+      </w:r>
+      <w:r>
+        <w:rPr>
+          <w:i/>
+        </w:rPr>
+        <w:t>neither</w:t>
+      </w:r>
+      <w:r>
+        <w:t xml:space="preserve"> of these </w:t>
+      </w:r>
+      <w:r>
+        <w:t xml:space="preserve">2 things </w:t>
       </w:r>
       <w:r>
         <w:sym w:font="Wingdings" w:char="F0E8"/>
       </w:r>
       <w:r>
+        <w:t xml:space="preserve"> MUST be mathematically precise </w:t>
+      </w:r>
+      <w:r>
+        <w:t xml:space="preserve">+ </w:t>
+      </w:r>
+      <w:r>
+        <w:t xml:space="preserve">MUST </w:t>
+      </w:r>
+      <w:r>
+        <w:t xml:space="preserve">correspond to specific claims about the </w:t>
+      </w:r>
+      <w:r>
+        <w:rPr>
+          <w:i/>
+        </w:rPr>
+        <w:t>characteristics of the data generating mechanism</w:t>
+      </w:r>
+      <w:r>
+        <w:t xml:space="preserve"> (i.e., the “population”). </w:t>
+      </w:r>
+    </w:p>
+    <w:p>
+      <w:pPr>
+        <w:pStyle w:val="ListBullet"/>
+      </w:pPr>
+      <w:r>
+        <w:t xml:space="preserve">Even so, the intent is that statistical hypotheses bear a </w:t>
+      </w:r>
+      <w:r>
+        <w:rPr>
+          <w:i/>
+        </w:rPr>
+        <w:t>clear relationship</w:t>
+      </w:r>
+      <w:r>
+        <w:t xml:space="preserve"> to the substantive research hypotheses </w:t>
+      </w:r>
+      <w:r>
+        <w:t>you care about</w:t>
+      </w:r>
+    </w:p>
+    <w:p>
+      <w:pPr>
+        <w:pStyle w:val="ListBullet"/>
+      </w:pPr>
+      <w:r>
+        <w:t xml:space="preserve">Ex: ESP study </w:t>
+      </w:r>
+      <w:r>
+        <w:sym w:font="Wingdings" w:char="F0E0"/>
+      </w:r>
+      <w:r>
         <w:t xml:space="preserve"> </w:t>
       </w:r>
       <w:r>
-        <w:t xml:space="preserve">Each participant sits at a table + is shown a card by an experimenter, which is black on 1 side + white on the other. </w:t>
-      </w:r>
-    </w:p>
-    <w:p>
-      <w:pPr>
-        <w:pStyle w:val="ListBullet"/>
-        <w:tabs>
-          <w:tab w:val="clear" w:pos="360"/>
-          <w:tab w:val="num" w:pos="720"/>
-        </w:tabs>
-        <w:ind w:left="720"/>
-      </w:pPr>
-      <w:r>
-        <w:t xml:space="preserve">Experimenter takes card away + places it on a table in an adjacent room black or white side up completely at random, w/ the randomization occurring only after experimenter has left the room w/ the participant. </w:t>
-      </w:r>
-    </w:p>
-    <w:p>
-      <w:pPr>
-        <w:pStyle w:val="ListBullet"/>
-        <w:tabs>
-          <w:tab w:val="clear" w:pos="360"/>
-          <w:tab w:val="num" w:pos="720"/>
-        </w:tabs>
-        <w:ind w:left="720"/>
-      </w:pPr>
-      <w:r>
-        <w:t>2</w:t>
-      </w:r>
-      <w:r>
-        <w:rPr>
-          <w:vertAlign w:val="superscript"/>
-        </w:rPr>
-        <w:t>nd</w:t>
-      </w:r>
-      <w:r>
-        <w:t xml:space="preserve"> experimenter comes in + asks the participant which side of the card is facing upwards. </w:t>
-      </w:r>
-    </w:p>
-    <w:p>
-      <w:pPr>
-        <w:pStyle w:val="ListBullet"/>
-        <w:tabs>
-          <w:tab w:val="clear" w:pos="360"/>
-          <w:tab w:val="num" w:pos="720"/>
-        </w:tabs>
-        <w:ind w:left="720"/>
-      </w:pPr>
-      <w:r>
-        <w:t xml:space="preserve">Purely a 1-shot experiment: Each person sees only 1 card + gives only 1 answer + </w:t>
-      </w:r>
-      <w:r>
-        <w:rPr>
-          <w:i/>
-        </w:rPr>
-        <w:t xml:space="preserve">at no stage is the participant </w:t>
-      </w:r>
-      <w:proofErr w:type="gramStart"/>
-      <w:r>
-        <w:rPr>
-          <w:i/>
-        </w:rPr>
-        <w:t>actually in</w:t>
-      </w:r>
-      <w:proofErr w:type="gramEnd"/>
-      <w:r>
-        <w:rPr>
-          <w:i/>
-        </w:rPr>
-        <w:t xml:space="preserve"> contact w/ someone who knows the right answer.</w:t>
-      </w:r>
-      <w:r>
-        <w:t xml:space="preserve"> </w:t>
-      </w:r>
-    </w:p>
-    <w:p>
-      <w:pPr>
-        <w:pStyle w:val="ListBullet"/>
-        <w:tabs>
-          <w:tab w:val="clear" w:pos="360"/>
-          <w:tab w:val="num" w:pos="720"/>
-        </w:tabs>
-        <w:ind w:left="720"/>
-      </w:pPr>
-      <w:r>
-        <w:t xml:space="preserve">Dataset is very simple = asked the question of N = 100 people + some number X = 62 got the answer right, a surprisingly </w:t>
-      </w:r>
-      <w:proofErr w:type="gramStart"/>
-      <w:r>
-        <w:t>large number</w:t>
-      </w:r>
-      <w:proofErr w:type="gramEnd"/>
-      <w:r>
-        <w:t xml:space="preserve">, sure, but is it large enough to claim evidence for ESP? </w:t>
-      </w:r>
-    </w:p>
-    <w:p>
-      <w:pPr>
-        <w:pStyle w:val="ListBullet"/>
-      </w:pPr>
-      <w:r>
-        <w:t xml:space="preserve">This is the situation where hypothesis testing comes in useful. </w:t>
-      </w:r>
-    </w:p>
-    <w:p>
-      <w:pPr>
-        <w:pStyle w:val="ListBullet"/>
-      </w:pPr>
-      <w:r>
-        <w:t>1</w:t>
-      </w:r>
-      <w:r>
-        <w:rPr>
-          <w:vertAlign w:val="superscript"/>
-        </w:rPr>
-        <w:t>st</w:t>
-      </w:r>
-      <w:r>
-        <w:t xml:space="preserve"> distinction you need to keep clear is between </w:t>
-      </w:r>
-      <w:r>
-        <w:rPr>
-          <w:b/>
-        </w:rPr>
-        <w:t>research hypotheses</w:t>
-      </w:r>
-      <w:r>
-        <w:t xml:space="preserve"> and </w:t>
-      </w:r>
-      <w:r>
-        <w:rPr>
-          <w:b/>
-        </w:rPr>
-        <w:t>statistical hypotheses</w:t>
-      </w:r>
-      <w:r>
-        <w:t xml:space="preserve">. </w:t>
-      </w:r>
-    </w:p>
-    <w:p>
-      <w:pPr>
-        <w:pStyle w:val="ListBullet"/>
-      </w:pPr>
-      <w:r>
-        <w:t>In ESP study, overall scientific goal = to demonstrate clairvoyance exists</w:t>
-      </w:r>
-    </w:p>
-    <w:p>
-      <w:pPr>
-        <w:pStyle w:val="ListBullet"/>
-      </w:pPr>
-      <w:r>
-        <w:t xml:space="preserve">Clear research goal: hoping to discover </w:t>
-      </w:r>
-      <w:r>
-        <w:rPr>
-          <w:i/>
-        </w:rPr>
-        <w:t>evidence</w:t>
-      </w:r>
-      <w:r>
-        <w:t xml:space="preserve"> for ESP</w:t>
-      </w:r>
-    </w:p>
-    <w:p>
-      <w:pPr>
-        <w:pStyle w:val="ListBullet"/>
-      </w:pPr>
-      <w:r>
-        <w:t xml:space="preserve">In other situations, might </w:t>
-      </w:r>
-      <w:proofErr w:type="gramStart"/>
-      <w:r>
-        <w:t>actually be</w:t>
-      </w:r>
-      <w:proofErr w:type="gramEnd"/>
-      <w:r>
-        <w:t xml:space="preserve"> more neutral than that, so might say research goal = to determine whether or not clairvoyance </w:t>
-      </w:r>
-      <w:r>
-        <w:rPr>
-          <w:i/>
-        </w:rPr>
-        <w:t>exists</w:t>
-      </w:r>
-      <w:r>
-        <w:t xml:space="preserve">. </w:t>
-      </w:r>
-    </w:p>
-    <w:p>
-      <w:pPr>
-        <w:pStyle w:val="ListBullet"/>
-      </w:pPr>
-      <w:r>
-        <w:t xml:space="preserve">Basic point: </w:t>
-      </w:r>
-      <w:r>
-        <w:t xml:space="preserve">a </w:t>
-      </w:r>
-      <w:r>
-        <w:rPr>
-          <w:b/>
-        </w:rPr>
-        <w:t>research hypothesis</w:t>
-      </w:r>
-      <w:r>
-        <w:t xml:space="preserve"> involves making a </w:t>
-      </w:r>
-      <w:r>
-        <w:rPr>
-          <w:u w:val="single"/>
-        </w:rPr>
-        <w:t>substantive, testable scientific claim</w:t>
-      </w:r>
-    </w:p>
-    <w:p>
-      <w:pPr>
-        <w:pStyle w:val="ListBullet"/>
-      </w:pPr>
-      <w:r>
-        <w:t>If you’r</w:t>
-      </w:r>
-      <w:r>
-        <w:t xml:space="preserve">e a psychologist, your research hypotheses are fundamentally </w:t>
-      </w:r>
-      <w:r>
-        <w:t>about psychological constructs</w:t>
-      </w:r>
-    </w:p>
-    <w:p>
-      <w:pPr>
-        <w:pStyle w:val="ListBullet"/>
-      </w:pPr>
-      <w:r>
-        <w:t xml:space="preserve">Any of the following would count as research hypotheses: </w:t>
-      </w:r>
-    </w:p>
-    <w:p>
-      <w:pPr>
-        <w:pStyle w:val="ListBullet"/>
-        <w:tabs>
-          <w:tab w:val="clear" w:pos="360"/>
-          <w:tab w:val="num" w:pos="720"/>
-        </w:tabs>
-        <w:ind w:left="720"/>
-      </w:pPr>
-      <w:r>
-        <w:rPr>
-          <w:u w:val="single"/>
-        </w:rPr>
-        <w:t>Listening to music reduces ability to pay attention to other things</w:t>
-      </w:r>
-      <w:r>
-        <w:t xml:space="preserve"> =</w:t>
-      </w:r>
-      <w:r>
-        <w:t xml:space="preserve"> a claim about causal relationship between </w:t>
-      </w:r>
-      <w:r>
-        <w:t xml:space="preserve">2 </w:t>
-      </w:r>
-      <w:r>
-        <w:t xml:space="preserve">psychologically meaningful concepts (listening to music + paying attention to things), so it’s a perfectly reasonable research hypothesis. </w:t>
-      </w:r>
-    </w:p>
-    <w:p>
-      <w:pPr>
-        <w:pStyle w:val="ListBullet"/>
-        <w:tabs>
-          <w:tab w:val="clear" w:pos="360"/>
-          <w:tab w:val="num" w:pos="720"/>
-        </w:tabs>
-        <w:ind w:left="720"/>
-      </w:pPr>
-      <w:r>
-        <w:rPr>
-          <w:u w:val="single"/>
-        </w:rPr>
-        <w:t>Intelligence is related to personality</w:t>
-      </w:r>
-      <w:r>
-        <w:t xml:space="preserve"> = </w:t>
-      </w:r>
-      <w:r>
-        <w:t xml:space="preserve">a relational claim about </w:t>
-      </w:r>
-      <w:r>
-        <w:t xml:space="preserve">2 </w:t>
-      </w:r>
-      <w:r>
-        <w:t xml:space="preserve">psychological constructs (intelligence + personality), but claim is weaker: </w:t>
-      </w:r>
-      <w:r>
-        <w:rPr>
-          <w:i/>
-        </w:rPr>
-        <w:t>correlational</w:t>
-      </w:r>
-      <w:r>
-        <w:t xml:space="preserve">, NOT </w:t>
-      </w:r>
-      <w:r>
-        <w:t xml:space="preserve">causal. </w:t>
-      </w:r>
-    </w:p>
-    <w:p>
-      <w:pPr>
-        <w:pStyle w:val="ListBullet"/>
-        <w:tabs>
-          <w:tab w:val="clear" w:pos="360"/>
-          <w:tab w:val="num" w:pos="720"/>
-        </w:tabs>
-        <w:ind w:left="720"/>
-      </w:pPr>
-      <w:r>
-        <w:rPr>
-          <w:u w:val="single"/>
-        </w:rPr>
-        <w:t>Intelligence is s</w:t>
-      </w:r>
-      <w:r>
-        <w:rPr>
-          <w:u w:val="single"/>
-        </w:rPr>
-        <w:t xml:space="preserve">peed of information </w:t>
-      </w:r>
-      <w:r>
-        <w:rPr>
-          <w:u w:val="single"/>
-        </w:rPr>
-        <w:t>processing</w:t>
-      </w:r>
-      <w:r>
-        <w:t xml:space="preserve">: </w:t>
-      </w:r>
-      <w:r>
-        <w:t>This</w:t>
-      </w:r>
-      <w:r>
-        <w:t xml:space="preserve"> hypothesis has a quite </w:t>
-      </w:r>
-      <w:proofErr w:type="gramStart"/>
-      <w:r>
-        <w:t>different character</w:t>
-      </w:r>
-      <w:proofErr w:type="gramEnd"/>
-      <w:r>
-        <w:t xml:space="preserve">: </w:t>
-      </w:r>
-    </w:p>
-    <w:p>
-      <w:pPr>
-        <w:pStyle w:val="ListBullet"/>
-        <w:tabs>
-          <w:tab w:val="clear" w:pos="360"/>
-          <w:tab w:val="num" w:pos="1080"/>
-        </w:tabs>
-        <w:ind w:left="1080"/>
-      </w:pPr>
-      <w:r>
-        <w:t>not actu</w:t>
-      </w:r>
-      <w:r>
-        <w:t xml:space="preserve">ally a relational claim at all but </w:t>
-      </w:r>
-      <w:r>
-        <w:t xml:space="preserve">an </w:t>
-      </w:r>
-      <w:r>
-        <w:rPr>
-          <w:b/>
-        </w:rPr>
-        <w:t>ontological</w:t>
-      </w:r>
-      <w:r>
-        <w:t xml:space="preserve"> claim about the </w:t>
-      </w:r>
-      <w:r>
-        <w:rPr>
-          <w:i/>
-        </w:rPr>
-        <w:t>fundamental character of intelligence</w:t>
-      </w:r>
-      <w:r>
-        <w:t xml:space="preserve"> </w:t>
-      </w:r>
-    </w:p>
-    <w:p>
-      <w:pPr>
-        <w:pStyle w:val="ListBullet"/>
-        <w:tabs>
-          <w:tab w:val="clear" w:pos="360"/>
-          <w:tab w:val="num" w:pos="1080"/>
-        </w:tabs>
-        <w:ind w:left="1080"/>
-      </w:pPr>
-      <w:proofErr w:type="gramStart"/>
-      <w:r>
-        <w:lastRenderedPageBreak/>
-        <w:t>Actually</w:t>
-      </w:r>
-      <w:proofErr w:type="gramEnd"/>
-      <w:r>
-        <w:t xml:space="preserve"> worth </w:t>
-      </w:r>
-      <w:r>
-        <w:t>expanding on this one</w:t>
-      </w:r>
-    </w:p>
-    <w:p>
-      <w:pPr>
-        <w:pStyle w:val="ListBullet"/>
-        <w:tabs>
-          <w:tab w:val="clear" w:pos="360"/>
-          <w:tab w:val="num" w:pos="1080"/>
-        </w:tabs>
-        <w:ind w:left="1080"/>
-      </w:pPr>
-      <w:r>
-        <w:t xml:space="preserve">Usually </w:t>
-      </w:r>
-      <w:r>
-        <w:t>easier to think about how to construct experiments to test research hypotheses of the form “</w:t>
-      </w:r>
-      <w:r>
-        <w:rPr>
-          <w:i/>
-        </w:rPr>
-        <w:t xml:space="preserve">does X </w:t>
-      </w:r>
-      <w:proofErr w:type="gramStart"/>
-      <w:r>
-        <w:rPr>
-          <w:i/>
-        </w:rPr>
-        <w:t>affect</w:t>
-      </w:r>
-      <w:proofErr w:type="gramEnd"/>
-      <w:r>
-        <w:rPr>
-          <w:i/>
-        </w:rPr>
-        <w:t xml:space="preserve"> Y?”</w:t>
-      </w:r>
-      <w:r>
-        <w:t xml:space="preserve"> than to address claims like “</w:t>
-      </w:r>
-      <w:r>
-        <w:rPr>
-          <w:i/>
-        </w:rPr>
-        <w:t>what is X?</w:t>
-      </w:r>
-      <w:r>
-        <w:t xml:space="preserve">” </w:t>
-      </w:r>
-    </w:p>
-    <w:p>
-      <w:pPr>
-        <w:pStyle w:val="ListBullet"/>
-        <w:rPr>
-          <w:i/>
-        </w:rPr>
-      </w:pPr>
-      <w:r>
-        <w:t xml:space="preserve">In </w:t>
-      </w:r>
-      <w:r>
-        <w:t xml:space="preserve">practice, usually you find ways of </w:t>
-      </w:r>
-      <w:r>
-        <w:rPr>
-          <w:i/>
-        </w:rPr>
-        <w:t xml:space="preserve">testing relational claims that follow from ontological ones. </w:t>
-      </w:r>
-    </w:p>
-    <w:p>
-      <w:pPr>
-        <w:pStyle w:val="ListBullet"/>
-      </w:pPr>
-      <w:r>
-        <w:t xml:space="preserve">Ex: If </w:t>
-      </w:r>
-      <w:r>
-        <w:t xml:space="preserve">I believe intelligence is speed of information processing in the brain, my experiments will often involve looking for </w:t>
-      </w:r>
-      <w:r>
-        <w:rPr>
-          <w:i/>
-        </w:rPr>
-        <w:t>relationships</w:t>
-      </w:r>
-      <w:r>
-        <w:t xml:space="preserve"> between </w:t>
-      </w:r>
-      <w:r>
-        <w:rPr>
-          <w:i/>
-        </w:rPr>
-        <w:t>measures of intelligence</w:t>
-      </w:r>
-      <w:r>
-        <w:t xml:space="preserve"> + </w:t>
-      </w:r>
-      <w:r>
-        <w:rPr>
-          <w:i/>
-        </w:rPr>
-        <w:t>measures of</w:t>
-      </w:r>
-      <w:r>
-        <w:t xml:space="preserve"> </w:t>
-      </w:r>
-      <w:r>
-        <w:rPr>
-          <w:i/>
-        </w:rPr>
-        <w:t>speed</w:t>
-      </w:r>
-      <w:r>
-        <w:t xml:space="preserve">. </w:t>
-      </w:r>
-    </w:p>
-    <w:p>
-      <w:pPr>
-        <w:pStyle w:val="ListBullet"/>
-      </w:pPr>
-      <w:proofErr w:type="gramStart"/>
-      <w:r>
-        <w:t>As a consequence</w:t>
-      </w:r>
-      <w:proofErr w:type="gramEnd"/>
-      <w:r>
-        <w:t xml:space="preserve">, most everyday research questions tend to be </w:t>
-      </w:r>
-      <w:r>
-        <w:rPr>
-          <w:b/>
-        </w:rPr>
-        <w:t>relational</w:t>
-      </w:r>
-      <w:r>
-        <w:t xml:space="preserve"> in nature, but </w:t>
-      </w:r>
-      <w:r>
-        <w:t xml:space="preserve">are </w:t>
-      </w:r>
-      <w:r>
-        <w:t xml:space="preserve">almost always motivated by </w:t>
-      </w:r>
-      <w:r>
-        <w:rPr>
-          <w:i/>
-        </w:rPr>
-        <w:t>deeper ontological questions</w:t>
-      </w:r>
-      <w:r>
-        <w:t xml:space="preserve"> about the </w:t>
-      </w:r>
-      <w:r>
-        <w:rPr>
-          <w:i/>
-        </w:rPr>
-        <w:t>state of nature</w:t>
-      </w:r>
-      <w:r>
-        <w:t xml:space="preserve">. </w:t>
-      </w:r>
-    </w:p>
-    <w:p>
-      <w:pPr>
-        <w:pStyle w:val="ListBullet"/>
-      </w:pPr>
-      <w:r>
-        <w:t xml:space="preserve">Notice in practice, research hypotheses could overlap a lot. </w:t>
-      </w:r>
-    </w:p>
-    <w:p>
-      <w:pPr>
-        <w:pStyle w:val="ListBullet"/>
-        <w:tabs>
-          <w:tab w:val="clear" w:pos="360"/>
-          <w:tab w:val="num" w:pos="720"/>
-        </w:tabs>
-        <w:ind w:left="720"/>
-      </w:pPr>
-      <w:proofErr w:type="gramStart"/>
-      <w:r>
-        <w:t xml:space="preserve">Ultimate </w:t>
-      </w:r>
-      <w:r>
-        <w:t>goal</w:t>
-      </w:r>
-      <w:proofErr w:type="gramEnd"/>
-      <w:r>
-        <w:t xml:space="preserve"> in ESP experiment might be to test an ontological claim “ESP exists”, but I might operationally restrict myself to a </w:t>
-      </w:r>
-      <w:r>
-        <w:rPr>
-          <w:i/>
-        </w:rPr>
-        <w:t>narrower</w:t>
-      </w:r>
-      <w:r>
-        <w:t xml:space="preserve"> hypothesis like “Some people can ‘see’ objects in a clairvoyant fashion”. </w:t>
-      </w:r>
-    </w:p>
-    <w:p>
-      <w:pPr>
-        <w:pStyle w:val="ListBullet"/>
-      </w:pPr>
-      <w:r>
-        <w:t>That said, there are some things that really don’t count as proper research hypoth</w:t>
-      </w:r>
-      <w:r>
-        <w:t>eses in any meaningful sense:</w:t>
-      </w:r>
-    </w:p>
-    <w:p>
-      <w:pPr>
-        <w:pStyle w:val="ListBullet"/>
-        <w:tabs>
-          <w:tab w:val="clear" w:pos="360"/>
-          <w:tab w:val="num" w:pos="720"/>
-        </w:tabs>
-        <w:ind w:left="720"/>
-      </w:pPr>
-      <w:r>
-        <w:rPr>
-          <w:u w:val="single"/>
-        </w:rPr>
-        <w:t>Love is a battlefi</w:t>
-      </w:r>
-      <w:r>
-        <w:t xml:space="preserve">eld. too vague to be testable. </w:t>
-      </w:r>
-    </w:p>
-    <w:p>
-      <w:pPr>
-        <w:pStyle w:val="ListBullet"/>
-        <w:tabs>
-          <w:tab w:val="clear" w:pos="360"/>
-          <w:tab w:val="num" w:pos="1080"/>
-        </w:tabs>
-        <w:ind w:left="1080"/>
-      </w:pPr>
-      <w:r>
-        <w:t xml:space="preserve">While it’s okay for a research hypothesis to have a degree of vagueness to it, it </w:t>
-      </w:r>
-      <w:proofErr w:type="gramStart"/>
-      <w:r>
-        <w:t>has to</w:t>
-      </w:r>
-      <w:proofErr w:type="gramEnd"/>
-      <w:r>
-        <w:t xml:space="preserve"> be possible to </w:t>
-      </w:r>
-      <w:r>
-        <w:rPr>
-          <w:b/>
-        </w:rPr>
-        <w:t>operationalize</w:t>
-      </w:r>
-      <w:r>
-        <w:t xml:space="preserve"> </w:t>
-      </w:r>
-      <w:r>
-        <w:t>theoretical ideas</w:t>
-      </w:r>
-    </w:p>
-    <w:p>
-      <w:pPr>
-        <w:pStyle w:val="ListBullet"/>
-        <w:tabs>
-          <w:tab w:val="clear" w:pos="360"/>
-          <w:tab w:val="num" w:pos="1080"/>
-        </w:tabs>
-        <w:ind w:left="1080"/>
-      </w:pPr>
-      <w:r>
-        <w:t xml:space="preserve">Difficult to </w:t>
-      </w:r>
-      <w:r>
-        <w:t xml:space="preserve">see how this can be converted into any concrete research design. </w:t>
-      </w:r>
-    </w:p>
-    <w:p>
-      <w:pPr>
-        <w:pStyle w:val="ListBullet"/>
-        <w:tabs>
-          <w:tab w:val="clear" w:pos="360"/>
-          <w:tab w:val="num" w:pos="1080"/>
-        </w:tabs>
-        <w:ind w:left="1080"/>
-      </w:pPr>
-      <w:r>
-        <w:t xml:space="preserve">If that’s true, this isn’t a scientific research hypothesis, it’s a pop song. </w:t>
-      </w:r>
-    </w:p>
-    <w:p>
-      <w:pPr>
-        <w:pStyle w:val="ListBullet"/>
-        <w:tabs>
-          <w:tab w:val="clear" w:pos="360"/>
-          <w:tab w:val="num" w:pos="1080"/>
-        </w:tabs>
-        <w:ind w:left="1080"/>
-      </w:pPr>
-      <w:r>
-        <w:t xml:space="preserve">Doesn’t mean it’s not interesting: </w:t>
-      </w:r>
-      <w:r>
-        <w:t>a lot of deep questions human</w:t>
-      </w:r>
-      <w:r>
-        <w:t>s have fall into this category</w:t>
-      </w:r>
-    </w:p>
-    <w:p>
-      <w:pPr>
-        <w:pStyle w:val="ListBullet"/>
-        <w:tabs>
-          <w:tab w:val="clear" w:pos="360"/>
-          <w:tab w:val="num" w:pos="1080"/>
-        </w:tabs>
-        <w:ind w:left="1080"/>
-      </w:pPr>
-      <w:r>
-        <w:t xml:space="preserve">Maybe </w:t>
-      </w:r>
-      <w:proofErr w:type="gramStart"/>
-      <w:r>
-        <w:t xml:space="preserve">1 </w:t>
-      </w:r>
-      <w:r>
-        <w:t>day</w:t>
-      </w:r>
-      <w:proofErr w:type="gramEnd"/>
-      <w:r>
-        <w:t xml:space="preserve"> science will be able to construct testable theories of love, or to test to see if God exists, + so on; but right now we can’t</w:t>
-      </w:r>
-    </w:p>
-    <w:p>
-      <w:pPr>
-        <w:pStyle w:val="ListBullet"/>
-        <w:tabs>
-          <w:tab w:val="clear" w:pos="360"/>
-          <w:tab w:val="num" w:pos="720"/>
-        </w:tabs>
-        <w:ind w:left="720"/>
-      </w:pPr>
-      <w:r>
-        <w:rPr>
-          <w:u w:val="single"/>
-        </w:rPr>
-        <w:t>The first rule of tautology club is the first rule of tau</w:t>
-      </w:r>
-      <w:r>
-        <w:rPr>
-          <w:u w:val="single"/>
-        </w:rPr>
-        <w:t>tology club:</w:t>
-      </w:r>
-      <w:r>
-        <w:t xml:space="preserve"> </w:t>
-      </w:r>
-      <w:r>
-        <w:t xml:space="preserve">Not </w:t>
-      </w:r>
-      <w:r>
-        <w:t>a</w:t>
-      </w:r>
-      <w:r>
-        <w:t xml:space="preserve"> substantive claim of any kind</w:t>
-      </w:r>
-    </w:p>
-    <w:p>
-      <w:pPr>
-        <w:pStyle w:val="ListBullet"/>
-        <w:tabs>
-          <w:tab w:val="clear" w:pos="360"/>
-          <w:tab w:val="num" w:pos="1080"/>
-        </w:tabs>
-        <w:ind w:left="1080"/>
-      </w:pPr>
-      <w:r>
-        <w:t xml:space="preserve">True </w:t>
-      </w:r>
-      <w:r>
-        <w:rPr>
-          <w:i/>
-        </w:rPr>
-        <w:t>by definition</w:t>
-      </w:r>
-      <w:r>
-        <w:t xml:space="preserve">: </w:t>
-      </w:r>
-      <w:r>
-        <w:t>No conceivable state of nature could possibly be inconsistent w/</w:t>
-      </w:r>
-      <w:r>
-        <w:t xml:space="preserve"> this claim</w:t>
-      </w:r>
-    </w:p>
-    <w:p>
-      <w:pPr>
-        <w:pStyle w:val="ListBullet"/>
-        <w:tabs>
-          <w:tab w:val="clear" w:pos="360"/>
-          <w:tab w:val="num" w:pos="1080"/>
-        </w:tabs>
-        <w:ind w:left="1080"/>
-      </w:pPr>
-      <w:r>
-        <w:t xml:space="preserve">As such, say </w:t>
-      </w:r>
-      <w:r>
-        <w:t>this = an</w:t>
-      </w:r>
-      <w:r>
-        <w:t xml:space="preserve"> </w:t>
-      </w:r>
-      <w:r>
-        <w:rPr>
-          <w:b/>
-        </w:rPr>
-        <w:t>unfalsifiable hypothesis</w:t>
-      </w:r>
-      <w:r>
-        <w:t xml:space="preserve"> </w:t>
-      </w:r>
-      <w:r>
-        <w:t>+ as such it is outside the domain</w:t>
-      </w:r>
-      <w:r>
-        <w:t xml:space="preserve"> of science</w:t>
-      </w:r>
-    </w:p>
-    <w:p>
-      <w:pPr>
-        <w:pStyle w:val="ListBullet"/>
-        <w:tabs>
-          <w:tab w:val="clear" w:pos="360"/>
-          <w:tab w:val="num" w:pos="1080"/>
-        </w:tabs>
-        <w:ind w:left="1080"/>
-      </w:pPr>
-      <w:r>
-        <w:rPr>
-          <w:i/>
-        </w:rPr>
-        <w:t xml:space="preserve">Whatever else you do in science, claims must have the possibility of being wrong. </w:t>
-      </w:r>
-    </w:p>
-    <w:p>
-      <w:pPr>
-        <w:pStyle w:val="ListBullet"/>
-        <w:tabs>
-          <w:tab w:val="clear" w:pos="360"/>
-          <w:tab w:val="num" w:pos="720"/>
-        </w:tabs>
-        <w:ind w:left="720"/>
-      </w:pPr>
-      <w:r>
-        <w:rPr>
-          <w:u w:val="single"/>
-        </w:rPr>
-        <w:t>More people in my experiment will say “yes” than “no</w:t>
-      </w:r>
-      <w:r>
-        <w:t>”:</w:t>
-      </w:r>
-      <w:r>
-        <w:t xml:space="preserve"> </w:t>
-      </w:r>
-      <w:r>
-        <w:t xml:space="preserve">Fails </w:t>
-      </w:r>
-      <w:r>
-        <w:t xml:space="preserve">as a research hypothesis b/c it’s a </w:t>
-      </w:r>
-      <w:r>
-        <w:t>claim</w:t>
-      </w:r>
-      <w:r>
-        <w:t xml:space="preserve"> </w:t>
-      </w:r>
-      <w:r>
-        <w:rPr>
-          <w:i/>
-        </w:rPr>
-        <w:t>about the data set</w:t>
-      </w:r>
-      <w:r>
-        <w:t xml:space="preserve">, not </w:t>
-      </w:r>
-      <w:r>
-        <w:rPr>
-          <w:i/>
-        </w:rPr>
-        <w:t>about the psychology</w:t>
-      </w:r>
-      <w:r>
-        <w:t xml:space="preserve"> (unless your actual research question is whether peopl</w:t>
-      </w:r>
-      <w:r>
-        <w:t>e have some kind of “yes” bias)</w:t>
-      </w:r>
-      <w:r>
-        <w:t xml:space="preserve">. </w:t>
-      </w:r>
-    </w:p>
-    <w:p>
-      <w:pPr>
-        <w:pStyle w:val="ListBullet"/>
-        <w:tabs>
-          <w:tab w:val="clear" w:pos="360"/>
-          <w:tab w:val="num" w:pos="1080"/>
-        </w:tabs>
-        <w:ind w:left="1080"/>
-      </w:pPr>
-      <w:r>
-        <w:t xml:space="preserve">This </w:t>
-      </w:r>
-      <w:r>
-        <w:t xml:space="preserve">hypothesis is starting to sound more like a </w:t>
-      </w:r>
-      <w:r>
-        <w:rPr>
-          <w:b/>
-        </w:rPr>
-        <w:t>statistical hypothesis</w:t>
-      </w:r>
-      <w:r>
-        <w:t xml:space="preserve"> than </w:t>
-      </w:r>
-      <w:r>
-        <w:t>research hypothesis</w:t>
-      </w:r>
-    </w:p>
-    <w:p>
-      <w:pPr>
-        <w:pStyle w:val="ListBullet"/>
-      </w:pPr>
-      <w:r>
-        <w:rPr>
-          <w:b/>
-        </w:rPr>
-        <w:t xml:space="preserve">Research Hypotheses </w:t>
-      </w:r>
-      <w:r>
-        <w:t>can be somewhat messy at times</w:t>
-      </w:r>
-      <w:r>
-        <w:t xml:space="preserve"> + </w:t>
-      </w:r>
-      <w:proofErr w:type="gramStart"/>
-      <w:r>
-        <w:t>ultimately</w:t>
-      </w:r>
-      <w:proofErr w:type="gramEnd"/>
-      <w:r>
-        <w:t xml:space="preserve"> they </w:t>
-      </w:r>
-      <w:r>
-        <w:rPr>
-          <w:i/>
-        </w:rPr>
-        <w:t>are</w:t>
-      </w:r>
-      <w:r>
-        <w:t xml:space="preserve"> scientific claims. </w:t>
-      </w:r>
-    </w:p>
-    <w:p>
-      <w:pPr>
-        <w:pStyle w:val="ListBullet"/>
-      </w:pPr>
-      <w:r>
-        <w:rPr>
-          <w:b/>
-        </w:rPr>
-        <w:t>Statistical hypotheses</w:t>
-      </w:r>
-      <w:r>
-        <w:t xml:space="preserve"> are </w:t>
-      </w:r>
-      <w:r>
-        <w:rPr>
-          <w:i/>
-        </w:rPr>
-        <w:t>neither</w:t>
-      </w:r>
-      <w:r>
-        <w:t xml:space="preserve"> of these </w:t>
-      </w:r>
-      <w:r>
-        <w:t xml:space="preserve">2 things </w:t>
-      </w:r>
-      <w:r>
-        <w:sym w:font="Wingdings" w:char="F0E8"/>
-      </w:r>
-      <w:r>
-        <w:t xml:space="preserve"> MUST be mathematically precise </w:t>
-      </w:r>
-      <w:r>
-        <w:t xml:space="preserve">+ </w:t>
-      </w:r>
-      <w:r>
-        <w:t xml:space="preserve">MUST </w:t>
-      </w:r>
-      <w:r>
-        <w:t xml:space="preserve">correspond to specific claims about the </w:t>
-      </w:r>
-      <w:r>
-        <w:rPr>
-          <w:i/>
-        </w:rPr>
-        <w:t>characteristics of the data generating mechanism</w:t>
-      </w:r>
-      <w:r>
-        <w:t xml:space="preserve"> (i.e., the “population”). </w:t>
-      </w:r>
-    </w:p>
-    <w:p>
-      <w:pPr>
-        <w:pStyle w:val="ListBullet"/>
-      </w:pPr>
-      <w:r>
-        <w:t xml:space="preserve">Even so, the intent is that statistical hypotheses bear a </w:t>
-      </w:r>
-      <w:r>
-        <w:rPr>
-          <w:i/>
-        </w:rPr>
-        <w:t>clear relationship</w:t>
-      </w:r>
-      <w:r>
-        <w:t xml:space="preserve"> to the substantive research hypotheses </w:t>
-      </w:r>
-      <w:r>
-        <w:t>you care about</w:t>
-      </w:r>
-    </w:p>
-    <w:p>
-      <w:pPr>
-        <w:pStyle w:val="ListBullet"/>
-      </w:pPr>
-      <w:r>
-        <w:t xml:space="preserve">Ex: ESP study </w:t>
-      </w:r>
-      <w:r>
-        <w:sym w:font="Wingdings" w:char="F0E0"/>
-      </w:r>
-      <w:r>
-        <w:t xml:space="preserve"> </w:t>
-      </w:r>
-      <w:r>
         <w:t xml:space="preserve">research hypothesis </w:t>
       </w:r>
       <w:r>
@@ -1376,15 +1275,7 @@
         <w:t>some peopl</w:t>
       </w:r>
       <w:r>
-        <w:t xml:space="preserve">e </w:t>
-      </w:r>
-      <w:proofErr w:type="gramStart"/>
-      <w:r>
-        <w:t>are able to</w:t>
-      </w:r>
-      <w:proofErr w:type="gramEnd"/>
-      <w:r>
-        <w:t xml:space="preserve"> see through walls/</w:t>
+        <w:t>e are able to see through walls/</w:t>
       </w:r>
       <w:r>
         <w:t xml:space="preserve">whatever. </w:t>
@@ -1535,13 +1426,8 @@
         </w:tabs>
         <w:ind w:left="1440"/>
       </w:pPr>
-      <w:proofErr w:type="gramStart"/>
-      <w:r>
-        <w:t>so</w:t>
-      </w:r>
-      <w:proofErr w:type="gramEnd"/>
-      <w:r>
-        <w:t xml:space="preserve"> my statistical hypothesis is the true probabili</w:t>
+      <w:r>
+        <w:t>so my statistical hypothesis is the true probabili</w:t>
       </w:r>
       <w:r>
         <w:t xml:space="preserve">ty of choosing correctly is θ = </w:t>
@@ -1779,13 +1665,8 @@
       <w:pPr>
         <w:pStyle w:val="ListBullet"/>
       </w:pPr>
-      <w:proofErr w:type="gramStart"/>
-      <w:r>
-        <w:t>All of these</w:t>
-      </w:r>
-      <w:proofErr w:type="gramEnd"/>
-      <w:r>
-        <w:t xml:space="preserve"> are legitimate examples of a statistical hypothesis b/c they </w:t>
+      <w:r>
+        <w:t xml:space="preserve">All of these are legitimate examples of a statistical hypothesis b/c they </w:t>
       </w:r>
       <w:r>
         <w:rPr>
@@ -1844,382 +1725,325 @@
         <w:rPr>
           <w:i/>
         </w:rPr>
-        <w:t xml:space="preserve">the researcher </w:t>
-      </w:r>
-      <w:proofErr w:type="gramStart"/>
-      <w:r>
-        <w:rPr>
-          <w:i/>
-        </w:rPr>
-        <w:t>actually has</w:t>
-      </w:r>
-      <w:proofErr w:type="gramEnd"/>
-      <w:r>
-        <w:rPr>
-          <w:i/>
-        </w:rPr>
+        <w:t xml:space="preserve">the researcher actually has </w:t>
+      </w:r>
+      <w:r>
+        <w:rPr>
+          <w:i/>
+        </w:rPr>
+        <w:t xml:space="preserve">2 </w:t>
+      </w:r>
+      <w:r>
+        <w:rPr>
+          <w:i/>
+        </w:rPr>
+        <w:t>quite distinct hypotheses to consider.</w:t>
+      </w:r>
+      <w:r>
         <w:t xml:space="preserve"> </w:t>
       </w:r>
-      <w:r>
-        <w:rPr>
-          <w:i/>
-        </w:rPr>
-        <w:t xml:space="preserve">2 </w:t>
-      </w:r>
-      <w:r>
-        <w:rPr>
-          <w:i/>
-        </w:rPr>
-        <w:t>quite distinct hypotheses to consider.</w:t>
+    </w:p>
+    <w:p>
+      <w:pPr>
+        <w:pStyle w:val="ListBullet"/>
+        <w:tabs>
+          <w:tab w:val="clear" w:pos="360"/>
+          <w:tab w:val="num" w:pos="720"/>
+        </w:tabs>
+        <w:ind w:left="720"/>
+      </w:pPr>
+      <w:r>
+        <w:t>1</w:t>
+      </w:r>
+      <w:r>
+        <w:rPr>
+          <w:vertAlign w:val="superscript"/>
+        </w:rPr>
+        <w:t>st</w:t>
+      </w:r>
+      <w:r>
+        <w:t xml:space="preserve">: They have </w:t>
+      </w:r>
+      <w:r>
+        <w:t xml:space="preserve">a </w:t>
+      </w:r>
+      <w:r>
+        <w:rPr>
+          <w:b/>
+        </w:rPr>
+        <w:t>research hypothesis</w:t>
+      </w:r>
+      <w:r>
+        <w:t xml:space="preserve"> (</w:t>
+      </w:r>
+      <w:r>
+        <w:t xml:space="preserve">claim about psychology) </w:t>
+      </w:r>
+    </w:p>
+    <w:p>
+      <w:pPr>
+        <w:pStyle w:val="ListBullet"/>
+        <w:tabs>
+          <w:tab w:val="clear" w:pos="360"/>
+          <w:tab w:val="num" w:pos="720"/>
+        </w:tabs>
+        <w:ind w:left="720"/>
+      </w:pPr>
+      <w:r>
+        <w:t>2</w:t>
+      </w:r>
+      <w:r>
+        <w:rPr>
+          <w:vertAlign w:val="superscript"/>
+        </w:rPr>
+        <w:t>nd</w:t>
+      </w:r>
+      <w:r>
+        <w:t xml:space="preserve">: It </w:t>
+      </w:r>
+      <w:r>
+        <w:t xml:space="preserve">corresponds to a </w:t>
+      </w:r>
+      <w:r>
+        <w:rPr>
+          <w:b/>
+        </w:rPr>
+        <w:t>statistical hypothesis</w:t>
+      </w:r>
+      <w:r>
+        <w:t xml:space="preserve"> (claim about the data-</w:t>
+      </w:r>
+      <w:r>
+        <w:t xml:space="preserve">generating population). </w:t>
+      </w:r>
+    </w:p>
+    <w:p>
+      <w:pPr>
+        <w:pStyle w:val="ListBullet"/>
+        <w:tabs>
+          <w:tab w:val="clear" w:pos="360"/>
+          <w:tab w:val="num" w:pos="720"/>
+        </w:tabs>
+        <w:ind w:left="720"/>
+      </w:pPr>
+      <w:r>
+        <w:t>ESP example: these might be:</w:t>
+      </w:r>
+    </w:p>
+    <w:p>
+      <w:pPr>
+        <w:pStyle w:val="ListBullet"/>
+        <w:tabs>
+          <w:tab w:val="clear" w:pos="360"/>
+          <w:tab w:val="num" w:pos="1080"/>
+        </w:tabs>
+        <w:ind w:left="1080"/>
+      </w:pPr>
+      <w:r>
+        <w:rPr>
+          <w:u w:val="single"/>
+        </w:rPr>
+        <w:t xml:space="preserve">Research </w:t>
+      </w:r>
+      <w:r>
+        <w:rPr>
+          <w:u w:val="single"/>
+        </w:rPr>
+        <w:t>hypothesis</w:t>
+      </w:r>
+      <w:r>
+        <w:t xml:space="preserve">: “ESP exists” </w:t>
+      </w:r>
+    </w:p>
+    <w:p>
+      <w:pPr>
+        <w:pStyle w:val="ListBullet"/>
+        <w:tabs>
+          <w:tab w:val="clear" w:pos="360"/>
+          <w:tab w:val="num" w:pos="1080"/>
+        </w:tabs>
+        <w:ind w:left="1080"/>
+      </w:pPr>
+      <w:r>
+        <w:rPr>
+          <w:u w:val="single"/>
+        </w:rPr>
+        <w:t>Statistical Hypothesis</w:t>
+      </w:r>
+      <w:r>
+        <w:t xml:space="preserve">: θ </w:t>
+      </w:r>
+      <w:r>
+        <w:t>!= 0.5</w:t>
+      </w:r>
+    </w:p>
+    <w:p>
+      <w:pPr>
+        <w:pStyle w:val="ListBullet"/>
+      </w:pPr>
+      <w:r>
+        <w:t xml:space="preserve">The key thing to recognize </w:t>
+      </w:r>
+      <w:r>
+        <w:t xml:space="preserve">is a statistical hypothesis test is a test of the statistical hypothesis, </w:t>
+      </w:r>
+      <w:r>
+        <w:t xml:space="preserve">NOT </w:t>
+      </w:r>
+      <w:r>
+        <w:t xml:space="preserve">the research hypothesis. </w:t>
+      </w:r>
+    </w:p>
+    <w:p>
+      <w:pPr>
+        <w:pStyle w:val="ListBullet"/>
+      </w:pPr>
+      <w:r>
+        <w:t xml:space="preserve">If </w:t>
+      </w:r>
+      <w:r>
+        <w:t xml:space="preserve">a </w:t>
+      </w:r>
+      <w:r>
+        <w:t xml:space="preserve">study is badly designed, the link between </w:t>
+      </w:r>
+      <w:r>
+        <w:t xml:space="preserve">the </w:t>
+      </w:r>
+      <w:r>
+        <w:t xml:space="preserve">research </w:t>
+      </w:r>
+      <w:r>
+        <w:t xml:space="preserve">+ </w:t>
+      </w:r>
+      <w:r>
+        <w:t xml:space="preserve">statistical hypothesis is broken. </w:t>
+      </w:r>
+    </w:p>
+    <w:p>
+      <w:pPr>
+        <w:pStyle w:val="ListBullet"/>
+      </w:pPr>
+      <w:r>
+        <w:t xml:space="preserve">Suppose the </w:t>
+      </w:r>
+      <w:r>
+        <w:t xml:space="preserve">ESP study was conducted in a situation where </w:t>
+      </w:r>
+      <w:r>
+        <w:t xml:space="preserve">participants </w:t>
+      </w:r>
+      <w:r>
+        <w:t>can actually see the card reflected in a window</w:t>
+      </w:r>
+    </w:p>
+    <w:p>
+      <w:pPr>
+        <w:pStyle w:val="ListBullet"/>
+        <w:tabs>
+          <w:tab w:val="clear" w:pos="360"/>
+          <w:tab w:val="num" w:pos="720"/>
+        </w:tabs>
+        <w:ind w:left="720"/>
+      </w:pPr>
+      <w:r>
+        <w:t xml:space="preserve">if that happens, I’d </w:t>
+      </w:r>
+      <w:r>
+        <w:t xml:space="preserve">be able to find very strong evidence that θ </w:t>
+      </w:r>
+      <w:r>
+        <w:t xml:space="preserve">!= </w:t>
+      </w:r>
+      <w:r>
+        <w:t>0.5, but this would tell us nothing about whether “ESP exists”.</w:t>
+      </w:r>
+    </w:p>
+    <w:p>
+      <w:pPr>
+        <w:pStyle w:val="ListBullet"/>
+      </w:pPr>
+      <w:r>
+        <w:t xml:space="preserve">So, I have a </w:t>
+      </w:r>
+      <w:r>
+        <w:rPr>
+          <w:b/>
+        </w:rPr>
+        <w:t xml:space="preserve">research hypothesis </w:t>
+      </w:r>
+      <w:r>
+        <w:t xml:space="preserve">that </w:t>
+      </w:r>
+      <w:r>
+        <w:rPr>
+          <w:i/>
+        </w:rPr>
+        <w:t>corresponds to what I want to believe about the world</w:t>
+      </w:r>
+      <w:r>
+        <w:t xml:space="preserve"> + can map it onto a </w:t>
+      </w:r>
+      <w:r>
+        <w:rPr>
+          <w:b/>
+        </w:rPr>
+        <w:t>statistical hypothesis</w:t>
+      </w:r>
+      <w:r>
+        <w:t xml:space="preserve"> that </w:t>
+      </w:r>
+      <w:r>
+        <w:rPr>
+          <w:i/>
+        </w:rPr>
+        <w:t>corresponds to what I want to believe about how the data were generated</w:t>
+      </w:r>
+      <w:r>
+        <w:t xml:space="preserve">. </w:t>
+      </w:r>
+    </w:p>
+    <w:p>
+      <w:pPr>
+        <w:pStyle w:val="ListBullet"/>
+      </w:pPr>
+      <w:r>
+        <w:rPr>
+          <w:b/>
+        </w:rPr>
+        <w:t>Null</w:t>
       </w:r>
       <w:r>
         <w:t xml:space="preserve"> </w:t>
       </w:r>
-    </w:p>
-    <w:p>
-      <w:pPr>
-        <w:pStyle w:val="ListBullet"/>
-        <w:tabs>
-          <w:tab w:val="clear" w:pos="360"/>
-          <w:tab w:val="num" w:pos="720"/>
-        </w:tabs>
-        <w:ind w:left="720"/>
-      </w:pPr>
-      <w:r>
-        <w:t>1</w:t>
-      </w:r>
-      <w:r>
-        <w:rPr>
-          <w:vertAlign w:val="superscript"/>
-        </w:rPr>
-        <w:t>st</w:t>
-      </w:r>
-      <w:r>
-        <w:t xml:space="preserve">: They have </w:t>
-      </w:r>
-      <w:r>
-        <w:t xml:space="preserve">a </w:t>
-      </w:r>
-      <w:r>
-        <w:rPr>
-          <w:b/>
-        </w:rPr>
-        <w:t>research hypothesis</w:t>
-      </w:r>
-      <w:r>
-        <w:t xml:space="preserve"> (</w:t>
-      </w:r>
-      <w:r>
-        <w:t xml:space="preserve">claim about psychology) </w:t>
-      </w:r>
-    </w:p>
-    <w:p>
-      <w:pPr>
-        <w:pStyle w:val="ListBullet"/>
-        <w:tabs>
-          <w:tab w:val="clear" w:pos="360"/>
-          <w:tab w:val="num" w:pos="720"/>
-        </w:tabs>
-        <w:ind w:left="720"/>
-      </w:pPr>
-      <w:r>
-        <w:t>2</w:t>
-      </w:r>
-      <w:r>
-        <w:rPr>
-          <w:vertAlign w:val="superscript"/>
-        </w:rPr>
-        <w:t>nd</w:t>
-      </w:r>
-      <w:r>
-        <w:t xml:space="preserve">: It </w:t>
-      </w:r>
-      <w:r>
-        <w:t xml:space="preserve">corresponds to a </w:t>
-      </w:r>
-      <w:r>
-        <w:rPr>
-          <w:b/>
-        </w:rPr>
-        <w:t>statistical hypothesis</w:t>
-      </w:r>
-      <w:r>
-        <w:t xml:space="preserve"> (claim about the data-</w:t>
-      </w:r>
-      <w:r>
-        <w:t xml:space="preserve">generating population). </w:t>
-      </w:r>
-    </w:p>
-    <w:p>
-      <w:pPr>
-        <w:pStyle w:val="ListBullet"/>
-        <w:tabs>
-          <w:tab w:val="clear" w:pos="360"/>
-          <w:tab w:val="num" w:pos="720"/>
-        </w:tabs>
-        <w:ind w:left="720"/>
-      </w:pPr>
-      <w:r>
-        <w:t>ESP example: these might be:</w:t>
-      </w:r>
-    </w:p>
-    <w:p>
-      <w:pPr>
-        <w:pStyle w:val="ListBullet"/>
-        <w:tabs>
-          <w:tab w:val="clear" w:pos="360"/>
-          <w:tab w:val="num" w:pos="1080"/>
-        </w:tabs>
-        <w:ind w:left="1080"/>
-      </w:pPr>
-      <w:r>
-        <w:rPr>
-          <w:u w:val="single"/>
-        </w:rPr>
-        <w:t xml:space="preserve">Research </w:t>
-      </w:r>
-      <w:r>
-        <w:rPr>
-          <w:u w:val="single"/>
-        </w:rPr>
-        <w:t>hypothesis</w:t>
-      </w:r>
-      <w:r>
-        <w:t xml:space="preserve">: “ESP exists” </w:t>
-      </w:r>
-    </w:p>
-    <w:p>
-      <w:pPr>
-        <w:pStyle w:val="ListBullet"/>
-        <w:tabs>
-          <w:tab w:val="clear" w:pos="360"/>
-          <w:tab w:val="num" w:pos="1080"/>
-        </w:tabs>
-        <w:ind w:left="1080"/>
-      </w:pPr>
-      <w:r>
-        <w:rPr>
-          <w:u w:val="single"/>
-        </w:rPr>
-        <w:t>Statistical Hypothesis</w:t>
-      </w:r>
-      <w:r>
-        <w:t xml:space="preserve">: θ </w:t>
-      </w:r>
-      <w:r>
-        <w:t>!= 0.5</w:t>
-      </w:r>
-    </w:p>
-    <w:p>
-      <w:pPr>
-        <w:pStyle w:val="ListBullet"/>
-      </w:pPr>
-      <w:r>
-        <w:t xml:space="preserve">The key thing to recognize </w:t>
-      </w:r>
-      <w:r>
-        <w:t xml:space="preserve">is a statistical hypothesis test is a test of the statistical hypothesis, </w:t>
-      </w:r>
-      <w:r>
-        <w:t xml:space="preserve">NOT </w:t>
-      </w:r>
-      <w:r>
-        <w:t xml:space="preserve">the research hypothesis. </w:t>
-      </w:r>
-    </w:p>
-    <w:p>
-      <w:pPr>
-        <w:pStyle w:val="ListBullet"/>
-      </w:pPr>
-      <w:r>
-        <w:t xml:space="preserve">If </w:t>
-      </w:r>
-      <w:r>
-        <w:t xml:space="preserve">a </w:t>
-      </w:r>
-      <w:r>
-        <w:t xml:space="preserve">study is badly designed, the link between </w:t>
-      </w:r>
-      <w:r>
-        <w:t xml:space="preserve">the </w:t>
-      </w:r>
-      <w:r>
-        <w:t xml:space="preserve">research </w:t>
-      </w:r>
-      <w:r>
-        <w:t xml:space="preserve">+ </w:t>
-      </w:r>
-      <w:r>
-        <w:t xml:space="preserve">statistical hypothesis is broken. </w:t>
-      </w:r>
-    </w:p>
-    <w:p>
-      <w:pPr>
-        <w:pStyle w:val="ListBullet"/>
-      </w:pPr>
-      <w:r>
-        <w:t xml:space="preserve">Suppose the </w:t>
-      </w:r>
-      <w:r>
-        <w:t xml:space="preserve">ESP study was conducted in a situation where </w:t>
-      </w:r>
-      <w:r>
-        <w:t xml:space="preserve">participants </w:t>
-      </w:r>
-      <w:r>
-        <w:t xml:space="preserve">can </w:t>
-      </w:r>
-      <w:proofErr w:type="gramStart"/>
-      <w:r>
-        <w:t>actually see</w:t>
-      </w:r>
-      <w:proofErr w:type="gramEnd"/>
-      <w:r>
-        <w:t xml:space="preserve"> the card reflected in a window</w:t>
-      </w:r>
-    </w:p>
-    <w:p>
-      <w:pPr>
-        <w:pStyle w:val="ListBullet"/>
-        <w:tabs>
-          <w:tab w:val="clear" w:pos="360"/>
-          <w:tab w:val="num" w:pos="720"/>
-        </w:tabs>
-        <w:ind w:left="720"/>
-      </w:pPr>
-      <w:r>
-        <w:t xml:space="preserve">if that happens, I’d </w:t>
-      </w:r>
-      <w:r>
-        <w:t xml:space="preserve">be able to find very strong evidence that θ </w:t>
-      </w:r>
-      <w:r>
-        <w:t xml:space="preserve">!= </w:t>
-      </w:r>
-      <w:r>
-        <w:t>0.5, but this would tell us nothing about whether “ESP exists”.</w:t>
-      </w:r>
-    </w:p>
-    <w:p>
-      <w:pPr>
-        <w:pStyle w:val="ListBullet"/>
-      </w:pPr>
-      <w:r>
-        <w:t>So</w:t>
-      </w:r>
-      <w:r>
-        <w:t>,</w:t>
-      </w:r>
-      <w:r>
-        <w:t xml:space="preserve"> I have a </w:t>
-      </w:r>
-      <w:r>
-        <w:rPr>
-          <w:b/>
-        </w:rPr>
-        <w:t xml:space="preserve">research hypothesis </w:t>
-      </w:r>
-      <w:r>
-        <w:t xml:space="preserve">that </w:t>
-      </w:r>
-      <w:r>
-        <w:rPr>
-          <w:i/>
-        </w:rPr>
-        <w:t xml:space="preserve">corresponds to what I want to believe about the </w:t>
-      </w:r>
-      <w:r>
-        <w:rPr>
-          <w:i/>
-        </w:rPr>
-        <w:t>world</w:t>
-      </w:r>
-      <w:r>
+      <w:r>
+        <w:rPr>
+          <w:b/>
+        </w:rPr>
+        <w:t>hypothesis, H0</w:t>
+      </w:r>
+      <w:r>
+        <w:t xml:space="preserve">, corresponds to </w:t>
+      </w:r>
+      <w:r>
+        <w:rPr>
+          <w:i/>
+        </w:rPr>
+        <w:t>the exact opposite of what I want to believe</w:t>
+      </w:r>
+      <w:r>
+        <w:rPr>
+          <w:i/>
+        </w:rPr>
         <w:t xml:space="preserve"> </w:t>
       </w:r>
-      <w:r>
-        <w:t xml:space="preserve">+ </w:t>
-      </w:r>
-      <w:r>
-        <w:t xml:space="preserve">can map it onto a </w:t>
-      </w:r>
-      <w:r>
-        <w:rPr>
-          <w:b/>
-        </w:rPr>
-        <w:t>statistical hypothesis</w:t>
-      </w:r>
-      <w:r>
-        <w:t xml:space="preserve"> that </w:t>
-      </w:r>
-      <w:r>
-        <w:rPr>
-          <w:i/>
-        </w:rPr>
-        <w:t>corresponds to what I want to believe about how the data were generated</w:t>
-      </w:r>
-      <w:r>
-        <w:t xml:space="preserve">. </w:t>
-      </w:r>
-    </w:p>
-    <w:p>
-      <w:pPr>
-        <w:pStyle w:val="ListBullet"/>
-      </w:pPr>
-      <w:r>
-        <w:rPr>
-          <w:b/>
-        </w:rPr>
-        <w:t>Null</w:t>
-      </w:r>
-      <w:r>
-        <w:t xml:space="preserve"> </w:t>
-      </w:r>
-      <w:r>
-        <w:rPr>
-          <w:b/>
-        </w:rPr>
-        <w:t>hypothesis, H0</w:t>
-      </w:r>
-      <w:r>
-        <w:t xml:space="preserve">, </w:t>
-      </w:r>
-      <w:r>
-        <w:t xml:space="preserve">corresponds to </w:t>
-      </w:r>
-      <w:r>
-        <w:rPr>
-          <w:i/>
-        </w:rPr>
-        <w:t>the exact opposite of what I want to believe</w:t>
-      </w:r>
-      <w:r>
-        <w:rPr>
-          <w:i/>
-        </w:rPr>
-        <w:t xml:space="preserve"> </w:t>
-      </w:r>
-    </w:p>
-    <w:p>
-      <w:pPr>
-        <w:pStyle w:val="ListBullet"/>
-      </w:pPr>
-      <w:r>
-        <w:t xml:space="preserve">Now turn to focus </w:t>
-      </w:r>
-      <w:r>
-        <w:t>exclusively on that, almost to the neglect of the t</w:t>
-      </w:r>
-      <w:r>
-        <w:t xml:space="preserve">hing I’m </w:t>
-      </w:r>
-      <w:proofErr w:type="gramStart"/>
-      <w:r>
-        <w:t>actually interested</w:t>
-      </w:r>
-      <w:proofErr w:type="gramEnd"/>
-      <w:r>
-        <w:t xml:space="preserve"> in, </w:t>
+    </w:p>
+    <w:p>
+      <w:pPr>
+        <w:pStyle w:val="ListBullet"/>
+      </w:pPr>
+      <w:r>
+        <w:t xml:space="preserve">Now turn to focus exclusively on that, almost to the neglect of the thing I’m actually interested in, </w:t>
       </w:r>
       <w:r>
         <w:rPr>
@@ -2245,33 +2069,15 @@
         <w:sym w:font="Wingdings" w:char="F0E8"/>
       </w:r>
       <w:r>
-        <w:t xml:space="preserve"> null = θ = 0</w:t>
-      </w:r>
-      <w:r>
-        <w:t xml:space="preserve">5, since that’s what we’d expect if ESP didn’t exist. </w:t>
-      </w:r>
-    </w:p>
-    <w:p>
-      <w:pPr>
-        <w:pStyle w:val="ListBullet"/>
-      </w:pPr>
-      <w:r>
-        <w:t xml:space="preserve">Hope </w:t>
-      </w:r>
-      <w:r>
-        <w:t>is that ESP is real</w:t>
-      </w:r>
-      <w:r>
-        <w:t xml:space="preserve"> + the </w:t>
-      </w:r>
-      <w:r>
-        <w:t xml:space="preserve">alternative to this null </w:t>
-      </w:r>
-      <w:r>
-        <w:t xml:space="preserve">is θ != </w:t>
-      </w:r>
-      <w:r>
-        <w:t xml:space="preserve">0.5. </w:t>
+        <w:t xml:space="preserve"> null = θ = 05, since that’s what we’d expect if ESP didn’t exist. </w:t>
+      </w:r>
+    </w:p>
+    <w:p>
+      <w:pPr>
+        <w:pStyle w:val="ListBullet"/>
+      </w:pPr>
+      <w:r>
+        <w:t xml:space="preserve">Hope is that ESP is real + the alternative to this null is θ != 0.5. </w:t>
       </w:r>
     </w:p>
     <w:p>
@@ -2530,15 +2336,7 @@
         <w:t xml:space="preserve"> </w:t>
       </w:r>
       <w:r>
-        <w:t xml:space="preserve">specifically to ensure if the null is </w:t>
-      </w:r>
-      <w:proofErr w:type="gramStart"/>
-      <w:r>
-        <w:t>actually true</w:t>
-      </w:r>
-      <w:proofErr w:type="gramEnd"/>
-      <w:r>
-        <w:t xml:space="preserve">, the chances of a false conviction </w:t>
+        <w:t xml:space="preserve">specifically to ensure if the null is actually true, the chances of a false conviction </w:t>
       </w:r>
       <w:r>
         <w:rPr>
@@ -2594,22 +2392,13 @@
         <w:pStyle w:val="ListBullet"/>
       </w:pPr>
       <w:r>
-        <w:t xml:space="preserve">Want </w:t>
-      </w:r>
-      <w:r>
-        <w:t xml:space="preserve">to construct test so </w:t>
-      </w:r>
-      <w:r>
-        <w:t xml:space="preserve">we never make any errors </w:t>
+        <w:t xml:space="preserve">Want to construct test so we never make any errors </w:t>
       </w:r>
       <w:r>
         <w:sym w:font="Wingdings" w:char="F0E8"/>
       </w:r>
       <w:r>
-        <w:t xml:space="preserve"> </w:t>
-      </w:r>
-      <w:r>
-        <w:t xml:space="preserve">never possible. </w:t>
+        <w:t xml:space="preserve"> never possible. </w:t>
       </w:r>
     </w:p>
     <w:p>
@@ -2619,13 +2408,8 @@
       <w:r>
         <w:t xml:space="preserve">Always </w:t>
       </w:r>
-      <w:proofErr w:type="gramStart"/>
-      <w:r>
-        <w:t>have to</w:t>
-      </w:r>
-      <w:proofErr w:type="gramEnd"/>
-      <w:r>
-        <w:t xml:space="preserve"> accept there’s a chance </w:t>
+      <w:r>
+        <w:t xml:space="preserve">have to accept there’s a chance </w:t>
       </w:r>
       <w:r>
         <w:t>we did the wrong thing + a</w:t>
@@ -2795,13 +2579,8 @@
         <w:t xml:space="preserve">= reject </w:t>
       </w:r>
       <w:r>
-        <w:t xml:space="preserve">a null that is </w:t>
-      </w:r>
-      <w:proofErr w:type="gramStart"/>
-      <w:r>
-        <w:t>actually true</w:t>
-      </w:r>
-      <w:proofErr w:type="gramEnd"/>
+        <w:t>a null that is actually true</w:t>
+      </w:r>
     </w:p>
     <w:p>
       <w:pPr>
@@ -2823,10 +2602,7 @@
         <w:t xml:space="preserve">= </w:t>
       </w:r>
       <w:r>
-        <w:t xml:space="preserve">retain </w:t>
-      </w:r>
-      <w:r>
-        <w:t xml:space="preserve">a </w:t>
+        <w:t xml:space="preserve">retain a </w:t>
       </w:r>
       <w:r>
         <w:t>null when it is in fact false</w:t>
@@ -2907,21 +2683,7 @@
         <w:rPr>
           <w:u w:val="single"/>
         </w:rPr>
-        <w:t xml:space="preserve">The Single Most Important Design Principle </w:t>
-      </w:r>
-      <w:proofErr w:type="gramStart"/>
-      <w:r>
-        <w:rPr>
-          <w:u w:val="single"/>
-        </w:rPr>
-        <w:t>Of</w:t>
-      </w:r>
-      <w:proofErr w:type="gramEnd"/>
-      <w:r>
-        <w:rPr>
-          <w:u w:val="single"/>
-        </w:rPr>
-        <w:t xml:space="preserve"> The Test</w:t>
+        <w:t>The Single Most Important Design Principle Of The Test</w:t>
       </w:r>
       <w:r>
         <w:t xml:space="preserve"> = </w:t>
@@ -3017,10 +2779,7 @@
         <w:t xml:space="preserve"> also like to keep </w:t>
       </w:r>
       <w:r>
-        <w:t>type II error rate</w:t>
-      </w:r>
-      <w:r>
-        <w:t xml:space="preserve"> </w:t>
+        <w:t xml:space="preserve">type II error rate </w:t>
       </w:r>
       <w:r>
         <w:t>under control too</w:t>
@@ -3209,19 +2968,11 @@
       <w:r>
         <w:t xml:space="preserve"> while </w:t>
       </w:r>
-      <w:proofErr w:type="gramStart"/>
-      <w:r>
-        <w:rPr>
-          <w:i/>
-        </w:rPr>
-        <w:t>still keeping</w:t>
-      </w:r>
-      <w:proofErr w:type="gramEnd"/>
-      <w:r>
-        <w:rPr>
-          <w:i/>
-        </w:rPr>
-        <w:t xml:space="preserve"> α fixed at some (small) desired level</w:t>
+      <w:r>
+        <w:rPr>
+          <w:i/>
+        </w:rPr>
+        <w:t>still keeping α fixed at some (small) desired level</w:t>
       </w:r>
       <w:r>
         <w:t xml:space="preserve">. </w:t>
@@ -3271,14 +3022,9 @@
       <w:pPr>
         <w:pStyle w:val="ListBullet"/>
       </w:pPr>
-      <w:proofErr w:type="gramStart"/>
       <w:r>
         <w:lastRenderedPageBreak/>
-        <w:t>Certainly</w:t>
-      </w:r>
-      <w:proofErr w:type="gramEnd"/>
-      <w:r>
-        <w:t xml:space="preserve"> would </w:t>
+        <w:t xml:space="preserve">Certainly would </w:t>
       </w:r>
       <w:r>
         <w:t xml:space="preserve">like </w:t>
@@ -3306,10 +3052,7 @@
         <w:pStyle w:val="ListBullet"/>
       </w:pPr>
       <w:r>
-        <w:t xml:space="preserve">1 </w:t>
-      </w:r>
-      <w:r>
-        <w:t xml:space="preserve">thing to avoid </w:t>
+        <w:t xml:space="preserve">1 thing to avoid </w:t>
       </w:r>
       <w:r>
         <w:t>= the word “prove”</w:t>
@@ -3436,363 +3179,274 @@
         <w:sym w:font="Wingdings" w:char="F0E8"/>
       </w:r>
       <w:r>
+        <w:t xml:space="preserve"> ignore actual data obtained for the moment + think about the structure of the experiment</w:t>
+      </w:r>
+    </w:p>
+    <w:p>
+      <w:pPr>
+        <w:pStyle w:val="ListBullet"/>
+      </w:pPr>
+      <w:r>
+        <w:t>The form of the data is that “X out of N people correctly IDed the color of the hidden card”</w:t>
+      </w:r>
+    </w:p>
+    <w:p>
+      <w:pPr>
+        <w:pStyle w:val="ListBullet"/>
+      </w:pPr>
+      <w:r>
+        <w:t xml:space="preserve">Moreover, suppose the null really is true: ESP doesn’t exist, + the true probability anyone picks the correct color is exactly θ = 0.5. </w:t>
+      </w:r>
+    </w:p>
+    <w:p>
+      <w:pPr>
+        <w:pStyle w:val="ListBullet"/>
+      </w:pPr>
+      <w:r>
+        <w:t>Would then expect the proportion of people w/ a correct response to be pretty close to 50%</w:t>
+      </w:r>
+    </w:p>
+    <w:p>
+      <w:pPr>
+        <w:pStyle w:val="ListBullet"/>
+      </w:pPr>
+      <w:r>
+        <w:t>We’d say “</w:t>
+      </w:r>
+      <w:r>
+        <w:t>X</w:t>
+      </w:r>
+      <w:r>
+        <w:t>/N is approximately 0.5”</w:t>
+      </w:r>
+      <w:r>
         <w:t xml:space="preserve"> </w:t>
       </w:r>
       <w:r>
-        <w:t xml:space="preserve">ignore actual data </w:t>
-      </w:r>
-      <w:r>
-        <w:t xml:space="preserve">obtained </w:t>
-      </w:r>
-      <w:r>
-        <w:t>for the moment</w:t>
+        <w:t xml:space="preserve">(don’t </w:t>
+      </w:r>
+      <w:r>
+        <w:t xml:space="preserve">expect </w:t>
+      </w:r>
+      <w:r>
+        <w:t>this fraction to be exactly 0.5)</w:t>
+      </w:r>
+    </w:p>
+    <w:p>
+      <w:pPr>
+        <w:pStyle w:val="ListBullet"/>
+      </w:pPr>
+      <w:r>
+        <w:t xml:space="preserve">If X = </w:t>
+      </w:r>
+      <w:r>
+        <w:t xml:space="preserve">99 participants got the question right, we’d feel pretty confident the null is wrong. </w:t>
+      </w:r>
+    </w:p>
+    <w:p>
+      <w:pPr>
+        <w:pStyle w:val="ListBullet"/>
+      </w:pPr>
+      <w:r>
+        <w:t>i</w:t>
+      </w:r>
+      <w:r>
+        <w:t xml:space="preserve">f only X </w:t>
+      </w:r>
+      <w:r>
+        <w:t xml:space="preserve">= </w:t>
+      </w:r>
+      <w:r>
+        <w:t xml:space="preserve">3 got the answer right, similarly confident the null was wrong. </w:t>
+      </w:r>
+    </w:p>
+    <w:p>
+      <w:pPr>
+        <w:pStyle w:val="ListBullet"/>
+      </w:pPr>
+      <w:r>
+        <w:t xml:space="preserve">We </w:t>
+      </w:r>
+      <w:r>
+        <w:t xml:space="preserve">have a quantity X we can calculate by looking at </w:t>
+      </w:r>
+      <w:r>
+        <w:t xml:space="preserve">data + </w:t>
+      </w:r>
+      <w:r>
+        <w:t xml:space="preserve">after looking at X, we make a decision about whether to believe the null is correct, or to reject </w:t>
+      </w:r>
+      <w:r>
+        <w:t>it in favo</w:t>
+      </w:r>
+      <w:r>
+        <w:t xml:space="preserve">r of the alternative. </w:t>
+      </w:r>
+    </w:p>
+    <w:p>
+      <w:pPr>
+        <w:pStyle w:val="ListBullet"/>
+      </w:pPr>
+      <w:r>
+        <w:rPr>
+          <w:b/>
+        </w:rPr>
+        <w:t>Test statistic</w:t>
+      </w:r>
+      <w:r>
+        <w:t xml:space="preserve"> = what </w:t>
+      </w:r>
+      <w:r>
+        <w:t xml:space="preserve">we calculate to guide our choices. </w:t>
+      </w:r>
+    </w:p>
+    <w:p>
+      <w:pPr>
+        <w:pStyle w:val="ListBullet"/>
+      </w:pPr>
+      <w:r>
+        <w:t xml:space="preserve">Having chosen a test statistic, state precisely </w:t>
+      </w:r>
+      <w:r>
+        <w:rPr>
+          <w:i/>
+        </w:rPr>
+        <w:t>which values</w:t>
+      </w:r>
+      <w:r>
+        <w:t xml:space="preserve"> of the test statistic </w:t>
+      </w:r>
+      <w:r>
+        <w:t xml:space="preserve">cause us </w:t>
+      </w:r>
+      <w:r>
+        <w:t>to reject the null</w:t>
       </w:r>
       <w:r>
         <w:t xml:space="preserve"> + </w:t>
       </w:r>
       <w:r>
-        <w:t>think about the struct</w:t>
-      </w:r>
-      <w:r>
-        <w:t>ure of the experiment</w:t>
-      </w:r>
-    </w:p>
-    <w:p>
-      <w:pPr>
-        <w:pStyle w:val="ListBullet"/>
-      </w:pPr>
-      <w:r>
-        <w:t>T</w:t>
-      </w:r>
-      <w:r>
-        <w:t xml:space="preserve">he form of the data is that </w:t>
-      </w:r>
-      <w:r>
-        <w:t>“</w:t>
-      </w:r>
-      <w:r>
-        <w:t xml:space="preserve">X out of N people correctly </w:t>
-      </w:r>
-      <w:r>
-        <w:t>IDed the color of the hidden card”</w:t>
-      </w:r>
-    </w:p>
-    <w:p>
-      <w:pPr>
-        <w:pStyle w:val="ListBullet"/>
-      </w:pPr>
-      <w:r>
-        <w:t xml:space="preserve">Moreover, suppose the null really is true: ESP doesn’t exist, </w:t>
+        <w:t xml:space="preserve">which values cause us to keep it. </w:t>
+      </w:r>
+    </w:p>
+    <w:p>
+      <w:pPr>
+        <w:pStyle w:val="ListBullet"/>
+      </w:pPr>
+      <w:r>
+        <w:t xml:space="preserve">In order to do so, </w:t>
+      </w:r>
+      <w:r>
+        <w:rPr>
+          <w:i/>
+        </w:rPr>
+        <w:t xml:space="preserve">need to </w:t>
+      </w:r>
+      <w:r>
+        <w:rPr>
+          <w:i/>
+        </w:rPr>
+        <w:t>determine what the sampling distribution of the test statistic would be if the null were actually true</w:t>
+      </w:r>
+      <w:r>
+        <w:t xml:space="preserve"> </w:t>
+      </w:r>
+    </w:p>
+    <w:p>
+      <w:pPr>
+        <w:pStyle w:val="ListBullet"/>
+      </w:pPr>
+      <w:r>
+        <w:t xml:space="preserve">This </w:t>
+      </w:r>
+      <w:r>
+        <w:t xml:space="preserve">distribution tells us </w:t>
+      </w:r>
+      <w:r>
+        <w:rPr>
+          <w:i/>
+        </w:rPr>
+        <w:t>exactly what values of X our null would lead us to expect</w:t>
+      </w:r>
+      <w:r>
+        <w:t xml:space="preserve">, + </w:t>
+      </w:r>
+      <w:r>
+        <w:t xml:space="preserve">therefore, we can use this </w:t>
+      </w:r>
+      <w:r>
+        <w:t xml:space="preserve">it </w:t>
+      </w:r>
+      <w:r>
+        <w:t xml:space="preserve">as a tool for assessing how closely the null agrees </w:t>
+      </w:r>
+      <w:r>
+        <w:t xml:space="preserve">w/ </w:t>
+      </w:r>
+      <w:r>
+        <w:t xml:space="preserve">our data. </w:t>
+      </w:r>
+    </w:p>
+    <w:p>
+      <w:pPr>
+        <w:pStyle w:val="ListBullet"/>
+      </w:pPr>
+      <w:r>
+        <w:t xml:space="preserve">To </w:t>
+      </w:r>
+      <w:r>
+        <w:t>determine the sampling dist</w:t>
+      </w:r>
+      <w:r>
+        <w:t xml:space="preserve">ribution of </w:t>
+      </w:r>
+      <w:r>
+        <w:t xml:space="preserve">a test statistic for a lot of hypothesis tests = </w:t>
+      </w:r>
+      <w:r>
+        <w:t>complicated</w:t>
+      </w:r>
+    </w:p>
+    <w:p>
+      <w:pPr>
+        <w:pStyle w:val="ListBullet"/>
+      </w:pPr>
+      <w:r>
+        <w:t xml:space="preserve">Sometimes it’s very easy + fortunately, </w:t>
+      </w:r>
+      <w:r>
+        <w:t xml:space="preserve">ESP example provides </w:t>
+      </w:r>
+      <w:r>
+        <w:t xml:space="preserve">1 </w:t>
+      </w:r>
+      <w:r>
+        <w:t xml:space="preserve">of the easiest cases. </w:t>
+      </w:r>
+    </w:p>
+    <w:p>
+      <w:pPr>
+        <w:pStyle w:val="ListBullet"/>
+      </w:pPr>
+      <w:r>
+        <w:t xml:space="preserve">Our population parameter θ </w:t>
+      </w:r>
+      <w:r>
+        <w:t xml:space="preserve">= just </w:t>
+      </w:r>
+      <w:r>
+        <w:t xml:space="preserve">the overall probability people respond correctly when asked the question, </w:t>
       </w:r>
       <w:r>
         <w:t xml:space="preserve">+ </w:t>
       </w:r>
       <w:r>
-        <w:t xml:space="preserve">the true probability </w:t>
-      </w:r>
-      <w:r>
-        <w:t xml:space="preserve">anyone picks the correct color is exactly θ = </w:t>
-      </w:r>
-      <w:r>
-        <w:t xml:space="preserve">0.5. </w:t>
-      </w:r>
-    </w:p>
-    <w:p>
-      <w:pPr>
-        <w:pStyle w:val="ListBullet"/>
-      </w:pPr>
-      <w:r>
-        <w:t xml:space="preserve">Would then expect </w:t>
-      </w:r>
-      <w:r>
-        <w:t xml:space="preserve">the proportion of people </w:t>
-      </w:r>
-      <w:r>
-        <w:t xml:space="preserve">w/ a </w:t>
-      </w:r>
-      <w:r>
-        <w:t>correct resp</w:t>
-      </w:r>
-      <w:r>
-        <w:t xml:space="preserve">onse to be </w:t>
-      </w:r>
-      <w:proofErr w:type="gramStart"/>
-      <w:r>
-        <w:t>pretty close</w:t>
-      </w:r>
-      <w:proofErr w:type="gramEnd"/>
-      <w:r>
-        <w:t xml:space="preserve"> to 50%</w:t>
-      </w:r>
-    </w:p>
-    <w:p>
-      <w:pPr>
-        <w:pStyle w:val="ListBullet"/>
-      </w:pPr>
-      <w:r>
-        <w:t>We’d say “</w:t>
-      </w:r>
-      <w:r>
-        <w:t>X</w:t>
-      </w:r>
-      <w:r>
-        <w:t>/N is approximately 0.5”</w:t>
-      </w:r>
-      <w:r>
-        <w:t xml:space="preserve"> </w:t>
-      </w:r>
-      <w:r>
-        <w:t xml:space="preserve">(don’t </w:t>
-      </w:r>
-      <w:r>
-        <w:t xml:space="preserve">expect </w:t>
-      </w:r>
-      <w:r>
-        <w:t>this fraction to be exactly 0.5)</w:t>
-      </w:r>
-    </w:p>
-    <w:p>
-      <w:pPr>
-        <w:pStyle w:val="ListBullet"/>
-      </w:pPr>
-      <w:r>
-        <w:t xml:space="preserve">If X = </w:t>
-      </w:r>
-      <w:r>
-        <w:t xml:space="preserve">99 participants got the question right, we’d feel </w:t>
-      </w:r>
-      <w:proofErr w:type="gramStart"/>
-      <w:r>
-        <w:t>pretty confident</w:t>
-      </w:r>
-      <w:proofErr w:type="gramEnd"/>
-      <w:r>
-        <w:t xml:space="preserve"> the null is wrong. </w:t>
-      </w:r>
-    </w:p>
-    <w:p>
-      <w:pPr>
-        <w:pStyle w:val="ListBullet"/>
-      </w:pPr>
-      <w:r>
-        <w:t>i</w:t>
-      </w:r>
-      <w:r>
-        <w:t xml:space="preserve">f only X </w:t>
+        <w:t xml:space="preserve">our test statistic X </w:t>
       </w:r>
       <w:r>
         <w:t xml:space="preserve">= </w:t>
       </w:r>
       <w:r>
-        <w:t xml:space="preserve">3 got the answer right, similarly confident the null was wrong. </w:t>
-      </w:r>
-    </w:p>
-    <w:p>
-      <w:pPr>
-        <w:pStyle w:val="ListBullet"/>
-      </w:pPr>
-      <w:r>
-        <w:t xml:space="preserve">We </w:t>
-      </w:r>
-      <w:r>
-        <w:t xml:space="preserve">have a quantity X we can calculate by looking at </w:t>
-      </w:r>
-      <w:r>
-        <w:t xml:space="preserve">data + </w:t>
-      </w:r>
-      <w:r>
-        <w:t xml:space="preserve">after looking at X, we </w:t>
-      </w:r>
-      <w:proofErr w:type="gramStart"/>
-      <w:r>
-        <w:t>make a decision</w:t>
-      </w:r>
-      <w:proofErr w:type="gramEnd"/>
-      <w:r>
-        <w:t xml:space="preserve"> about whether to believe the null is correct, or to reject </w:t>
-      </w:r>
-      <w:r>
-        <w:t>it in favo</w:t>
-      </w:r>
-      <w:r>
-        <w:t xml:space="preserve">r of the alternative. </w:t>
-      </w:r>
-    </w:p>
-    <w:p>
-      <w:pPr>
-        <w:pStyle w:val="ListBullet"/>
-      </w:pPr>
-      <w:r>
-        <w:rPr>
-          <w:b/>
-        </w:rPr>
-        <w:t xml:space="preserve">Test </w:t>
-      </w:r>
-      <w:r>
-        <w:rPr>
-          <w:b/>
-        </w:rPr>
-        <w:t>statistic</w:t>
-      </w:r>
-      <w:r>
-        <w:t xml:space="preserve"> = what </w:t>
-      </w:r>
-      <w:r>
-        <w:t xml:space="preserve">we calculate to guide our choices. </w:t>
-      </w:r>
-    </w:p>
-    <w:p>
-      <w:pPr>
-        <w:pStyle w:val="ListBullet"/>
-      </w:pPr>
-      <w:r>
-        <w:t xml:space="preserve">Having chosen a test statistic, state precisely </w:t>
-      </w:r>
-      <w:r>
-        <w:rPr>
-          <w:i/>
-        </w:rPr>
-        <w:t>which values</w:t>
-      </w:r>
-      <w:r>
-        <w:t xml:space="preserve"> of the test statistic </w:t>
-      </w:r>
-      <w:r>
-        <w:t xml:space="preserve">cause us </w:t>
-      </w:r>
-      <w:r>
-        <w:t>to reject the null</w:t>
-      </w:r>
-      <w:r>
-        <w:t xml:space="preserve"> + </w:t>
-      </w:r>
-      <w:r>
-        <w:t xml:space="preserve">which values cause us to keep it. </w:t>
-      </w:r>
-    </w:p>
-    <w:p>
-      <w:pPr>
-        <w:pStyle w:val="ListBullet"/>
-      </w:pPr>
-      <w:proofErr w:type="gramStart"/>
-      <w:r>
-        <w:t>In order to</w:t>
-      </w:r>
-      <w:proofErr w:type="gramEnd"/>
-      <w:r>
-        <w:t xml:space="preserve"> do so, </w:t>
-      </w:r>
-      <w:r>
-        <w:rPr>
-          <w:i/>
-        </w:rPr>
-        <w:t xml:space="preserve">need to </w:t>
-      </w:r>
-      <w:r>
-        <w:rPr>
-          <w:i/>
-        </w:rPr>
-        <w:t>determine what the sampling distribution of the test statistic would be if the null were actually true</w:t>
-      </w:r>
-      <w:r>
-        <w:t xml:space="preserve"> </w:t>
-      </w:r>
-    </w:p>
-    <w:p>
-      <w:pPr>
-        <w:pStyle w:val="ListBullet"/>
-      </w:pPr>
-      <w:r>
-        <w:t xml:space="preserve">This </w:t>
-      </w:r>
-      <w:r>
-        <w:t xml:space="preserve">distribution tells us </w:t>
-      </w:r>
-      <w:r>
-        <w:rPr>
-          <w:i/>
-        </w:rPr>
-        <w:t>exactly what values of X our null would lead us to expect</w:t>
-      </w:r>
-      <w:r>
-        <w:t xml:space="preserve">, + </w:t>
-      </w:r>
-      <w:r>
-        <w:t xml:space="preserve">therefore, we can use this </w:t>
-      </w:r>
-      <w:r>
-        <w:t xml:space="preserve">it </w:t>
-      </w:r>
-      <w:r>
-        <w:t xml:space="preserve">as a tool for assessing how closely the null agrees </w:t>
-      </w:r>
-      <w:r>
-        <w:t xml:space="preserve">w/ </w:t>
-      </w:r>
-      <w:r>
-        <w:t xml:space="preserve">our data. </w:t>
-      </w:r>
-    </w:p>
-    <w:p>
-      <w:pPr>
-        <w:pStyle w:val="ListBullet"/>
-      </w:pPr>
-      <w:r>
-        <w:t xml:space="preserve">To </w:t>
-      </w:r>
-      <w:r>
-        <w:t>determine the sampling dist</w:t>
-      </w:r>
-      <w:r>
-        <w:t xml:space="preserve">ribution of </w:t>
-      </w:r>
-      <w:r>
-        <w:t xml:space="preserve">a test statistic for a lot of hypothesis tests = </w:t>
-      </w:r>
-      <w:r>
-        <w:t>complicated</w:t>
-      </w:r>
-    </w:p>
-    <w:p>
-      <w:pPr>
-        <w:pStyle w:val="ListBullet"/>
-      </w:pPr>
-      <w:r>
-        <w:t xml:space="preserve">Sometimes it’s very easy + fortunately, </w:t>
-      </w:r>
-      <w:r>
-        <w:t xml:space="preserve">ESP example provides </w:t>
-      </w:r>
-      <w:r>
-        <w:t xml:space="preserve">1 </w:t>
-      </w:r>
-      <w:r>
-        <w:t xml:space="preserve">of the easiest cases. </w:t>
-      </w:r>
-    </w:p>
-    <w:p>
-      <w:pPr>
-        <w:pStyle w:val="ListBullet"/>
-      </w:pPr>
-      <w:r>
-        <w:t xml:space="preserve">Our population parameter θ </w:t>
-      </w:r>
-      <w:r>
-        <w:t xml:space="preserve">= just </w:t>
-      </w:r>
-      <w:r>
-        <w:t xml:space="preserve">the overall probability people respond correctly when asked the question, </w:t>
-      </w:r>
-      <w:r>
-        <w:t xml:space="preserve">+ </w:t>
-      </w:r>
-      <w:r>
-        <w:t xml:space="preserve">our test statistic X </w:t>
-      </w:r>
-      <w:r>
-        <w:t xml:space="preserve">= </w:t>
-      </w:r>
-      <w:r>
         <w:t xml:space="preserve">count </w:t>
       </w:r>
       <w:r>
@@ -3823,13 +3477,8 @@
       <w:r>
         <w:t xml:space="preserve">We’d </w:t>
       </w:r>
-      <w:proofErr w:type="gramStart"/>
-      <w:r>
-        <w:t>say</w:t>
-      </w:r>
-      <w:proofErr w:type="gramEnd"/>
-      <w:r>
-        <w:t xml:space="preserve"> </w:t>
+      <w:r>
+        <w:t xml:space="preserve">say </w:t>
       </w:r>
       <w:r>
         <w:t>“</w:t>
@@ -3993,151 +3642,193 @@
         <w:pStyle w:val="ListBullet"/>
       </w:pPr>
       <w:r>
-        <w:t>We’ve co</w:t>
-      </w:r>
-      <w:r>
-        <w:t xml:space="preserve">nstructed a test statistic (X) + </w:t>
-      </w:r>
-      <w:r>
-        <w:t xml:space="preserve">we chose this test statistic in such a way that we’re </w:t>
-      </w:r>
-      <w:proofErr w:type="gramStart"/>
-      <w:r>
-        <w:t>pretty confident</w:t>
-      </w:r>
-      <w:proofErr w:type="gramEnd"/>
+        <w:t xml:space="preserve">We’ve constructed a test statistic (X) + we chose this test statistic in such a way that we’re pretty confident if X is close to N/2, we should retain the null, + if not we should reject it. </w:t>
+      </w:r>
+    </w:p>
+    <w:p>
+      <w:pPr>
+        <w:pStyle w:val="ListBullet"/>
+      </w:pPr>
+      <w:r>
+        <w:t xml:space="preserve">But exactly </w:t>
+      </w:r>
+      <w:r>
+        <w:rPr>
+          <w:i/>
+        </w:rPr>
+        <w:t>which</w:t>
+      </w:r>
+      <w:r>
+        <w:t xml:space="preserve"> values of the test statistic do associate w/ the null + which w/ the alternative? </w:t>
+      </w:r>
+    </w:p>
+    <w:p>
+      <w:pPr>
+        <w:pStyle w:val="ListBullet"/>
+      </w:pPr>
+      <w:r>
+        <w:t xml:space="preserve">ESP: observed a value of X = 62. What to make? Believe the null or the alternative? </w:t>
+      </w:r>
+    </w:p>
+    <w:p>
+      <w:pPr>
+        <w:pStyle w:val="ListBullet"/>
+      </w:pPr>
+      <w:r>
+        <w:t xml:space="preserve">The </w:t>
+      </w:r>
+      <w:r>
+        <w:rPr>
+          <w:b/>
+        </w:rPr>
+        <w:t>critical region</w:t>
+      </w:r>
+      <w:r>
+        <w:t xml:space="preserve"> of the test corresponds to values of X that lead </w:t>
+      </w:r>
+      <w:r>
+        <w:t xml:space="preserve">to rejecting the </w:t>
+      </w:r>
+      <w:r>
+        <w:t xml:space="preserve">null </w:t>
+      </w:r>
+    </w:p>
+    <w:p>
+      <w:pPr>
+        <w:pStyle w:val="ListBullet"/>
+      </w:pPr>
+      <w:r>
+        <w:t>Consider what we know:</w:t>
+      </w:r>
+    </w:p>
+    <w:p>
+      <w:pPr>
+        <w:pStyle w:val="ListBullet"/>
+        <w:tabs>
+          <w:tab w:val="clear" w:pos="360"/>
+          <w:tab w:val="num" w:pos="720"/>
+        </w:tabs>
+        <w:ind w:left="720"/>
+      </w:pPr>
+      <w:r>
+        <w:t xml:space="preserve">X should be very big </w:t>
+      </w:r>
+      <w:r>
+        <w:t xml:space="preserve">or </w:t>
+      </w:r>
+      <w:r>
+        <w:t>very small in order to reject the null</w:t>
+      </w:r>
+    </w:p>
+    <w:p>
+      <w:pPr>
+        <w:pStyle w:val="ListBullet"/>
+        <w:tabs>
+          <w:tab w:val="clear" w:pos="360"/>
+          <w:tab w:val="num" w:pos="720"/>
+        </w:tabs>
+        <w:ind w:left="720"/>
+      </w:pPr>
+      <w:r>
+        <w:t>If the null is true, the sampling distributi</w:t>
+      </w:r>
+      <w:r>
+        <w:t>on of X is Binomial(</w:t>
+      </w:r>
+      <w:r>
+        <w:t>0.5</w:t>
+      </w:r>
+      <w:r>
+        <w:t>, N)</w:t>
+      </w:r>
+    </w:p>
+    <w:p>
+      <w:pPr>
+        <w:pStyle w:val="ListBullet"/>
+        <w:tabs>
+          <w:tab w:val="clear" w:pos="360"/>
+          <w:tab w:val="num" w:pos="720"/>
+        </w:tabs>
+        <w:ind w:left="720"/>
+      </w:pPr>
+      <w:r>
+        <w:t>If α =</w:t>
+      </w:r>
+      <w:r>
+        <w:t xml:space="preserve"> .05, the critical region must cover 5% of this sampling distribution</w:t>
+      </w:r>
+    </w:p>
+    <w:p>
+      <w:pPr>
+        <w:pStyle w:val="ListBullet"/>
+        <w:tabs>
+          <w:tab w:val="clear" w:pos="360"/>
+          <w:tab w:val="num" w:pos="720"/>
+        </w:tabs>
+        <w:ind w:left="720"/>
+      </w:pPr>
+      <w:r>
+        <w:t>It’s important to understand</w:t>
+      </w:r>
       <w:r>
         <w:t xml:space="preserve"> </w:t>
       </w:r>
       <w:r>
-        <w:t xml:space="preserve">if X is close to N/2, </w:t>
-      </w:r>
-      <w:r>
-        <w:t xml:space="preserve">we should retain the null, </w:t>
-      </w:r>
-      <w:r>
-        <w:t xml:space="preserve">+ </w:t>
-      </w:r>
-      <w:r>
-        <w:t xml:space="preserve">if not we should reject it. </w:t>
-      </w:r>
-    </w:p>
-    <w:p>
-      <w:pPr>
-        <w:pStyle w:val="ListBullet"/>
-      </w:pPr>
-      <w:r>
-        <w:t xml:space="preserve">But </w:t>
-      </w:r>
-      <w:r>
-        <w:t xml:space="preserve">exactly </w:t>
-      </w:r>
-      <w:r>
-        <w:rPr>
-          <w:i/>
-        </w:rPr>
-        <w:t>which</w:t>
-      </w:r>
-      <w:r>
-        <w:t xml:space="preserve"> values of the test statistic </w:t>
-      </w:r>
-      <w:r>
-        <w:t xml:space="preserve">do </w:t>
-      </w:r>
-      <w:r>
-        <w:t xml:space="preserve">associate </w:t>
-      </w:r>
-      <w:r>
-        <w:t xml:space="preserve">w/ </w:t>
-      </w:r>
-      <w:r>
-        <w:t>the null</w:t>
+        <w:t xml:space="preserve">the </w:t>
+      </w:r>
+      <w:r>
+        <w:rPr>
+          <w:b/>
+        </w:rPr>
+        <w:t>critical region</w:t>
+      </w:r>
+      <w:r>
+        <w:t xml:space="preserve"> corresponds to </w:t>
+      </w:r>
+      <w:r>
+        <w:t xml:space="preserve">values of X for which we’d </w:t>
+      </w:r>
+      <w:r>
+        <w:t>reject the null</w:t>
       </w:r>
       <w:r>
         <w:t xml:space="preserve"> + </w:t>
       </w:r>
       <w:r>
-        <w:t xml:space="preserve">which </w:t>
-      </w:r>
-      <w:r>
-        <w:t xml:space="preserve">w/ </w:t>
-      </w:r>
-      <w:r>
-        <w:t xml:space="preserve">the alternative? </w:t>
-      </w:r>
-    </w:p>
-    <w:p>
-      <w:pPr>
-        <w:pStyle w:val="ListBullet"/>
-      </w:pPr>
-      <w:r>
-        <w:t>ESP</w:t>
-      </w:r>
-      <w:r>
-        <w:t>:</w:t>
+        <w:t xml:space="preserve">the </w:t>
+      </w:r>
+      <w:r>
+        <w:rPr>
+          <w:i/>
+        </w:rPr>
+        <w:t>sampling distribution</w:t>
+      </w:r>
+      <w:r>
+        <w:t xml:space="preserve"> in question </w:t>
+      </w:r>
+      <w:r>
+        <w:rPr>
+          <w:i/>
+        </w:rPr>
+        <w:t>describes the probability</w:t>
       </w:r>
       <w:r>
         <w:t xml:space="preserve"> </w:t>
       </w:r>
       <w:r>
-        <w:t xml:space="preserve">observed a value of X = </w:t>
-      </w:r>
-      <w:r>
-        <w:t xml:space="preserve">62. What </w:t>
-      </w:r>
-      <w:proofErr w:type="spellStart"/>
-      <w:r>
-        <w:t>to</w:t>
-      </w:r>
-      <w:proofErr w:type="spellEnd"/>
-      <w:r>
-        <w:t xml:space="preserve"> </w:t>
-      </w:r>
-      <w:r>
-        <w:t xml:space="preserve">make? </w:t>
-      </w:r>
-      <w:r>
-        <w:t xml:space="preserve">Believe </w:t>
-      </w:r>
-      <w:r>
-        <w:t>the null</w:t>
-      </w:r>
-      <w:r>
-        <w:t xml:space="preserve"> </w:t>
-      </w:r>
-      <w:r>
-        <w:t xml:space="preserve">or the alternative? </w:t>
-      </w:r>
-    </w:p>
-    <w:p>
-      <w:pPr>
-        <w:pStyle w:val="ListBullet"/>
-      </w:pPr>
-      <w:r>
-        <w:t xml:space="preserve">The </w:t>
-      </w:r>
-      <w:r>
-        <w:rPr>
-          <w:b/>
-        </w:rPr>
-        <w:t>critical region</w:t>
-      </w:r>
-      <w:r>
-        <w:t xml:space="preserve"> of the test corresponds to values of X that lead </w:t>
-      </w:r>
-      <w:r>
-        <w:t xml:space="preserve">to rejecting the </w:t>
-      </w:r>
-      <w:r>
-        <w:t xml:space="preserve">null </w:t>
-      </w:r>
-    </w:p>
-    <w:p>
-      <w:pPr>
-        <w:pStyle w:val="ListBullet"/>
-      </w:pPr>
-      <w:r>
-        <w:t>Consider what we know:</w:t>
+        <w:t xml:space="preserve">we’d </w:t>
+      </w:r>
+      <w:r>
+        <w:t xml:space="preserve">obtain a </w:t>
+      </w:r>
+      <w:r>
+        <w:rPr>
+          <w:i/>
+        </w:rPr>
+        <w:t>particular value of X</w:t>
+      </w:r>
+      <w:r>
+        <w:t xml:space="preserve"> if the null were actually true. </w:t>
       </w:r>
     </w:p>
     <w:p>
@@ -4150,173 +3841,19 @@
         <w:ind w:left="720"/>
       </w:pPr>
       <w:r>
-        <w:t xml:space="preserve">X should be very big </w:t>
-      </w:r>
-      <w:r>
-        <w:t xml:space="preserve">or </w:t>
-      </w:r>
-      <w:r>
-        <w:t xml:space="preserve">very small </w:t>
-      </w:r>
-      <w:proofErr w:type="gramStart"/>
-      <w:r>
-        <w:t>in order to</w:t>
-      </w:r>
-      <w:proofErr w:type="gramEnd"/>
-      <w:r>
-        <w:t xml:space="preserve"> reject the null</w:t>
-      </w:r>
-    </w:p>
-    <w:p>
-      <w:pPr>
-        <w:pStyle w:val="ListBullet"/>
-        <w:tabs>
-          <w:tab w:val="clear" w:pos="360"/>
-          <w:tab w:val="num" w:pos="720"/>
-        </w:tabs>
-        <w:ind w:left="720"/>
-      </w:pPr>
-      <w:r>
-        <w:t>If the null is true, the sampling distributi</w:t>
-      </w:r>
-      <w:r>
-        <w:t>on of X is Binomial(</w:t>
-      </w:r>
-      <w:r>
-        <w:t>0.5</w:t>
-      </w:r>
-      <w:r>
-        <w:t>, N)</w:t>
-      </w:r>
-    </w:p>
-    <w:p>
-      <w:pPr>
-        <w:pStyle w:val="ListBullet"/>
-        <w:tabs>
-          <w:tab w:val="clear" w:pos="360"/>
-          <w:tab w:val="num" w:pos="720"/>
-        </w:tabs>
-        <w:ind w:left="720"/>
-      </w:pPr>
-      <w:r>
-        <w:t>If α =</w:t>
-      </w:r>
-      <w:r>
-        <w:t xml:space="preserve"> .05, the critical region must cover 5% of this sampling distribution</w:t>
-      </w:r>
-    </w:p>
-    <w:p>
-      <w:pPr>
-        <w:pStyle w:val="ListBullet"/>
-        <w:tabs>
-          <w:tab w:val="clear" w:pos="360"/>
-          <w:tab w:val="num" w:pos="720"/>
-        </w:tabs>
-        <w:ind w:left="720"/>
-      </w:pPr>
-      <w:r>
-        <w:t>It’s important to understand</w:t>
-      </w:r>
-      <w:r>
-        <w:t xml:space="preserve"> </w:t>
-      </w:r>
-      <w:r>
-        <w:t xml:space="preserve">the </w:t>
-      </w:r>
-      <w:r>
-        <w:rPr>
-          <w:b/>
-        </w:rPr>
-        <w:t>critical region</w:t>
-      </w:r>
-      <w:r>
-        <w:t xml:space="preserve"> corresponds to </w:t>
-      </w:r>
-      <w:r>
-        <w:t xml:space="preserve">values of X for which we’d </w:t>
-      </w:r>
-      <w:r>
-        <w:t>reject the null</w:t>
+        <w:t xml:space="preserve">Suppose </w:t>
+      </w:r>
+      <w:r>
+        <w:t>we chose a critical region that covers 20% of the sampling distribution</w:t>
       </w:r>
       <w:r>
         <w:t xml:space="preserve"> + </w:t>
       </w:r>
       <w:r>
-        <w:t xml:space="preserve">the </w:t>
-      </w:r>
-      <w:r>
-        <w:rPr>
-          <w:i/>
-        </w:rPr>
-        <w:t>sampling distribution</w:t>
-      </w:r>
-      <w:r>
-        <w:t xml:space="preserve"> in question </w:t>
-      </w:r>
-      <w:r>
-        <w:rPr>
-          <w:i/>
-        </w:rPr>
-        <w:t>describes the probability</w:t>
-      </w:r>
-      <w:r>
-        <w:t xml:space="preserve"> </w:t>
-      </w:r>
-      <w:r>
-        <w:t xml:space="preserve">we’d </w:t>
-      </w:r>
-      <w:r>
-        <w:t xml:space="preserve">obtain a </w:t>
-      </w:r>
-      <w:proofErr w:type="gramStart"/>
-      <w:r>
-        <w:rPr>
-          <w:i/>
-        </w:rPr>
-        <w:t>particular value</w:t>
-      </w:r>
-      <w:proofErr w:type="gramEnd"/>
-      <w:r>
-        <w:rPr>
-          <w:i/>
-        </w:rPr>
-        <w:t xml:space="preserve"> of X</w:t>
-      </w:r>
-      <w:r>
-        <w:t xml:space="preserve"> if the null were actually true. </w:t>
-      </w:r>
-    </w:p>
-    <w:p>
-      <w:pPr>
-        <w:pStyle w:val="ListBullet"/>
-        <w:tabs>
-          <w:tab w:val="clear" w:pos="360"/>
-          <w:tab w:val="num" w:pos="720"/>
-        </w:tabs>
-        <w:ind w:left="720"/>
-      </w:pPr>
-      <w:r>
-        <w:t xml:space="preserve">Suppose </w:t>
-      </w:r>
-      <w:r>
-        <w:t>we chose a critical region that covers 20% of the sampling distribution</w:t>
-      </w:r>
-      <w:r>
-        <w:t xml:space="preserve"> + </w:t>
-      </w:r>
-      <w:r>
         <w:t xml:space="preserve">that the null </w:t>
       </w:r>
       <w:r>
-        <w:t xml:space="preserve">is </w:t>
-      </w:r>
-      <w:proofErr w:type="gramStart"/>
-      <w:r>
-        <w:t>actually true</w:t>
-      </w:r>
-      <w:proofErr w:type="gramEnd"/>
-      <w:r>
-        <w:t xml:space="preserve"> </w:t>
+        <w:t xml:space="preserve">is actually true </w:t>
       </w:r>
       <w:r>
         <w:sym w:font="Wingdings" w:char="F0E8"/>
@@ -4786,15 +4323,7 @@
         <w:t xml:space="preserve">w/ </w:t>
       </w:r>
       <w:r>
-        <w:t xml:space="preserve">some test statistic (X) that does </w:t>
-      </w:r>
-      <w:proofErr w:type="gramStart"/>
-      <w:r>
-        <w:t>a good job</w:t>
-      </w:r>
-      <w:proofErr w:type="gramEnd"/>
-      <w:r>
-        <w:t xml:space="preserve"> (in some meaningfu</w:t>
+        <w:t>some test statistic (X) that does a good job (in some meaningfu</w:t>
       </w:r>
       <w:r>
         <w:t>l sense) of comparing H0 to H1</w:t>
@@ -4838,29 +4367,15 @@
         <w:t xml:space="preserve">the critical region that produces an </w:t>
       </w:r>
       <w:r>
-        <w:t xml:space="preserve">appropriate α level (0-40 </w:t>
-      </w:r>
-      <w:r>
-        <w:t>+</w:t>
-      </w:r>
-      <w:r>
-        <w:t xml:space="preserve"> 60-100). </w:t>
-      </w:r>
-    </w:p>
-    <w:p>
-      <w:pPr>
-        <w:pStyle w:val="ListBullet"/>
-      </w:pPr>
-      <w:r>
-        <w:t xml:space="preserve">All we </w:t>
-      </w:r>
-      <w:proofErr w:type="gramStart"/>
-      <w:r>
-        <w:t>have to</w:t>
-      </w:r>
-      <w:proofErr w:type="gramEnd"/>
-      <w:r>
-        <w:t xml:space="preserve"> do now is calculate the value of the test statist</w:t>
+        <w:t xml:space="preserve">appropriate α level (0-40 + 60-100). </w:t>
+      </w:r>
+    </w:p>
+    <w:p>
+      <w:pPr>
+        <w:pStyle w:val="ListBullet"/>
+      </w:pPr>
+      <w:r>
+        <w:t>All we have to do now is calculate the value of the test statist</w:t>
       </w:r>
       <w:r>
         <w:t xml:space="preserve">ic for the real data, X = </w:t>
@@ -4922,10 +4437,7 @@
         <w:t>statistical significance</w:t>
       </w:r>
       <w:r>
-        <w:t xml:space="preserve"> is actually a very simple one </w:t>
-      </w:r>
-      <w:r>
-        <w:t xml:space="preserve">but has a very unfortunate name. </w:t>
+        <w:t xml:space="preserve"> is actually a very simple one but has a very unfortunate name. </w:t>
       </w:r>
     </w:p>
     <w:p>
@@ -4947,10 +4459,7 @@
         <w:t>Significant</w:t>
       </w:r>
       <w:r>
-        <w:t xml:space="preserve"> just means </w:t>
-      </w:r>
-      <w:r>
-        <w:t xml:space="preserve">something like “indicated”, rather than “important”. </w:t>
+        <w:t xml:space="preserve"> just means something like “indicated”, rather than “important”. </w:t>
       </w:r>
     </w:p>
     <w:p>
@@ -4974,13 +4483,8 @@
       <w:pPr>
         <w:pStyle w:val="ListBullet"/>
       </w:pPr>
-      <w:proofErr w:type="gramStart"/>
-      <w:r>
-        <w:t>Whether or not</w:t>
-      </w:r>
-      <w:proofErr w:type="gramEnd"/>
-      <w:r>
-        <w:t xml:space="preserve"> the result is </w:t>
+      <w:r>
+        <w:t xml:space="preserve">Whether or not the result is </w:t>
       </w:r>
       <w:r>
         <w:rPr>
@@ -5128,75 +4632,62 @@
         <w:t>of the null</w:t>
       </w:r>
       <w:r>
+        <w:t xml:space="preserve"> + as a consequence, </w:t>
+      </w:r>
+      <w:r>
+        <w:t>the critical region of the test covers both tails of the sampling distribu</w:t>
+      </w:r>
+      <w:r>
+        <w:t>tion (2.5% on either side if α =</w:t>
+      </w:r>
+      <w:r>
+        <w:t xml:space="preserve"> </w:t>
+      </w:r>
+      <w:r>
+        <w:t>0.05)</w:t>
+      </w:r>
+    </w:p>
+    <w:p>
+      <w:pPr>
+        <w:pStyle w:val="ListBullet"/>
+      </w:pPr>
+      <w:r>
+        <w:t xml:space="preserve">It might be the case I’m only willing to believe in ESP if it produces </w:t>
+      </w:r>
+      <w:r>
+        <w:rPr>
+          <w:i/>
+        </w:rPr>
+        <w:t>better than chance</w:t>
+      </w:r>
+      <w:r>
+        <w:t xml:space="preserve"> performance. </w:t>
+      </w:r>
+    </w:p>
+    <w:p>
+      <w:pPr>
+        <w:pStyle w:val="ListBullet"/>
+      </w:pPr>
+      <w:r>
+        <w:t>If so, my alternative only covers</w:t>
+      </w:r>
+      <w:r>
+        <w:t xml:space="preserve"> the possibility that θ &gt;</w:t>
+      </w:r>
+      <w:r>
+        <w:t xml:space="preserve"> </w:t>
+      </w:r>
+      <w:r>
+        <w:t>0</w:t>
+      </w:r>
+      <w:r>
+        <w:t>.5</w:t>
+      </w:r>
+      <w:r>
         <w:t xml:space="preserve"> + </w:t>
       </w:r>
-      <w:proofErr w:type="gramStart"/>
-      <w:r>
-        <w:t>as a consequence</w:t>
-      </w:r>
-      <w:proofErr w:type="gramEnd"/>
-      <w:r>
-        <w:t xml:space="preserve">, </w:t>
-      </w:r>
-      <w:r>
-        <w:t>the critical region of the test covers both tails of the sampling distribu</w:t>
-      </w:r>
-      <w:r>
-        <w:t>tion (2.5% on either side if α =</w:t>
-      </w:r>
-      <w:r>
-        <w:t xml:space="preserve"> </w:t>
-      </w:r>
-      <w:r>
-        <w:t>0.05)</w:t>
-      </w:r>
-    </w:p>
-    <w:p>
-      <w:pPr>
-        <w:pStyle w:val="ListBullet"/>
-      </w:pPr>
-      <w:r>
-        <w:t xml:space="preserve">It might be the case I’m only willing to believe in ESP if it produces </w:t>
-      </w:r>
-      <w:r>
-        <w:rPr>
-          <w:i/>
-        </w:rPr>
-        <w:t>better than chance</w:t>
-      </w:r>
-      <w:r>
-        <w:t xml:space="preserve"> performance. </w:t>
-      </w:r>
-    </w:p>
-    <w:p>
-      <w:pPr>
-        <w:pStyle w:val="ListBullet"/>
-      </w:pPr>
-      <w:r>
-        <w:t>If so, my alternative only covers</w:t>
-      </w:r>
-      <w:r>
-        <w:t xml:space="preserve"> the possibility that θ &gt;</w:t>
-      </w:r>
-      <w:r>
-        <w:t xml:space="preserve"> </w:t>
-      </w:r>
-      <w:r>
-        <w:t>0</w:t>
-      </w:r>
-      <w:r>
-        <w:t>.5</w:t>
-      </w:r>
-      <w:r>
-        <w:t xml:space="preserve"> + </w:t>
-      </w:r>
-      <w:proofErr w:type="gramStart"/>
-      <w:r>
-        <w:t>as a consequence</w:t>
-      </w:r>
-      <w:proofErr w:type="gramEnd"/>
-      <w:r>
-        <w:t xml:space="preserve"> the null </w:t>
+      <w:r>
+        <w:t xml:space="preserve">as a consequence the null </w:t>
       </w:r>
       <w:r>
         <w:t>now becomes θ &lt;= 0.5 and therefore H0 : θ &lt;= 0</w:t>
@@ -5350,13 +4841,8 @@
         </w:tabs>
         <w:ind w:left="1080"/>
       </w:pPr>
-      <w:proofErr w:type="gramStart"/>
-      <w:r>
-        <w:t>As a consequence</w:t>
-      </w:r>
-      <w:proofErr w:type="gramEnd"/>
-      <w:r>
-        <w:t>, the critical region only covers the upper tai</w:t>
+      <w:r>
+        <w:t>As a consequence, the critical region only covers the upper tai</w:t>
       </w:r>
       <w:r>
         <w:t xml:space="preserve">l of the sampling distribution, </w:t>
@@ -5364,8 +4850,78 @@
       <w:r>
         <w:t>specifically the upper 5% of the distribution</w:t>
       </w:r>
+    </w:p>
+    <w:p>
+      <w:pPr>
+        <w:pStyle w:val="ListBullet"/>
+        <w:numPr>
+          <w:ilvl w:val="0"/>
+          <w:numId w:val="0"/>
+        </w:numPr>
+        <w:ind w:left="360" w:hanging="360"/>
+      </w:pPr>
+    </w:p>
+    <w:p>
+      <w:pPr>
+        <w:pStyle w:val="ListBullet"/>
+        <w:numPr>
+          <w:ilvl w:val="0"/>
+          <w:numId w:val="0"/>
+        </w:numPr>
+        <w:ind w:left="360" w:hanging="360"/>
+        <w:jc w:val="center"/>
+      </w:pPr>
+      <w:r>
+        <w:rPr>
+          <w:b/>
+          <w:u w:val="single"/>
+        </w:rPr>
+        <w:t>11.5 The p value of a test</w:t>
+      </w:r>
+    </w:p>
+    <w:p>
+      <w:pPr>
+        <w:pStyle w:val="ListBullet"/>
+        <w:numPr>
+          <w:ilvl w:val="0"/>
+          <w:numId w:val="0"/>
+        </w:numPr>
+        <w:ind w:left="360"/>
+      </w:pPr>
+    </w:p>
+    <w:p>
+      <w:pPr>
+        <w:pStyle w:val="ListBullet"/>
+      </w:pPr>
+      <w:r>
+        <w:t>In one sense, o</w:t>
+      </w:r>
+      <w:r>
+        <w:t xml:space="preserve">ur hypothesis test is complete: </w:t>
+      </w:r>
+      <w:r>
+        <w:t xml:space="preserve">we’ve constructed a test statistic, figured out its sampling distribution if the null is true, </w:t>
+      </w:r>
+      <w:r>
+        <w:t xml:space="preserve">+ </w:t>
+      </w:r>
+      <w:r>
+        <w:t xml:space="preserve">constructed the critical region for the test. </w:t>
+      </w:r>
+    </w:p>
+    <w:p>
+      <w:pPr>
+        <w:pStyle w:val="ListBullet"/>
+      </w:pPr>
       <w:bookmarkStart w:id="0" w:name="_GoBack"/>
       <w:bookmarkEnd w:id="0"/>
+      <w:r>
+        <w:t xml:space="preserve">Nevertheless, I’ve actually omitted the most important number of all: the p value. It is to this topic that we now turn. There are two somewhat different ways of interpreting a p value, one proposed by Sir Ronald Fisher and the other by Jerzy Neyman. Both versions are legitimate, though they reflect very different ways of thinking about hypothesis tests. Most introductory textbooks tend to give Fisher’s version only, but I think that’s a bit of a shame. To my mind, Neyman’s version is cleaner, and actually better reflects the logic of the null hypothesis test. You might disagree though, so I’ve included both. I’ll start with Neyman’s version... 11.5.1 A softer view of decision making One problem with the hypothesis testing procedure that I’ve described is that it makes no distinction at all between a result this “barely significant” and those that are “highly significant”. For instance, in my ESP study the data I obtained only just fell inside the critical region - so I did get a significant effect, but was a pretty near thing. In contrast, suppose that I’d run a study in which X “ 97 out of 7The internet seems fairly convinced that Ashley said this, though I can’t for the life of me find anyone willing to give a source for the claim. - 336 - my N “ 100 participants got the answer right. This would obviously be significant too, but my a much larger margin; there’s really no ambiguity about this at all. The procedure that I described makes no distinction between the two. If I adopt the standard convention of allowing α “ .05 as my acceptable Type I error rate, then both of these are significant results. This is where the p value comes in handy. To understand how it works, let’s suppose that we ran lots of hypothesis tests on the same data set: but with a different value of α in each case. When we do that for my original ESP data, what we’d get is something like this Value of α 0.05 0.04 0.03 0.02 0.01 Reject the null? Yes Yes Yes No No When we test ESP data (X “ 62 successes out of N “ 100 observations) using α levels of .03 and above, we’d always find ourselves rejecting the null hypothesis. For α levels of .02 and below, we always end up retaining the null hypothesis. Therefore, somewhere between .02 and .03 there must be a smallest value of α that would allow us to reject the null hypothesis for this data. This is the p value; as it turns out the ESP data has p “ </w:t>
+      </w:r>
+      <w:r>
+        <w:lastRenderedPageBreak/>
+        <w:t>.021. In short: p is defined to be the smallest Type I error rate (α) that you have to be willing to tolerate if you want to reject the null hypothesis. If it turns out that p describes an error rate that you find intolerable, then you must retain the null. If you’re comfortable with an error rate equal to p, then it’s okay to reject the null hypothesis in favour of your preferred alternative. In effect, p is a summary of all the possible hypothesis tests that you could have run, taken across all possible α values. And as a consequence it has the effect of “softening” our decision process. For those tests in which p ď α you would have rejected the null hypothesis, whereas for those tests in which p ą α you would have retained the null. In my ESP study I obtained X “ 62, and as a consequence I’ve ended up with p “ .021. So the error rate I have to tolerate is 2.1%. In contrast, suppose my experiment had yielded X “ 97. What happens to my p value now? This time it’s shrunk to p “ 1.36 ˆ 10´25, which is a tiny, tiny8 Type I error rate. For this second case I would be able to reject the null hypothesis with a lot more confidence, because I only have to be “willing” to tolerate a type I error rate of about 1 in 10 trillion trillion in order to justify my decision to reject. 11.5.2 The probability of extreme data The second definition of the p-value comes from Sir Ronald Fisher, and it’s actually this one that you tend to see in most introductory statistics textbooks. Notice how, when I constructed the critical region, it corresponded to the tails (i.e., extreme values) of the sampling distribution? That’s not a coincidence: almost all “good” tests have this characteristic (good in the sense of minimising our type II error rate, β). The reason for that is that a good critical region almost always corresponds to those values of the test statistic that are least likely to be observed if the null hypothesis is true. If this rule is true, then we can define the p-value as the probability that we would have observed a test statistic that is at least as extreme as the one we actually did get. In other words, if the data are extremely implausible according to the null hypothesis, then the null hypothesis is probably wrong. 11.5.3 A common mistake Okay, so you can see that there are two rather different but legitimate ways to interpret the p value, 8That’s p “ .000000000000000000000000136 for folks that don’t like scientific notation! - 337 - one based on Neyman’s approach to hypothesis testing and the other based on Fisher’s. Unfortunately, there is a third explanation that people sometimes give, especially when they’re first learning statistics, and it is absolutely and completely wrong. This mistaken approach is to refer to the p value as “the probability that the null hypothesis is true”. It’s an intuitively appealing way to think, but it’s wrong in two key respects: (1) null hypothesis testing is a frequentist tool, and the frequentist approach to probability does not allow you to assign probabilities to the null hypothesis... according to this view of probability, the null hypothesis is either true or it is not; it cannot have a “5% chance” of being true. (2) even within the Bayesian approach, which does let you assign probabilities to hypotheses, the p value would not correspond to the probability that the null is true; this interpretation is entirely inconsistent with the mathematics of how the p value is calculated. Put bluntly, despite the intuitive appeal of thinking this way, there is no justification for interpreting a p value this way. Never do it.</w:t>
+      </w:r>
     </w:p>
     <w:sectPr>
       <w:pgSz w:w="12240" w:h="15840"/>

</xml_diff>

<commit_message>
Work through Ch 11.6 in LSR
</commit_message>
<xml_diff>
--- a/Stats/UoAdelaide/LSR_Chapter11_HypothesisTesting.docx
+++ b/Stats/UoAdelaide/LSR_Chapter11_HypothesisTesting.docx
@@ -214,11 +214,16 @@
       <w:r>
         <w:t xml:space="preserve">2 </w:t>
       </w:r>
+      <w:proofErr w:type="gramStart"/>
       <w:r>
         <w:t>bi</w:t>
       </w:r>
       <w:r>
-        <w:t xml:space="preserve">g ideas </w:t>
+        <w:t>g ideas</w:t>
+      </w:r>
+      <w:proofErr w:type="gramEnd"/>
+      <w:r>
+        <w:t xml:space="preserve"> </w:t>
       </w:r>
       <w:r>
         <w:t xml:space="preserve">in </w:t>
@@ -262,7 +267,15 @@
         <w:t xml:space="preserve"> + </w:t>
       </w:r>
       <w:r>
-        <w:t xml:space="preserve">wants to determine whether or not the data actually support that theory. </w:t>
+        <w:t xml:space="preserve">wants to determine </w:t>
+      </w:r>
+      <w:proofErr w:type="gramStart"/>
+      <w:r>
+        <w:t>whether or not</w:t>
+      </w:r>
+      <w:proofErr w:type="gramEnd"/>
+      <w:r>
+        <w:t xml:space="preserve"> the data actually support that theory. </w:t>
       </w:r>
     </w:p>
     <w:p>
@@ -350,7 +363,21 @@
         <w:rPr>
           <w:i/>
         </w:rPr>
-        <w:t>at no stage is the participant actually in contact w/ someone who knows the right answer.</w:t>
+        <w:t xml:space="preserve">at no stage is the participant </w:t>
+      </w:r>
+      <w:proofErr w:type="gramStart"/>
+      <w:r>
+        <w:rPr>
+          <w:i/>
+        </w:rPr>
+        <w:t>actually in</w:t>
+      </w:r>
+      <w:proofErr w:type="gramEnd"/>
+      <w:r>
+        <w:rPr>
+          <w:i/>
+        </w:rPr>
+        <w:t xml:space="preserve"> contact w/ someone who knows the right answer.</w:t>
       </w:r>
       <w:r>
         <w:t xml:space="preserve"> </w:t>
@@ -366,7 +393,15 @@
         <w:ind w:left="720"/>
       </w:pPr>
       <w:r>
-        <w:t xml:space="preserve">Dataset is very simple = asked the question of N = 100 people + some number X = 62 got the answer right, a surprisingly large number, sure, but is it large enough to claim evidence for ESP? </w:t>
+        <w:t xml:space="preserve">Dataset is very simple = asked the question of N = 100 people + some number X = 62 got the answer right, a surprisingly </w:t>
+      </w:r>
+      <w:proofErr w:type="gramStart"/>
+      <w:r>
+        <w:t>large number</w:t>
+      </w:r>
+      <w:proofErr w:type="gramEnd"/>
+      <w:r>
+        <w:t xml:space="preserve">, sure, but is it large enough to claim evidence for ESP? </w:t>
       </w:r>
     </w:p>
     <w:p>
@@ -442,7 +477,15 @@
         <w:pStyle w:val="ListBullet"/>
       </w:pPr>
       <w:r>
-        <w:t xml:space="preserve">In other situations, might actually be more neutral than that, so might say research goal = to determine whether or not clairvoyance </w:t>
+        <w:t xml:space="preserve">In other situations, might </w:t>
+      </w:r>
+      <w:proofErr w:type="gramStart"/>
+      <w:r>
+        <w:t>actually be</w:t>
+      </w:r>
+      <w:proofErr w:type="gramEnd"/>
+      <w:r>
+        <w:t xml:space="preserve"> more neutral than that, so might say research goal = to determine whether or not clairvoyance </w:t>
       </w:r>
       <w:r>
         <w:rPr>
@@ -604,7 +647,15 @@
         <w:t>This</w:t>
       </w:r>
       <w:r>
-        <w:t xml:space="preserve"> hypothesis has a quite different character: </w:t>
+        <w:t xml:space="preserve"> hypothesis has a quite </w:t>
+      </w:r>
+      <w:proofErr w:type="gramStart"/>
+      <w:r>
+        <w:t>different character</w:t>
+      </w:r>
+      <w:proofErr w:type="gramEnd"/>
+      <w:r>
+        <w:t xml:space="preserve">: </w:t>
       </w:r>
     </w:p>
     <w:p>
@@ -653,9 +704,14 @@
         </w:tabs>
         <w:ind w:left="1080"/>
       </w:pPr>
+      <w:proofErr w:type="gramStart"/>
       <w:r>
         <w:lastRenderedPageBreak/>
-        <w:t xml:space="preserve">Actually worth </w:t>
+        <w:t>Actually</w:t>
+      </w:r>
+      <w:proofErr w:type="gramEnd"/>
+      <w:r>
+        <w:t xml:space="preserve"> worth </w:t>
       </w:r>
       <w:r>
         <w:t>expanding on this one</w:t>
@@ -680,7 +736,21 @@
         <w:rPr>
           <w:i/>
         </w:rPr>
-        <w:t>does X affect Y?”</w:t>
+        <w:t xml:space="preserve">does X </w:t>
+      </w:r>
+      <w:proofErr w:type="gramStart"/>
+      <w:r>
+        <w:rPr>
+          <w:i/>
+        </w:rPr>
+        <w:t>affect</w:t>
+      </w:r>
+      <w:proofErr w:type="gramEnd"/>
+      <w:r>
+        <w:rPr>
+          <w:i/>
+        </w:rPr>
+        <w:t xml:space="preserve"> Y?”</w:t>
       </w:r>
       <w:r>
         <w:t xml:space="preserve"> than to address claims like “</w:t>
@@ -766,8 +836,13 @@
       <w:pPr>
         <w:pStyle w:val="ListBullet"/>
       </w:pPr>
-      <w:r>
-        <w:t xml:space="preserve">As a consequence, most everyday research questions tend to be </w:t>
+      <w:proofErr w:type="gramStart"/>
+      <w:r>
+        <w:t>As a consequence</w:t>
+      </w:r>
+      <w:proofErr w:type="gramEnd"/>
+      <w:r>
+        <w:t xml:space="preserve">, most everyday research questions tend to be </w:t>
       </w:r>
       <w:r>
         <w:rPr>
@@ -820,11 +895,16 @@
         </w:tabs>
         <w:ind w:left="720"/>
       </w:pPr>
+      <w:proofErr w:type="gramStart"/>
       <w:r>
         <w:t xml:space="preserve">Ultimate </w:t>
       </w:r>
       <w:r>
-        <w:t xml:space="preserve">goal in ESP experiment might be to test an ontological claim “ESP exists”, but I might operationally restrict myself to a </w:t>
+        <w:t>goal</w:t>
+      </w:r>
+      <w:proofErr w:type="gramEnd"/>
+      <w:r>
+        <w:t xml:space="preserve"> in ESP experiment might be to test an ontological claim “ESP exists”, but I might operationally restrict myself to a </w:t>
       </w:r>
       <w:r>
         <w:rPr>
@@ -876,7 +956,15 @@
         <w:ind w:left="1080"/>
       </w:pPr>
       <w:r>
-        <w:t xml:space="preserve">While it’s okay for a research hypothesis to have a degree of vagueness to it, it has to be possible to </w:t>
+        <w:t xml:space="preserve">While it’s okay for a research hypothesis to have a degree of vagueness to it, it </w:t>
+      </w:r>
+      <w:proofErr w:type="gramStart"/>
+      <w:r>
+        <w:t>has to</w:t>
+      </w:r>
+      <w:proofErr w:type="gramEnd"/>
+      <w:r>
+        <w:t xml:space="preserve"> be possible to </w:t>
       </w:r>
       <w:r>
         <w:rPr>
@@ -951,11 +1039,16 @@
       <w:r>
         <w:t xml:space="preserve">Maybe </w:t>
       </w:r>
+      <w:proofErr w:type="gramStart"/>
       <w:r>
         <w:t xml:space="preserve">1 </w:t>
       </w:r>
       <w:r>
-        <w:t>day science will be able to construct testable theories of love, or to test to see if God exists, + so on; but right now we can’t</w:t>
+        <w:t>day</w:t>
+      </w:r>
+      <w:proofErr w:type="gramEnd"/>
+      <w:r>
+        <w:t xml:space="preserve"> science will be able to construct testable theories of love, or to test to see if God exists, + so on; but right now we can’t</w:t>
       </w:r>
     </w:p>
     <w:p>
@@ -1170,7 +1263,15 @@
         <w:t>can be somewhat messy at times</w:t>
       </w:r>
       <w:r>
-        <w:t xml:space="preserve"> + ultimately they </w:t>
+        <w:t xml:space="preserve"> + </w:t>
+      </w:r>
+      <w:proofErr w:type="gramStart"/>
+      <w:r>
+        <w:t>ultimately</w:t>
+      </w:r>
+      <w:proofErr w:type="gramEnd"/>
+      <w:r>
+        <w:t xml:space="preserve"> they </w:t>
       </w:r>
       <w:r>
         <w:rPr>
@@ -1275,7 +1376,15 @@
         <w:t>some peopl</w:t>
       </w:r>
       <w:r>
-        <w:t>e are able to see through walls/</w:t>
+        <w:t xml:space="preserve">e </w:t>
+      </w:r>
+      <w:proofErr w:type="gramStart"/>
+      <w:r>
+        <w:t>are able to</w:t>
+      </w:r>
+      <w:proofErr w:type="gramEnd"/>
+      <w:r>
+        <w:t xml:space="preserve"> see through walls/</w:t>
       </w:r>
       <w:r>
         <w:t xml:space="preserve">whatever. </w:t>
@@ -1426,8 +1535,13 @@
         </w:tabs>
         <w:ind w:left="1440"/>
       </w:pPr>
-      <w:r>
-        <w:t>so my statistical hypothesis is the true probabili</w:t>
+      <w:proofErr w:type="gramStart"/>
+      <w:r>
+        <w:t>so</w:t>
+      </w:r>
+      <w:proofErr w:type="gramEnd"/>
+      <w:r>
+        <w:t xml:space="preserve"> my statistical hypothesis is the true probabili</w:t>
       </w:r>
       <w:r>
         <w:t xml:space="preserve">ty of choosing correctly is θ = </w:t>
@@ -1665,8 +1779,13 @@
       <w:pPr>
         <w:pStyle w:val="ListBullet"/>
       </w:pPr>
-      <w:r>
-        <w:t xml:space="preserve">All of these are legitimate examples of a statistical hypothesis b/c they </w:t>
+      <w:proofErr w:type="gramStart"/>
+      <w:r>
+        <w:t>All of these</w:t>
+      </w:r>
+      <w:proofErr w:type="gramEnd"/>
+      <w:r>
+        <w:t xml:space="preserve"> are legitimate examples of a statistical hypothesis b/c they </w:t>
       </w:r>
       <w:r>
         <w:rPr>
@@ -1725,7 +1844,21 @@
         <w:rPr>
           <w:i/>
         </w:rPr>
-        <w:t xml:space="preserve">the researcher actually has </w:t>
+        <w:t xml:space="preserve">the researcher </w:t>
+      </w:r>
+      <w:proofErr w:type="gramStart"/>
+      <w:r>
+        <w:rPr>
+          <w:i/>
+        </w:rPr>
+        <w:t>actually has</w:t>
+      </w:r>
+      <w:proofErr w:type="gramEnd"/>
+      <w:r>
+        <w:rPr>
+          <w:i/>
+        </w:rPr>
+        <w:t xml:space="preserve"> </w:t>
       </w:r>
       <w:r>
         <w:rPr>
@@ -1934,7 +2067,15 @@
         <w:t xml:space="preserve">participants </w:t>
       </w:r>
       <w:r>
-        <w:t>can actually see the card reflected in a window</w:t>
+        <w:t xml:space="preserve">can </w:t>
+      </w:r>
+      <w:proofErr w:type="gramStart"/>
+      <w:r>
+        <w:t>actually see</w:t>
+      </w:r>
+      <w:proofErr w:type="gramEnd"/>
+      <w:r>
+        <w:t xml:space="preserve"> the card reflected in a window</w:t>
       </w:r>
     </w:p>
     <w:p>
@@ -2043,7 +2184,15 @@
         <w:pStyle w:val="ListBullet"/>
       </w:pPr>
       <w:r>
-        <w:t xml:space="preserve">Now turn to focus exclusively on that, almost to the neglect of the thing I’m actually interested in, </w:t>
+        <w:t xml:space="preserve">Now turn to focus exclusively on that, almost to the neglect of the thing I’m </w:t>
+      </w:r>
+      <w:proofErr w:type="gramStart"/>
+      <w:r>
+        <w:t>actually interested</w:t>
+      </w:r>
+      <w:proofErr w:type="gramEnd"/>
+      <w:r>
+        <w:t xml:space="preserve"> in, </w:t>
       </w:r>
       <w:r>
         <w:rPr>
@@ -2336,7 +2485,15 @@
         <w:t xml:space="preserve"> </w:t>
       </w:r>
       <w:r>
-        <w:t xml:space="preserve">specifically to ensure if the null is actually true, the chances of a false conviction </w:t>
+        <w:t xml:space="preserve">specifically to ensure if the null is </w:t>
+      </w:r>
+      <w:proofErr w:type="gramStart"/>
+      <w:r>
+        <w:t>actually true</w:t>
+      </w:r>
+      <w:proofErr w:type="gramEnd"/>
+      <w:r>
+        <w:t xml:space="preserve">, the chances of a false conviction </w:t>
       </w:r>
       <w:r>
         <w:rPr>
@@ -2408,8 +2565,13 @@
       <w:r>
         <w:t xml:space="preserve">Always </w:t>
       </w:r>
-      <w:r>
-        <w:t xml:space="preserve">have to accept there’s a chance </w:t>
+      <w:proofErr w:type="gramStart"/>
+      <w:r>
+        <w:t>have to</w:t>
+      </w:r>
+      <w:proofErr w:type="gramEnd"/>
+      <w:r>
+        <w:t xml:space="preserve"> accept there’s a chance </w:t>
       </w:r>
       <w:r>
         <w:t>we did the wrong thing + a</w:t>
@@ -2579,8 +2741,13 @@
         <w:t xml:space="preserve">= reject </w:t>
       </w:r>
       <w:r>
-        <w:t>a null that is actually true</w:t>
-      </w:r>
+        <w:t xml:space="preserve">a null that is </w:t>
+      </w:r>
+      <w:proofErr w:type="gramStart"/>
+      <w:r>
+        <w:t>actually true</w:t>
+      </w:r>
+      <w:proofErr w:type="gramEnd"/>
     </w:p>
     <w:p>
       <w:pPr>
@@ -2683,7 +2850,21 @@
         <w:rPr>
           <w:u w:val="single"/>
         </w:rPr>
-        <w:t>The Single Most Important Design Principle Of The Test</w:t>
+        <w:t xml:space="preserve">The Single Most Important Design Principle </w:t>
+      </w:r>
+      <w:proofErr w:type="gramStart"/>
+      <w:r>
+        <w:rPr>
+          <w:u w:val="single"/>
+        </w:rPr>
+        <w:t>Of</w:t>
+      </w:r>
+      <w:proofErr w:type="gramEnd"/>
+      <w:r>
+        <w:rPr>
+          <w:u w:val="single"/>
+        </w:rPr>
+        <w:t xml:space="preserve"> The Test</w:t>
       </w:r>
       <w:r>
         <w:t xml:space="preserve"> = </w:t>
@@ -2968,11 +3149,19 @@
       <w:r>
         <w:t xml:space="preserve"> while </w:t>
       </w:r>
-      <w:r>
-        <w:rPr>
-          <w:i/>
-        </w:rPr>
-        <w:t>still keeping α fixed at some (small) desired level</w:t>
+      <w:proofErr w:type="gramStart"/>
+      <w:r>
+        <w:rPr>
+          <w:i/>
+        </w:rPr>
+        <w:t>still keeping</w:t>
+      </w:r>
+      <w:proofErr w:type="gramEnd"/>
+      <w:r>
+        <w:rPr>
+          <w:i/>
+        </w:rPr>
+        <w:t xml:space="preserve"> α fixed at some (small) desired level</w:t>
       </w:r>
       <w:r>
         <w:t xml:space="preserve">. </w:t>
@@ -3022,9 +3211,14 @@
       <w:pPr>
         <w:pStyle w:val="ListBullet"/>
       </w:pPr>
+      <w:proofErr w:type="gramStart"/>
       <w:r>
         <w:lastRenderedPageBreak/>
-        <w:t xml:space="preserve">Certainly would </w:t>
+        <w:t>Certainly</w:t>
+      </w:r>
+      <w:proofErr w:type="gramEnd"/>
+      <w:r>
+        <w:t xml:space="preserve"> would </w:t>
       </w:r>
       <w:r>
         <w:t xml:space="preserve">like </w:t>
@@ -3203,7 +3397,15 @@
         <w:pStyle w:val="ListBullet"/>
       </w:pPr>
       <w:r>
-        <w:t>Would then expect the proportion of people w/ a correct response to be pretty close to 50%</w:t>
+        <w:t xml:space="preserve">Would then expect the proportion of people w/ a correct response to be </w:t>
+      </w:r>
+      <w:proofErr w:type="gramStart"/>
+      <w:r>
+        <w:t>pretty close</w:t>
+      </w:r>
+      <w:proofErr w:type="gramEnd"/>
+      <w:r>
+        <w:t xml:space="preserve"> to 50%</w:t>
       </w:r>
     </w:p>
     <w:p>
@@ -3240,7 +3442,15 @@
         <w:t xml:space="preserve">If X = </w:t>
       </w:r>
       <w:r>
-        <w:t xml:space="preserve">99 participants got the question right, we’d feel pretty confident the null is wrong. </w:t>
+        <w:t xml:space="preserve">99 participants got the question right, we’d feel </w:t>
+      </w:r>
+      <w:proofErr w:type="gramStart"/>
+      <w:r>
+        <w:t>pretty confident</w:t>
+      </w:r>
+      <w:proofErr w:type="gramEnd"/>
+      <w:r>
+        <w:t xml:space="preserve"> the null is wrong. </w:t>
       </w:r>
     </w:p>
     <w:p>
@@ -3274,7 +3484,15 @@
         <w:t xml:space="preserve">data + </w:t>
       </w:r>
       <w:r>
-        <w:t xml:space="preserve">after looking at X, we make a decision about whether to believe the null is correct, or to reject </w:t>
+        <w:t xml:space="preserve">after looking at X, we </w:t>
+      </w:r>
+      <w:proofErr w:type="gramStart"/>
+      <w:r>
+        <w:t>make a decision</w:t>
+      </w:r>
+      <w:proofErr w:type="gramEnd"/>
+      <w:r>
+        <w:t xml:space="preserve"> about whether to believe the null is correct, or to reject </w:t>
       </w:r>
       <w:r>
         <w:t>it in favo</w:t>
@@ -3333,8 +3551,13 @@
       <w:pPr>
         <w:pStyle w:val="ListBullet"/>
       </w:pPr>
-      <w:r>
-        <w:t xml:space="preserve">In order to do so, </w:t>
+      <w:proofErr w:type="gramStart"/>
+      <w:r>
+        <w:t>In order to</w:t>
+      </w:r>
+      <w:proofErr w:type="gramEnd"/>
+      <w:r>
+        <w:t xml:space="preserve"> do so, </w:t>
       </w:r>
       <w:r>
         <w:rPr>
@@ -3487,8 +3710,13 @@
         <w:t>the null predicts X is binomially distributed</w:t>
       </w:r>
       <w:r>
-        <w:t>” = X ~ Binomial(</w:t>
-      </w:r>
+        <w:t xml:space="preserve">” = X ~ </w:t>
+      </w:r>
+      <w:proofErr w:type="gramStart"/>
+      <w:r>
+        <w:t>Binomial(</w:t>
+      </w:r>
+      <w:proofErr w:type="gramEnd"/>
       <w:r>
         <w:t>θ</w:t>
       </w:r>
@@ -3642,7 +3870,15 @@
         <w:pStyle w:val="ListBullet"/>
       </w:pPr>
       <w:r>
-        <w:t xml:space="preserve">We’ve constructed a test statistic (X) + we chose this test statistic in such a way that we’re pretty confident if X is close to N/2, we should retain the null, + if not we should reject it. </w:t>
+        <w:t xml:space="preserve">We’ve constructed a test statistic (X) + we chose this test statistic in such a way that we’re </w:t>
+      </w:r>
+      <w:proofErr w:type="gramStart"/>
+      <w:r>
+        <w:t>pretty confident</w:t>
+      </w:r>
+      <w:proofErr w:type="gramEnd"/>
+      <w:r>
+        <w:t xml:space="preserve"> if X is close to N/2, we should retain the null, + if not we should reject it. </w:t>
       </w:r>
     </w:p>
     <w:p>
@@ -3717,7 +3953,15 @@
         <w:t xml:space="preserve">or </w:t>
       </w:r>
       <w:r>
-        <w:t>very small in order to reject the null</w:t>
+        <w:t xml:space="preserve">very small </w:t>
+      </w:r>
+      <w:proofErr w:type="gramStart"/>
+      <w:r>
+        <w:t>in order to</w:t>
+      </w:r>
+      <w:proofErr w:type="gramEnd"/>
+      <w:r>
+        <w:t xml:space="preserve"> reject the null</w:t>
       </w:r>
     </w:p>
     <w:p>
@@ -3821,11 +4065,19 @@
       <w:r>
         <w:t xml:space="preserve">obtain a </w:t>
       </w:r>
-      <w:r>
-        <w:rPr>
-          <w:i/>
-        </w:rPr>
-        <w:t>particular value of X</w:t>
+      <w:proofErr w:type="gramStart"/>
+      <w:r>
+        <w:rPr>
+          <w:i/>
+        </w:rPr>
+        <w:t>particular value</w:t>
+      </w:r>
+      <w:proofErr w:type="gramEnd"/>
+      <w:r>
+        <w:rPr>
+          <w:i/>
+        </w:rPr>
+        <w:t xml:space="preserve"> of X</w:t>
       </w:r>
       <w:r>
         <w:t xml:space="preserve"> if the null were actually true. </w:t>
@@ -3853,7 +4105,15 @@
         <w:t xml:space="preserve">that the null </w:t>
       </w:r>
       <w:r>
-        <w:t xml:space="preserve">is actually true </w:t>
+        <w:t xml:space="preserve">is </w:t>
+      </w:r>
+      <w:proofErr w:type="gramStart"/>
+      <w:r>
+        <w:t>actually true</w:t>
+      </w:r>
+      <w:proofErr w:type="gramEnd"/>
+      <w:r>
+        <w:t xml:space="preserve"> </w:t>
       </w:r>
       <w:r>
         <w:sym w:font="Wingdings" w:char="F0E8"/>
@@ -4323,7 +4583,15 @@
         <w:t xml:space="preserve">w/ </w:t>
       </w:r>
       <w:r>
-        <w:t>some test statistic (X) that does a good job (in some meaningfu</w:t>
+        <w:t xml:space="preserve">some test statistic (X) that does </w:t>
+      </w:r>
+      <w:proofErr w:type="gramStart"/>
+      <w:r>
+        <w:t>a good job</w:t>
+      </w:r>
+      <w:proofErr w:type="gramEnd"/>
+      <w:r>
+        <w:t xml:space="preserve"> (in some meaningfu</w:t>
       </w:r>
       <w:r>
         <w:t>l sense) of comparing H0 to H1</w:t>
@@ -4375,7 +4643,15 @@
         <w:pStyle w:val="ListBullet"/>
       </w:pPr>
       <w:r>
-        <w:t>All we have to do now is calculate the value of the test statist</w:t>
+        <w:t xml:space="preserve">All we </w:t>
+      </w:r>
+      <w:proofErr w:type="gramStart"/>
+      <w:r>
+        <w:t>have to</w:t>
+      </w:r>
+      <w:proofErr w:type="gramEnd"/>
+      <w:r>
+        <w:t xml:space="preserve"> do now is calculate the value of the test statist</w:t>
       </w:r>
       <w:r>
         <w:t xml:space="preserve">ic for the real data, X = </w:t>
@@ -4483,8 +4759,13 @@
       <w:pPr>
         <w:pStyle w:val="ListBullet"/>
       </w:pPr>
-      <w:r>
-        <w:t xml:space="preserve">Whether or not the result is </w:t>
+      <w:proofErr w:type="gramStart"/>
+      <w:r>
+        <w:t>Whether or not</w:t>
+      </w:r>
+      <w:proofErr w:type="gramEnd"/>
+      <w:r>
+        <w:t xml:space="preserve"> the result is </w:t>
       </w:r>
       <w:r>
         <w:rPr>
@@ -4632,7 +4913,15 @@
         <w:t>of the null</w:t>
       </w:r>
       <w:r>
-        <w:t xml:space="preserve"> + as a consequence, </w:t>
+        <w:t xml:space="preserve"> + </w:t>
+      </w:r>
+      <w:proofErr w:type="gramStart"/>
+      <w:r>
+        <w:t>as a consequence</w:t>
+      </w:r>
+      <w:proofErr w:type="gramEnd"/>
+      <w:r>
+        <w:t xml:space="preserve">, </w:t>
       </w:r>
       <w:r>
         <w:t>the critical region of the test covers both tails of the sampling distribu</w:t>
@@ -4690,7 +4979,15 @@
         <w:t xml:space="preserve">as a consequence the null </w:t>
       </w:r>
       <w:r>
-        <w:t>now becomes θ &lt;= 0.5 and therefore H0 : θ &lt;= 0</w:t>
+        <w:t>now becomes θ &lt;= 0.5 and therefore H</w:t>
+      </w:r>
+      <w:proofErr w:type="gramStart"/>
+      <w:r>
+        <w:t>0 :</w:t>
+      </w:r>
+      <w:proofErr w:type="gramEnd"/>
+      <w:r>
+        <w:t xml:space="preserve"> θ &lt;= 0</w:t>
       </w:r>
       <w:r>
         <w:t xml:space="preserve">.5 </w:t>
@@ -4841,8 +5138,13 @@
         </w:tabs>
         <w:ind w:left="1080"/>
       </w:pPr>
-      <w:r>
-        <w:t>As a consequence, the critical region only covers the upper tai</w:t>
+      <w:proofErr w:type="gramStart"/>
+      <w:r>
+        <w:t>As a consequence</w:t>
+      </w:r>
+      <w:proofErr w:type="gramEnd"/>
+      <w:r>
+        <w:t>, the critical region only covers the upper tai</w:t>
       </w:r>
       <w:r>
         <w:t xml:space="preserve">l of the sampling distribution, </w:t>
@@ -4913,14 +5215,1462 @@
       <w:pPr>
         <w:pStyle w:val="ListBullet"/>
       </w:pPr>
+      <w:r>
+        <w:t xml:space="preserve">2 </w:t>
+      </w:r>
+      <w:r>
+        <w:t xml:space="preserve">somewhat </w:t>
+      </w:r>
+      <w:proofErr w:type="gramStart"/>
+      <w:r>
+        <w:t>different ways</w:t>
+      </w:r>
+      <w:proofErr w:type="gramEnd"/>
+      <w:r>
+        <w:t xml:space="preserve"> of interpreting a </w:t>
+      </w:r>
+      <w:r>
+        <w:rPr>
+          <w:b/>
+        </w:rPr>
+        <w:t>p value</w:t>
+      </w:r>
+      <w:r>
+        <w:t xml:space="preserve">, </w:t>
+      </w:r>
+      <w:r>
+        <w:t xml:space="preserve">1 </w:t>
+      </w:r>
+      <w:r>
+        <w:t xml:space="preserve">proposed by Sir Ronald Fisher </w:t>
+      </w:r>
+      <w:r>
+        <w:t xml:space="preserve">+ 1 by Jerzy </w:t>
+      </w:r>
+      <w:proofErr w:type="spellStart"/>
+      <w:r>
+        <w:t>Neyman</w:t>
+      </w:r>
+      <w:proofErr w:type="spellEnd"/>
+      <w:r>
+        <w:t>.</w:t>
+      </w:r>
+    </w:p>
+    <w:p>
+      <w:pPr>
+        <w:pStyle w:val="ListBullet"/>
+      </w:pPr>
+      <w:r>
+        <w:t xml:space="preserve">Both are legitimate, though reflect very different ways of thinking about hypothesis tests. </w:t>
+      </w:r>
+    </w:p>
+    <w:p>
+      <w:pPr>
+        <w:pStyle w:val="ListBullet"/>
+      </w:pPr>
+      <w:r>
+        <w:t>Most introductory text</w:t>
+      </w:r>
+      <w:r>
+        <w:t>s give Fisher’s version only</w:t>
+      </w:r>
+      <w:r>
+        <w:t xml:space="preserve">, but one could say </w:t>
+      </w:r>
+      <w:proofErr w:type="spellStart"/>
+      <w:r>
+        <w:t>Neyman’s</w:t>
+      </w:r>
+      <w:proofErr w:type="spellEnd"/>
+      <w:r>
+        <w:t xml:space="preserve"> version is cleaner</w:t>
+      </w:r>
+      <w:r>
+        <w:t xml:space="preserve"> + </w:t>
+      </w:r>
+      <w:proofErr w:type="gramStart"/>
+      <w:r>
+        <w:t>actually better</w:t>
+      </w:r>
+      <w:proofErr w:type="gramEnd"/>
+      <w:r>
+        <w:t xml:space="preserve"> reflects the logic of the null hypothesis test. </w:t>
+      </w:r>
+    </w:p>
+    <w:p>
+      <w:pPr>
+        <w:pStyle w:val="ListBullet"/>
+        <w:numPr>
+          <w:ilvl w:val="0"/>
+          <w:numId w:val="0"/>
+        </w:numPr>
+        <w:ind w:left="360"/>
+      </w:pPr>
+    </w:p>
+    <w:p>
+      <w:pPr>
+        <w:pStyle w:val="ListBullet"/>
+      </w:pPr>
+      <w:r>
+        <w:t xml:space="preserve">1 </w:t>
+      </w:r>
+      <w:r>
+        <w:t xml:space="preserve">problem </w:t>
+      </w:r>
+      <w:r>
+        <w:t xml:space="preserve">w/ </w:t>
+      </w:r>
+      <w:r>
+        <w:t xml:space="preserve">the hypothesis testing procedure described is it makes no distinction at all between a </w:t>
+      </w:r>
+      <w:r>
+        <w:rPr>
+          <w:i/>
+        </w:rPr>
+        <w:t>barely</w:t>
+      </w:r>
+      <w:r>
+        <w:t xml:space="preserve"> </w:t>
+      </w:r>
+      <w:r>
+        <w:t xml:space="preserve">+ </w:t>
+      </w:r>
+      <w:r>
+        <w:rPr>
+          <w:i/>
+        </w:rPr>
+        <w:t>highly</w:t>
+      </w:r>
+      <w:r>
+        <w:t xml:space="preserve"> significant. </w:t>
+      </w:r>
+    </w:p>
+    <w:p>
+      <w:pPr>
+        <w:pStyle w:val="ListBullet"/>
+      </w:pPr>
+      <w:r>
+        <w:t xml:space="preserve">Suppose </w:t>
+      </w:r>
+      <w:r>
+        <w:t>we ran lots of hypothe</w:t>
+      </w:r>
+      <w:r>
+        <w:t xml:space="preserve">sis tests on the same data set </w:t>
+      </w:r>
+      <w:r>
+        <w:t xml:space="preserve">but </w:t>
+      </w:r>
+      <w:r>
+        <w:t xml:space="preserve">w/ </w:t>
+      </w:r>
+      <w:r>
+        <w:t>a different α in each.</w:t>
+      </w:r>
+    </w:p>
+    <w:p>
+      <w:pPr>
+        <w:pStyle w:val="ListBullet"/>
+        <w:numPr>
+          <w:ilvl w:val="0"/>
+          <w:numId w:val="0"/>
+        </w:numPr>
+        <w:ind w:left="1080" w:firstLine="360"/>
+      </w:pPr>
+      <w:r>
+        <w:rPr>
+          <w:noProof/>
+        </w:rPr>
+        <w:drawing>
+          <wp:inline distT="0" distB="0" distL="0" distR="0" wp14:anchorId="51482F81" wp14:editId="5162BB89">
+            <wp:extent cx="3743325" cy="466725"/>
+            <wp:effectExtent l="0" t="0" r="9525" b="9525"/>
+            <wp:docPr id="6" name="Picture 6"/>
+            <wp:cNvGraphicFramePr>
+              <a:graphicFrameLocks xmlns:a="http://schemas.openxmlformats.org/drawingml/2006/main" noChangeAspect="1"/>
+            </wp:cNvGraphicFramePr>
+            <a:graphic xmlns:a="http://schemas.openxmlformats.org/drawingml/2006/main">
+              <a:graphicData uri="http://schemas.openxmlformats.org/drawingml/2006/picture">
+                <pic:pic xmlns:pic="http://schemas.openxmlformats.org/drawingml/2006/picture">
+                  <pic:nvPicPr>
+                    <pic:cNvPr id="1" name=""/>
+                    <pic:cNvPicPr/>
+                  </pic:nvPicPr>
+                  <pic:blipFill>
+                    <a:blip r:embed="rId10"/>
+                    <a:stretch>
+                      <a:fillRect/>
+                    </a:stretch>
+                  </pic:blipFill>
+                  <pic:spPr>
+                    <a:xfrm>
+                      <a:off x="0" y="0"/>
+                      <a:ext cx="3743325" cy="466725"/>
+                    </a:xfrm>
+                    <a:prstGeom prst="rect">
+                      <a:avLst/>
+                    </a:prstGeom>
+                  </pic:spPr>
+                </pic:pic>
+              </a:graphicData>
+            </a:graphic>
+          </wp:inline>
+        </w:drawing>
+      </w:r>
+    </w:p>
+    <w:p>
+      <w:pPr>
+        <w:pStyle w:val="ListBullet"/>
+      </w:pPr>
+      <w:r>
+        <w:t xml:space="preserve">Using </w:t>
+      </w:r>
+      <w:r>
+        <w:t>α levels</w:t>
+      </w:r>
+      <w:r>
+        <w:t xml:space="preserve"> &gt;= </w:t>
+      </w:r>
+      <w:r>
+        <w:t>.03</w:t>
+      </w:r>
+      <w:r>
+        <w:t xml:space="preserve">, we </w:t>
+      </w:r>
+      <w:r>
+        <w:t xml:space="preserve">always </w:t>
+      </w:r>
+      <w:r>
+        <w:t xml:space="preserve">reject </w:t>
+      </w:r>
+      <w:r>
+        <w:t xml:space="preserve">the null </w:t>
+      </w:r>
+    </w:p>
+    <w:p>
+      <w:pPr>
+        <w:pStyle w:val="ListBullet"/>
+      </w:pPr>
+      <w:r>
+        <w:t xml:space="preserve">Somewhere </w:t>
+      </w:r>
+      <w:r>
+        <w:t>between .02</w:t>
+      </w:r>
+      <w:r>
+        <w:t>-</w:t>
+      </w:r>
+      <w:r>
+        <w:t xml:space="preserve">.03 there must be a smallest value of α that </w:t>
+      </w:r>
+      <w:r>
+        <w:t xml:space="preserve">allows </w:t>
+      </w:r>
+      <w:r>
+        <w:t xml:space="preserve">us to reject the null </w:t>
+      </w:r>
+      <w:r>
+        <w:t xml:space="preserve">for this data; </w:t>
+      </w:r>
+      <w:r>
+        <w:t xml:space="preserve">This is the </w:t>
+      </w:r>
+      <w:r>
+        <w:rPr>
+          <w:b/>
+        </w:rPr>
+        <w:t>p value</w:t>
+      </w:r>
+    </w:p>
+    <w:p>
+      <w:pPr>
+        <w:pStyle w:val="ListBullet"/>
+      </w:pPr>
+      <w:r>
+        <w:rPr>
+          <w:b/>
+        </w:rPr>
+        <w:t>p</w:t>
+      </w:r>
+      <w:r>
+        <w:t xml:space="preserve"> </w:t>
+      </w:r>
+      <w:r>
+        <w:t xml:space="preserve">= </w:t>
+      </w:r>
+      <w:r>
+        <w:t xml:space="preserve">the </w:t>
+      </w:r>
+      <w:r>
+        <w:rPr>
+          <w:i/>
+        </w:rPr>
+        <w:t>smallest Type I error rate (α)</w:t>
+      </w:r>
+      <w:r>
+        <w:t xml:space="preserve"> you </w:t>
+      </w:r>
+      <w:proofErr w:type="gramStart"/>
+      <w:r>
+        <w:t>have to</w:t>
+      </w:r>
+      <w:proofErr w:type="gramEnd"/>
+      <w:r>
+        <w:t xml:space="preserve"> be willing to </w:t>
+      </w:r>
+      <w:r>
+        <w:rPr>
+          <w:i/>
+        </w:rPr>
+        <w:t>tolerate</w:t>
+      </w:r>
+      <w:r>
+        <w:t xml:space="preserve"> if you want to reject the null </w:t>
+      </w:r>
+    </w:p>
+    <w:p>
+      <w:pPr>
+        <w:pStyle w:val="ListBullet"/>
+      </w:pPr>
+      <w:r>
+        <w:t xml:space="preserve">If </w:t>
+      </w:r>
+      <w:r>
+        <w:t xml:space="preserve">p describes an error rate you find intolerable, you must retain the null. </w:t>
+      </w:r>
+    </w:p>
+    <w:p>
+      <w:pPr>
+        <w:pStyle w:val="ListBullet"/>
+      </w:pPr>
+      <w:r>
+        <w:t xml:space="preserve">If comfortable </w:t>
+      </w:r>
+      <w:r>
+        <w:t xml:space="preserve">w/ </w:t>
+      </w:r>
+      <w:r>
+        <w:t xml:space="preserve">an error rate </w:t>
+      </w:r>
+      <w:r>
+        <w:t xml:space="preserve">= </w:t>
+      </w:r>
+      <w:r>
+        <w:t xml:space="preserve">p, it’s okay to reject the null </w:t>
+      </w:r>
+      <w:r>
+        <w:t>in favo</w:t>
+      </w:r>
+      <w:r>
+        <w:t xml:space="preserve">r of </w:t>
+      </w:r>
+      <w:r>
+        <w:t xml:space="preserve">the </w:t>
+      </w:r>
+      <w:r>
+        <w:t xml:space="preserve">preferred alternative. </w:t>
+      </w:r>
+    </w:p>
+    <w:p>
+      <w:pPr>
+        <w:pStyle w:val="ListBullet"/>
+      </w:pPr>
+      <w:r>
+        <w:t xml:space="preserve">In effect, </w:t>
+      </w:r>
+      <w:r>
+        <w:rPr>
+          <w:b/>
+        </w:rPr>
+        <w:t>p</w:t>
+      </w:r>
+      <w:r>
+        <w:t xml:space="preserve"> = </w:t>
+      </w:r>
+      <w:r>
+        <w:t xml:space="preserve">a summary of all possible hypothesis tests you could have run, taken across all possible α values. </w:t>
+      </w:r>
+    </w:p>
+    <w:p>
+      <w:pPr>
+        <w:pStyle w:val="ListBullet"/>
+      </w:pPr>
+      <w:proofErr w:type="gramStart"/>
+      <w:r>
+        <w:t>As a consequence</w:t>
+      </w:r>
+      <w:proofErr w:type="gramEnd"/>
+      <w:r>
+        <w:t xml:space="preserve">, it has the effect of </w:t>
+      </w:r>
+      <w:r>
+        <w:rPr>
+          <w:b/>
+        </w:rPr>
+        <w:t>softening</w:t>
+      </w:r>
+      <w:r>
+        <w:t xml:space="preserve"> </w:t>
+      </w:r>
+      <w:r>
+        <w:t xml:space="preserve">our decision process. </w:t>
+      </w:r>
+    </w:p>
+    <w:p>
+      <w:pPr>
+        <w:pStyle w:val="ListBullet"/>
+      </w:pPr>
+      <w:r>
+        <w:t xml:space="preserve">For those tests in which p </w:t>
+      </w:r>
+      <w:r>
+        <w:t xml:space="preserve">&lt;= α you’d </w:t>
+      </w:r>
+      <w:r>
+        <w:t>have rejected the null, where</w:t>
+      </w:r>
+      <w:r>
+        <w:t xml:space="preserve">as for those tests in which p &gt; α you’d </w:t>
+      </w:r>
+      <w:r>
+        <w:t xml:space="preserve">have retained the null. </w:t>
+      </w:r>
+    </w:p>
+    <w:p>
+      <w:pPr>
+        <w:pStyle w:val="ListBullet"/>
+      </w:pPr>
+      <w:r>
+        <w:t xml:space="preserve">ESP study: X = 62 w/ p = .021 </w:t>
+      </w:r>
+      <w:r>
+        <w:sym w:font="Wingdings" w:char="F0E0"/>
+      </w:r>
+      <w:r>
+        <w:t xml:space="preserve"> </w:t>
+      </w:r>
+      <w:r>
+        <w:t xml:space="preserve">the error rate I </w:t>
+      </w:r>
+      <w:proofErr w:type="gramStart"/>
+      <w:r>
+        <w:t>have to</w:t>
+      </w:r>
+      <w:proofErr w:type="gramEnd"/>
+      <w:r>
+        <w:t xml:space="preserve"> tolerate is 2.1%. </w:t>
+      </w:r>
+    </w:p>
+    <w:p>
+      <w:pPr>
+        <w:pStyle w:val="ListBullet"/>
+      </w:pPr>
+      <w:r>
+        <w:lastRenderedPageBreak/>
+        <w:t>S</w:t>
+      </w:r>
+      <w:r>
+        <w:t>uppose experiment yielded</w:t>
+      </w:r>
+      <w:r>
+        <w:t xml:space="preserve"> X =</w:t>
+      </w:r>
+      <w:r>
+        <w:t xml:space="preserve"> 97</w:t>
+      </w:r>
+      <w:r>
+        <w:t xml:space="preserve"> </w:t>
+      </w:r>
+      <w:r>
+        <w:sym w:font="Wingdings" w:char="F0E0"/>
+      </w:r>
+      <w:r>
+        <w:t xml:space="preserve"> </w:t>
+      </w:r>
+      <w:r>
+        <w:t xml:space="preserve">p </w:t>
+      </w:r>
+      <w:r>
+        <w:t>shrinks to 1.36*10^-</w:t>
+      </w:r>
+      <w:r>
+        <w:t xml:space="preserve">25, </w:t>
+      </w:r>
+      <w:r>
+        <w:t xml:space="preserve">a tiny, tiny </w:t>
+      </w:r>
+      <w:r>
+        <w:t xml:space="preserve">Type I error rate. </w:t>
+      </w:r>
+    </w:p>
+    <w:p>
+      <w:pPr>
+        <w:pStyle w:val="ListBullet"/>
+      </w:pPr>
+      <w:r>
+        <w:t xml:space="preserve">For this </w:t>
+      </w:r>
+      <w:r>
+        <w:t>2</w:t>
+      </w:r>
+      <w:r>
+        <w:rPr>
+          <w:vertAlign w:val="superscript"/>
+        </w:rPr>
+        <w:t>nd</w:t>
+      </w:r>
+      <w:r>
+        <w:t xml:space="preserve"> case I’d </w:t>
+      </w:r>
+      <w:r>
+        <w:t xml:space="preserve">be able to reject the null </w:t>
+      </w:r>
+      <w:r>
+        <w:t xml:space="preserve">w/ </w:t>
+      </w:r>
+      <w:r>
+        <w:t xml:space="preserve">a lot more confidence, </w:t>
+      </w:r>
+      <w:r>
+        <w:t xml:space="preserve">b/c I only </w:t>
+      </w:r>
+      <w:proofErr w:type="gramStart"/>
+      <w:r>
+        <w:t>have to</w:t>
+      </w:r>
+      <w:proofErr w:type="gramEnd"/>
+      <w:r>
+        <w:t xml:space="preserve"> be </w:t>
+      </w:r>
+      <w:r>
+        <w:rPr>
+          <w:i/>
+        </w:rPr>
+        <w:t xml:space="preserve">willing </w:t>
+      </w:r>
+      <w:r>
+        <w:rPr>
+          <w:i/>
+        </w:rPr>
+        <w:t>to tolerate</w:t>
+      </w:r>
+      <w:r>
+        <w:t xml:space="preserve"> a type I error rate of about 1 in 10 trillion in order to justify my decision to reject. </w:t>
+      </w:r>
+    </w:p>
+    <w:p>
+      <w:pPr>
+        <w:pStyle w:val="ListBullet"/>
+        <w:numPr>
+          <w:ilvl w:val="0"/>
+          <w:numId w:val="0"/>
+        </w:numPr>
+        <w:ind w:left="360"/>
+      </w:pPr>
+    </w:p>
+    <w:p>
+      <w:pPr>
+        <w:pStyle w:val="ListBullet"/>
+      </w:pPr>
+      <w:r>
+        <w:t xml:space="preserve">The </w:t>
+      </w:r>
+      <w:r>
+        <w:t>2</w:t>
+      </w:r>
+      <w:r>
+        <w:rPr>
+          <w:vertAlign w:val="superscript"/>
+        </w:rPr>
+        <w:t>nd</w:t>
+      </w:r>
+      <w:r>
+        <w:t xml:space="preserve"> </w:t>
+      </w:r>
+      <w:r>
+        <w:t xml:space="preserve">definition of </w:t>
+      </w:r>
+      <w:r>
+        <w:t xml:space="preserve">a </w:t>
+      </w:r>
+      <w:r>
+        <w:t>p-value comes from Sir Ronald Fisher</w:t>
+      </w:r>
+      <w:r>
+        <w:t xml:space="preserve"> (</w:t>
+      </w:r>
+      <w:r>
+        <w:t xml:space="preserve">in most introductory </w:t>
+      </w:r>
+      <w:r>
+        <w:t>stats textbooks)</w:t>
+      </w:r>
+    </w:p>
+    <w:p>
+      <w:pPr>
+        <w:pStyle w:val="ListBullet"/>
+      </w:pPr>
+      <w:r>
+        <w:t xml:space="preserve">Notice how when we </w:t>
+      </w:r>
+      <w:r>
+        <w:t>constructed the critical region,</w:t>
+      </w:r>
+      <w:r>
+        <w:t xml:space="preserve"> it corresponded to the tails (</w:t>
+      </w:r>
+      <w:r>
+        <w:t xml:space="preserve">extreme values) of </w:t>
+      </w:r>
+      <w:r>
+        <w:t xml:space="preserve">a </w:t>
+      </w:r>
+      <w:r>
+        <w:t xml:space="preserve">sampling distribution? </w:t>
+      </w:r>
+    </w:p>
+    <w:p>
+      <w:pPr>
+        <w:pStyle w:val="ListBullet"/>
+      </w:pPr>
+      <w:r>
+        <w:t xml:space="preserve">That’s not a coincidence: almost all “good” tests have this characteristic (good in the sense of </w:t>
+      </w:r>
+      <w:r>
+        <w:t>minimizing</w:t>
+      </w:r>
+      <w:r>
+        <w:t xml:space="preserve"> type II error rate, β). </w:t>
+      </w:r>
+    </w:p>
+    <w:p>
+      <w:pPr>
+        <w:pStyle w:val="ListBullet"/>
+      </w:pPr>
+      <w:r>
+        <w:t xml:space="preserve">The reason for that is a </w:t>
+      </w:r>
+      <w:r>
+        <w:rPr>
+          <w:i/>
+        </w:rPr>
+        <w:t>good critical region almost always corresponds to those values of the test statistic least likely to be observed if the null is true.</w:t>
+      </w:r>
+      <w:r>
+        <w:t xml:space="preserve"> </w:t>
+      </w:r>
+    </w:p>
+    <w:p>
+      <w:pPr>
+        <w:pStyle w:val="ListBullet"/>
+      </w:pPr>
+      <w:r>
+        <w:t xml:space="preserve">If this is true, we can define p-value </w:t>
+      </w:r>
+      <w:r>
+        <w:t xml:space="preserve">= </w:t>
+      </w:r>
+      <w:r>
+        <w:t xml:space="preserve">the probability </w:t>
+      </w:r>
+      <w:r>
+        <w:t xml:space="preserve">we observe </w:t>
+      </w:r>
+      <w:r>
+        <w:t xml:space="preserve">a test statistic that is at least as extreme as the one we </w:t>
+      </w:r>
+      <w:proofErr w:type="gramStart"/>
+      <w:r>
+        <w:t>actually did</w:t>
+      </w:r>
+      <w:proofErr w:type="gramEnd"/>
+      <w:r>
+        <w:t xml:space="preserve"> get. </w:t>
+      </w:r>
+    </w:p>
+    <w:p>
+      <w:pPr>
+        <w:pStyle w:val="ListBullet"/>
+      </w:pPr>
+      <w:r>
+        <w:t xml:space="preserve">In other words, if the data are extremely implausible according to the null, the null </w:t>
+      </w:r>
+      <w:r>
+        <w:t>is probably wrong</w:t>
+      </w:r>
+    </w:p>
+    <w:p>
+      <w:pPr>
+        <w:pStyle w:val="ListBullet"/>
+        <w:numPr>
+          <w:ilvl w:val="0"/>
+          <w:numId w:val="0"/>
+        </w:numPr>
+        <w:ind w:left="360"/>
+      </w:pPr>
+    </w:p>
+    <w:p>
+      <w:pPr>
+        <w:pStyle w:val="ListBullet"/>
+      </w:pPr>
+      <w:r>
+        <w:t xml:space="preserve">2 </w:t>
+      </w:r>
+      <w:r>
+        <w:t>rather different but legitimate ways to interpret the p value</w:t>
+      </w:r>
+      <w:r>
+        <w:t xml:space="preserve">, but a </w:t>
+      </w:r>
+      <w:r>
+        <w:t xml:space="preserve">mistaken approach is to refer to the p value as “the probability the null is true”. </w:t>
+      </w:r>
+    </w:p>
+    <w:p>
+      <w:pPr>
+        <w:pStyle w:val="ListBullet"/>
+      </w:pPr>
+      <w:r>
+        <w:t xml:space="preserve">Wrong </w:t>
+      </w:r>
+      <w:r>
+        <w:t xml:space="preserve">in </w:t>
+      </w:r>
+      <w:r>
+        <w:t>2 key respects</w:t>
+      </w:r>
+    </w:p>
+    <w:p>
+      <w:pPr>
+        <w:pStyle w:val="ListBullet"/>
+        <w:tabs>
+          <w:tab w:val="clear" w:pos="360"/>
+          <w:tab w:val="num" w:pos="720"/>
+        </w:tabs>
+        <w:ind w:left="720"/>
+      </w:pPr>
+      <w:r>
+        <w:t>(1) null hypothesis testing is a frequentist tool</w:t>
+      </w:r>
+      <w:r>
+        <w:t xml:space="preserve"> + </w:t>
+      </w:r>
+      <w:r>
+        <w:t>the frequentist approach to probability does not allow you to assign probabilities to the null</w:t>
+      </w:r>
+    </w:p>
+    <w:p>
+      <w:pPr>
+        <w:pStyle w:val="ListBullet"/>
+        <w:tabs>
+          <w:tab w:val="clear" w:pos="360"/>
+          <w:tab w:val="num" w:pos="1080"/>
+        </w:tabs>
+        <w:ind w:left="1080"/>
+      </w:pPr>
+      <w:r>
+        <w:t xml:space="preserve">According </w:t>
+      </w:r>
+      <w:r>
+        <w:t xml:space="preserve">to this view of probability, the null is either true or it is not; it cannot have a “5% chance” of being true. </w:t>
+      </w:r>
+    </w:p>
+    <w:p>
+      <w:pPr>
+        <w:pStyle w:val="ListBullet"/>
+        <w:tabs>
+          <w:tab w:val="clear" w:pos="360"/>
+          <w:tab w:val="num" w:pos="720"/>
+        </w:tabs>
+        <w:ind w:left="720"/>
+      </w:pPr>
+      <w:r>
+        <w:t xml:space="preserve">(2) </w:t>
+      </w:r>
+      <w:r>
+        <w:t xml:space="preserve">Even w/in </w:t>
+      </w:r>
+      <w:r>
+        <w:t>the Bayesian approach, which does let you assign probabilities t</w:t>
+      </w:r>
+      <w:r>
+        <w:t>o hypotheses, the p value wouldn’</w:t>
+      </w:r>
+      <w:r>
+        <w:t>t correspond to the probability that the null is true</w:t>
+      </w:r>
+    </w:p>
+    <w:p>
+      <w:pPr>
+        <w:pStyle w:val="ListBullet"/>
+        <w:tabs>
+          <w:tab w:val="clear" w:pos="360"/>
+          <w:tab w:val="num" w:pos="720"/>
+        </w:tabs>
+        <w:ind w:left="720"/>
+      </w:pPr>
+      <w:r>
+        <w:t xml:space="preserve">This </w:t>
+      </w:r>
+      <w:r>
+        <w:t xml:space="preserve">interpretation is entirely inconsistent </w:t>
+      </w:r>
+      <w:r>
+        <w:t>w/</w:t>
+      </w:r>
+      <w:r>
+        <w:t xml:space="preserve"> the mathematics of how the p value is calculated. </w:t>
+      </w:r>
+    </w:p>
+    <w:p>
+      <w:pPr>
+        <w:pStyle w:val="ListBullet"/>
+        <w:numPr>
+          <w:ilvl w:val="0"/>
+          <w:numId w:val="0"/>
+        </w:numPr>
+        <w:ind w:left="360" w:hanging="360"/>
+      </w:pPr>
+    </w:p>
+    <w:p>
+      <w:pPr>
+        <w:pStyle w:val="ListBullet"/>
+        <w:numPr>
+          <w:ilvl w:val="0"/>
+          <w:numId w:val="0"/>
+        </w:numPr>
+        <w:ind w:left="360" w:hanging="360"/>
+        <w:jc w:val="center"/>
+      </w:pPr>
+      <w:r>
+        <w:rPr>
+          <w:b/>
+          <w:u w:val="single"/>
+        </w:rPr>
+        <w:t>11.6 Reporting the results of a hypothesis test</w:t>
+      </w:r>
+    </w:p>
+    <w:p>
+      <w:pPr>
+        <w:pStyle w:val="ListBullet"/>
+        <w:numPr>
+          <w:ilvl w:val="0"/>
+          <w:numId w:val="0"/>
+        </w:numPr>
+        <w:ind w:left="360" w:hanging="360"/>
+      </w:pPr>
+    </w:p>
+    <w:p>
+      <w:pPr>
+        <w:pStyle w:val="ListBullet"/>
+      </w:pPr>
+      <w:r>
+        <w:t xml:space="preserve">When writing up the results of a hypothesis test, there’s usually several pieces of </w:t>
+      </w:r>
+      <w:r>
+        <w:t xml:space="preserve">info </w:t>
+      </w:r>
+      <w:r>
+        <w:t xml:space="preserve">you need to report, but it varies a fair bit from test to test. </w:t>
+      </w:r>
+    </w:p>
+    <w:p>
+      <w:pPr>
+        <w:pStyle w:val="ListBullet"/>
+      </w:pPr>
+      <w:r>
+        <w:t xml:space="preserve">Regardless </w:t>
+      </w:r>
+      <w:r>
+        <w:t xml:space="preserve">of what test you’re doing, the </w:t>
+      </w:r>
+      <w:r>
+        <w:t xml:space="preserve">1 </w:t>
+      </w:r>
+      <w:r>
+        <w:t xml:space="preserve">thing you always </w:t>
+      </w:r>
+      <w:proofErr w:type="gramStart"/>
+      <w:r>
+        <w:t>have to</w:t>
+      </w:r>
+      <w:proofErr w:type="gramEnd"/>
+      <w:r>
+        <w:t xml:space="preserve"> </w:t>
+      </w:r>
+      <w:r>
+        <w:t>do is say something about the p-</w:t>
+      </w:r>
+      <w:r>
+        <w:t>value</w:t>
+      </w:r>
+      <w:r>
+        <w:t xml:space="preserve"> + </w:t>
+      </w:r>
+      <w:r>
+        <w:t xml:space="preserve">whether or not the outcome was significant. </w:t>
+      </w:r>
+    </w:p>
+    <w:p>
+      <w:pPr>
+        <w:pStyle w:val="ListBullet"/>
+      </w:pPr>
+      <w:r>
+        <w:t xml:space="preserve">The fact you </w:t>
+      </w:r>
+      <w:proofErr w:type="gramStart"/>
+      <w:r>
+        <w:t>ha</w:t>
+      </w:r>
+      <w:r>
+        <w:t>ve to</w:t>
+      </w:r>
+      <w:proofErr w:type="gramEnd"/>
+      <w:r>
+        <w:t xml:space="preserve"> do this is unsurprising as </w:t>
+      </w:r>
+      <w:r>
+        <w:t xml:space="preserve">it’s the whole point of doing the test. </w:t>
+      </w:r>
+    </w:p>
+    <w:p>
+      <w:pPr>
+        <w:pStyle w:val="ListBullet"/>
+      </w:pPr>
+      <w:r>
+        <w:t xml:space="preserve">What might be surprising is the fact </w:t>
+      </w:r>
+      <w:r>
+        <w:t>there’</w:t>
+      </w:r>
+      <w:r>
+        <w:t xml:space="preserve">s some contention over exactly how to do it. </w:t>
+      </w:r>
+    </w:p>
+    <w:p>
+      <w:pPr>
+        <w:pStyle w:val="ListBullet"/>
+      </w:pPr>
+      <w:r>
+        <w:t xml:space="preserve">A </w:t>
+      </w:r>
+      <w:r>
+        <w:t xml:space="preserve">certain amount of tension exists regarding </w:t>
+      </w:r>
+      <w:proofErr w:type="gramStart"/>
+      <w:r>
+        <w:t>wheth</w:t>
+      </w:r>
+      <w:r>
+        <w:t>er or not</w:t>
+      </w:r>
+      <w:proofErr w:type="gramEnd"/>
+      <w:r>
+        <w:t xml:space="preserve"> to report the exact p-</w:t>
+      </w:r>
+      <w:r>
+        <w:t xml:space="preserve">value obtained, or </w:t>
+      </w:r>
+      <w:r>
+        <w:t xml:space="preserve">to state only that p &gt; </w:t>
+      </w:r>
+      <w:r>
+        <w:t xml:space="preserve">α for a significance level </w:t>
+      </w:r>
+      <w:r>
+        <w:t xml:space="preserve">chosen </w:t>
+      </w:r>
+      <w:r>
+        <w:t xml:space="preserve">in advance </w:t>
+      </w:r>
+    </w:p>
+    <w:p>
+      <w:pPr>
+        <w:pStyle w:val="ListBullet"/>
+      </w:pPr>
+      <w:r>
+        <w:t xml:space="preserve">To see why this is an issue, the key thing to </w:t>
+      </w:r>
+      <w:r>
+        <w:t>recognize</w:t>
+      </w:r>
+      <w:r>
+        <w:t xml:space="preserve"> is </w:t>
+      </w:r>
+      <w:r>
+        <w:t>p-</w:t>
+      </w:r>
+      <w:r>
+        <w:t xml:space="preserve">values are terribly convenient. </w:t>
+      </w:r>
+    </w:p>
+    <w:p>
+      <w:pPr>
+        <w:pStyle w:val="ListBullet"/>
+      </w:pPr>
+      <w:r>
+        <w:t xml:space="preserve">In practice, the fact </w:t>
+      </w:r>
+      <w:r>
+        <w:t>we can compute a p-</w:t>
+      </w:r>
+      <w:r>
+        <w:t xml:space="preserve">value means we don’t </w:t>
+      </w:r>
+      <w:proofErr w:type="gramStart"/>
+      <w:r>
+        <w:t>actually have</w:t>
+      </w:r>
+      <w:proofErr w:type="gramEnd"/>
+      <w:r>
+        <w:t xml:space="preserve"> to specify any α level at all in order to run </w:t>
+      </w:r>
+      <w:r>
+        <w:t xml:space="preserve">a </w:t>
+      </w:r>
+      <w:r>
+        <w:t xml:space="preserve">test. </w:t>
+      </w:r>
+    </w:p>
+    <w:p>
+      <w:pPr>
+        <w:pStyle w:val="ListBullet"/>
+      </w:pPr>
+      <w:r>
+        <w:t xml:space="preserve">Can </w:t>
+      </w:r>
+      <w:r>
+        <w:t xml:space="preserve">calculate </w:t>
+      </w:r>
+      <w:r>
+        <w:t>a p-</w:t>
+      </w:r>
+      <w:r>
+        <w:t xml:space="preserve">value </w:t>
+      </w:r>
+      <w:r>
+        <w:t xml:space="preserve">+ interpret it directly </w:t>
+      </w:r>
+      <w:r>
+        <w:sym w:font="Wingdings" w:char="F0E0"/>
+      </w:r>
+      <w:r>
+        <w:t xml:space="preserve"> if you get p =</w:t>
+      </w:r>
+      <w:r>
+        <w:t xml:space="preserve"> .062, it means you’d have to be willing to tolerate a Type I error rate of 6.2%</w:t>
+      </w:r>
+      <w:r>
+        <w:t xml:space="preserve"> to justify rejecting the null + i</w:t>
+      </w:r>
+      <w:r>
+        <w:t xml:space="preserve">f you personally find 6.2% intolerable, you </w:t>
+      </w:r>
+      <w:r>
+        <w:t xml:space="preserve">retain </w:t>
+      </w:r>
+      <w:r>
+        <w:t xml:space="preserve">the null. </w:t>
+      </w:r>
+    </w:p>
+    <w:p>
+      <w:pPr>
+        <w:pStyle w:val="ListBullet"/>
+      </w:pPr>
+      <w:r>
+        <w:lastRenderedPageBreak/>
+        <w:t xml:space="preserve">Why </w:t>
+      </w:r>
+      <w:r>
+        <w:t>do</w:t>
+      </w:r>
+      <w:r>
+        <w:t>n’t we just report the actual p-</w:t>
+      </w:r>
+      <w:r>
+        <w:t xml:space="preserve">value </w:t>
+      </w:r>
+      <w:r>
+        <w:t xml:space="preserve">+ </w:t>
+      </w:r>
+      <w:r>
+        <w:t xml:space="preserve">let the reader make up their own minds about what an acceptable Type I error rate is? </w:t>
+      </w:r>
+    </w:p>
+    <w:p>
+      <w:pPr>
+        <w:pStyle w:val="ListBullet"/>
+      </w:pPr>
+      <w:r>
+        <w:t xml:space="preserve">This approach has </w:t>
+      </w:r>
+      <w:r>
+        <w:t xml:space="preserve">a big advantage of </w:t>
+      </w:r>
+      <w:r>
+        <w:rPr>
+          <w:u w:val="single"/>
+        </w:rPr>
+        <w:t xml:space="preserve">softening </w:t>
+      </w:r>
+      <w:r>
+        <w:rPr>
+          <w:u w:val="single"/>
+        </w:rPr>
+        <w:t xml:space="preserve">the </w:t>
+      </w:r>
+      <w:r>
+        <w:rPr>
+          <w:u w:val="single"/>
+        </w:rPr>
+        <w:t>decision-making</w:t>
+      </w:r>
+      <w:r>
+        <w:rPr>
+          <w:u w:val="single"/>
+        </w:rPr>
+        <w:t xml:space="preserve"> process</w:t>
+      </w:r>
+      <w:r>
+        <w:t xml:space="preserve"> </w:t>
+      </w:r>
+    </w:p>
+    <w:p>
+      <w:pPr>
+        <w:pStyle w:val="ListBullet"/>
+      </w:pPr>
+      <w:r>
+        <w:t xml:space="preserve">If </w:t>
+      </w:r>
+      <w:r>
+        <w:t xml:space="preserve">you accept the </w:t>
+      </w:r>
+      <w:proofErr w:type="spellStart"/>
+      <w:r>
+        <w:rPr>
+          <w:i/>
+        </w:rPr>
+        <w:t>Neyman</w:t>
+      </w:r>
+      <w:proofErr w:type="spellEnd"/>
+      <w:r>
+        <w:t xml:space="preserve"> definition of </w:t>
+      </w:r>
+      <w:r>
+        <w:t>a p-</w:t>
+      </w:r>
+      <w:r>
+        <w:t>value, that’s the whole point of the p value</w:t>
+      </w:r>
+      <w:r>
+        <w:t>:</w:t>
+      </w:r>
+      <w:r>
+        <w:t xml:space="preserve"> We no longer have a </w:t>
+      </w:r>
+      <w:r>
+        <w:t xml:space="preserve">fixed significance level of α = </w:t>
+      </w:r>
+      <w:r>
+        <w:t>.05 as a bright line separating “a</w:t>
+      </w:r>
+      <w:r>
+        <w:t xml:space="preserve">ccept” from “reject” decisions + it </w:t>
+      </w:r>
+      <w:r>
+        <w:t>removes the rather pathological prob</w:t>
+      </w:r>
+      <w:r>
+        <w:t>lem of being forced to treat p =</w:t>
+      </w:r>
+      <w:r>
+        <w:t xml:space="preserve"> .051 in a fu</w:t>
+      </w:r>
+      <w:r>
+        <w:t xml:space="preserve">ndamentally </w:t>
+      </w:r>
+      <w:proofErr w:type="gramStart"/>
+      <w:r>
+        <w:t>different way</w:t>
+      </w:r>
+      <w:proofErr w:type="gramEnd"/>
+      <w:r>
+        <w:t xml:space="preserve"> to p =</w:t>
+      </w:r>
+      <w:r>
+        <w:t xml:space="preserve"> .049. </w:t>
+      </w:r>
+    </w:p>
+    <w:p>
+      <w:pPr>
+        <w:pStyle w:val="ListBullet"/>
+      </w:pPr>
+      <w:r>
+        <w:t xml:space="preserve">This flexibility is both the advantage </w:t>
+      </w:r>
+      <w:r>
+        <w:t xml:space="preserve">+ </w:t>
+      </w:r>
+      <w:r>
+        <w:t xml:space="preserve">disadvantage to the p value. </w:t>
+      </w:r>
+    </w:p>
+    <w:p>
+      <w:pPr>
+        <w:pStyle w:val="ListBullet"/>
+      </w:pPr>
+      <w:r>
+        <w:t xml:space="preserve">A </w:t>
+      </w:r>
+      <w:r>
+        <w:t>lot of people don’t like reporting</w:t>
+      </w:r>
+      <w:r>
+        <w:t xml:space="preserve"> an exact-</w:t>
+      </w:r>
+      <w:r>
+        <w:t>p value is it gives the res</w:t>
+      </w:r>
+      <w:r>
+        <w:t xml:space="preserve">earcher a bit too much freedom + </w:t>
+      </w:r>
+      <w:r>
+        <w:t xml:space="preserve">it lets you change your mind about what error tolerance you’re willing to put up </w:t>
+      </w:r>
+      <w:r>
+        <w:t xml:space="preserve">w/ </w:t>
+      </w:r>
+      <w:r>
+        <w:t xml:space="preserve">after you look at the data. </w:t>
+      </w:r>
+    </w:p>
+    <w:p>
+      <w:pPr>
+        <w:pStyle w:val="ListBullet"/>
+      </w:pPr>
+      <w:r>
+        <w:t xml:space="preserve">Ex: </w:t>
+      </w:r>
+      <w:r>
+        <w:t xml:space="preserve">Suppose I ran </w:t>
+      </w:r>
+      <w:r>
+        <w:t xml:space="preserve">a </w:t>
+      </w:r>
+      <w:r>
+        <w:t>test</w:t>
+      </w:r>
+      <w:r>
+        <w:t xml:space="preserve"> + </w:t>
+      </w:r>
+      <w:r>
+        <w:t xml:space="preserve">ended up </w:t>
+      </w:r>
+      <w:r>
+        <w:t xml:space="preserve">w/ </w:t>
+      </w:r>
+      <w:r>
+        <w:t xml:space="preserve">p </w:t>
+      </w:r>
+      <w:r>
+        <w:t xml:space="preserve">= </w:t>
+      </w:r>
+      <w:r>
+        <w:t xml:space="preserve">.09. Should I accept or reject? </w:t>
+      </w:r>
+    </w:p>
+    <w:p>
+      <w:pPr>
+        <w:pStyle w:val="ListBullet"/>
+        <w:tabs>
+          <w:tab w:val="clear" w:pos="360"/>
+          <w:tab w:val="num" w:pos="720"/>
+        </w:tabs>
+        <w:ind w:left="720"/>
+      </w:pPr>
+      <w:r>
+        <w:t xml:space="preserve">Now that I’ve looked at the data, </w:t>
+      </w:r>
+      <w:r>
+        <w:t xml:space="preserve">I’m starting to think a 9% error rate isn’t so bad, especially </w:t>
+      </w:r>
+      <w:r>
+        <w:t xml:space="preserve">compared to how annoying it’d </w:t>
+      </w:r>
+      <w:r>
+        <w:t xml:space="preserve">be to have to admit to my experiment failed. </w:t>
+      </w:r>
+    </w:p>
+    <w:p>
+      <w:pPr>
+        <w:pStyle w:val="ListBullet"/>
+        <w:tabs>
+          <w:tab w:val="clear" w:pos="360"/>
+          <w:tab w:val="num" w:pos="720"/>
+        </w:tabs>
+        <w:ind w:left="720"/>
+      </w:pPr>
+      <w:r>
+        <w:t xml:space="preserve">So, to avoid looking like I just made it up after </w:t>
+      </w:r>
+      <w:r>
+        <w:t>the fact, I now say that my α =</w:t>
+      </w:r>
+      <w:r>
+        <w:t xml:space="preserve"> .1: a 10% type I error rate isn’t too bad, </w:t>
+      </w:r>
+      <w:r>
+        <w:t xml:space="preserve">+ </w:t>
+      </w:r>
+      <w:r>
+        <w:t xml:space="preserve">at </w:t>
+      </w:r>
+      <w:r>
+        <w:t>this level, my test is significant</w:t>
+      </w:r>
+    </w:p>
+    <w:p>
+      <w:pPr>
+        <w:pStyle w:val="ListBullet"/>
+      </w:pPr>
+      <w:r>
+        <w:t xml:space="preserve">The </w:t>
+      </w:r>
+      <w:r>
+        <w:t xml:space="preserve">worry here is that temptation to </w:t>
+      </w:r>
+      <w:r>
+        <w:t xml:space="preserve">shade </w:t>
+      </w:r>
+      <w:r>
+        <w:t xml:space="preserve">things a little bit here </w:t>
+      </w:r>
+      <w:r>
+        <w:t xml:space="preserve">+ </w:t>
+      </w:r>
+      <w:r>
+        <w:t xml:space="preserve">there is really, </w:t>
+      </w:r>
+      <w:proofErr w:type="gramStart"/>
+      <w:r>
+        <w:t>really strong</w:t>
+      </w:r>
+      <w:proofErr w:type="gramEnd"/>
+      <w:r>
+        <w:t xml:space="preserve">. </w:t>
+      </w:r>
+    </w:p>
+    <w:p>
+      <w:pPr>
+        <w:pStyle w:val="ListBullet"/>
+      </w:pPr>
+      <w:r>
+        <w:t xml:space="preserve">As anyone who has ever run an experiment can attest, it’s a long </w:t>
+      </w:r>
+      <w:r>
+        <w:t xml:space="preserve">+ </w:t>
+      </w:r>
+      <w:proofErr w:type="gramStart"/>
+      <w:r>
+        <w:t>difficult process</w:t>
+      </w:r>
+      <w:proofErr w:type="gramEnd"/>
+      <w:r>
+        <w:t xml:space="preserve">, </w:t>
+      </w:r>
+      <w:r>
+        <w:t xml:space="preserve">+ </w:t>
+      </w:r>
+      <w:r>
+        <w:t xml:space="preserve">you often get very attached to </w:t>
+      </w:r>
+      <w:r>
+        <w:t>hypotheses + i</w:t>
+      </w:r>
+      <w:r>
+        <w:t xml:space="preserve">t’s hard to let go </w:t>
+      </w:r>
+      <w:r>
+        <w:t xml:space="preserve">+ </w:t>
+      </w:r>
+      <w:r>
+        <w:t xml:space="preserve">admit </w:t>
+      </w:r>
+      <w:r>
+        <w:t xml:space="preserve">an </w:t>
+      </w:r>
+      <w:r>
+        <w:t xml:space="preserve">experiment didn’t find what you wanted it to find. </w:t>
+      </w:r>
+    </w:p>
+    <w:p>
+      <w:pPr>
+        <w:pStyle w:val="ListBullet"/>
+      </w:pPr>
       <w:bookmarkStart w:id="0" w:name="_GoBack"/>
       <w:bookmarkEnd w:id="0"/>
       <w:r>
-        <w:t xml:space="preserve">Nevertheless, I’ve actually omitted the most important number of all: the p value. It is to this topic that we now turn. There are two somewhat different ways of interpreting a p value, one proposed by Sir Ronald Fisher and the other by Jerzy Neyman. Both versions are legitimate, though they reflect very different ways of thinking about hypothesis tests. Most introductory textbooks tend to give Fisher’s version only, but I think that’s a bit of a shame. To my mind, Neyman’s version is cleaner, and actually better reflects the logic of the null hypothesis test. You might disagree though, so I’ve included both. I’ll start with Neyman’s version... 11.5.1 A softer view of decision making One problem with the hypothesis testing procedure that I’ve described is that it makes no distinction at all between a result this “barely significant” and those that are “highly significant”. For instance, in my ESP study the data I obtained only just fell inside the critical region - so I did get a significant effect, but was a pretty near thing. In contrast, suppose that I’d run a study in which X “ 97 out of 7The internet seems fairly convinced that Ashley said this, though I can’t for the life of me find anyone willing to give a source for the claim. - 336 - my N “ 100 participants got the answer right. This would obviously be significant too, but my a much larger margin; there’s really no ambiguity about this at all. The procedure that I described makes no distinction between the two. If I adopt the standard convention of allowing α “ .05 as my acceptable Type I error rate, then both of these are significant results. This is where the p value comes in handy. To understand how it works, let’s suppose that we ran lots of hypothesis tests on the same data set: but with a different value of α in each case. When we do that for my original ESP data, what we’d get is something like this Value of α 0.05 0.04 0.03 0.02 0.01 Reject the null? Yes Yes Yes No No When we test ESP data (X “ 62 successes out of N “ 100 observations) using α levels of .03 and above, we’d always find ourselves rejecting the null hypothesis. For α levels of .02 and below, we always end up retaining the null hypothesis. Therefore, somewhere between .02 and .03 there must be a smallest value of α that would allow us to reject the null hypothesis for this data. This is the p value; as it turns out the ESP data has p “ </w:t>
+        <w:t xml:space="preserve">If we use the “raw” p-value, people will start interpreting the data in terms of what they want to believe, not what the data are actually saying... and if we allow that, well, why are we bothering to do science at all? Why not let everyone believe whatever they like about anything, regardless of what the facts are? Okay, that’s a bit extreme, but that’s where the worry comes from. According to this view, you really must specify your α value in advance, and then only report whether the test was significant or not. It’s the only way to keep ourselves honest. 11.6.2 Two proposed solutions </w:t>
+      </w:r>
+      <w:proofErr w:type="gramStart"/>
+      <w:r>
+        <w:t>In</w:t>
+      </w:r>
+      <w:proofErr w:type="gramEnd"/>
+      <w:r>
+        <w:t xml:space="preserve"> practice, it’s pretty rare for a researcher to specify a single α level ahead of time. Instead, the convention is that scientists rely on three standard significance levels: .05, .01 and .001. When reporting your results, you indicate which (if any) of these significance levels allow you to reject the null hypothesis. This is </w:t>
+      </w:r>
+      <w:proofErr w:type="spellStart"/>
+      <w:r>
+        <w:t>summarised</w:t>
+      </w:r>
+      <w:proofErr w:type="spellEnd"/>
+      <w:r>
+        <w:t xml:space="preserve"> in Table 11.1. This allows us to soften the decision rule a little bit, since p ă .01 implies that the data meet a stronger evidentiary standard than p ă .05 would. Nevertheless, since these levels are fixed in advance by convention, it does prevent people choosing their α level after looking at the data. Nevertheless, quite a lot of people still prefer to report exact p values. To many people, the advantage of allowing the reader to make up their own mind about how to interpret p </w:t>
+      </w:r>
+      <w:proofErr w:type="gramStart"/>
+      <w:r>
+        <w:t>“ .</w:t>
+      </w:r>
+      <w:proofErr w:type="gramEnd"/>
+      <w:r>
+        <w:t xml:space="preserve">06 outweighs any disadvantages. In practice, however, even among those researchers who prefer exact p values it is quite common to just write p ă .001 instead of reporting an exact value for small p. This is in part because a lot of software doesn’t actually print out the p value when it’s that small (e.g., SPSS just writes p </w:t>
+      </w:r>
+      <w:proofErr w:type="gramStart"/>
+      <w:r>
+        <w:t>“ .</w:t>
+      </w:r>
+      <w:proofErr w:type="gramEnd"/>
+      <w:r>
+        <w:t xml:space="preserve">000 whenever p ă .001), and in part because a very small p value can be kind of misleading. The human mind sees a number like .0000000001 and it’s hard to suppress the gut feeling that the evidence in </w:t>
+      </w:r>
+      <w:proofErr w:type="spellStart"/>
+      <w:r>
+        <w:t>favour</w:t>
+      </w:r>
+      <w:proofErr w:type="spellEnd"/>
+      <w:r>
+        <w:t xml:space="preserve"> of the - 339 - alternative hypothesis is a near certainty. In practice however, this is usually wrong. Life is a big, messy, complicated thing: and every statistical test ever invented relies on simplifications, approximations and assumptions. </w:t>
+      </w:r>
+      <w:proofErr w:type="gramStart"/>
+      <w:r>
+        <w:t>As a consequence</w:t>
+      </w:r>
+      <w:proofErr w:type="gramEnd"/>
+      <w:r>
+        <w:t xml:space="preserve">, it’s probably not reasonable to walk away from any statistical analysis with a feeling of confidence stronger than p ă .001 implies. In other words, p ă .001 is really code for “as far as this </w:t>
       </w:r>
       <w:r>
         <w:lastRenderedPageBreak/>
-        <w:t>.021. In short: p is defined to be the smallest Type I error rate (α) that you have to be willing to tolerate if you want to reject the null hypothesis. If it turns out that p describes an error rate that you find intolerable, then you must retain the null. If you’re comfortable with an error rate equal to p, then it’s okay to reject the null hypothesis in favour of your preferred alternative. In effect, p is a summary of all the possible hypothesis tests that you could have run, taken across all possible α values. And as a consequence it has the effect of “softening” our decision process. For those tests in which p ď α you would have rejected the null hypothesis, whereas for those tests in which p ą α you would have retained the null. In my ESP study I obtained X “ 62, and as a consequence I’ve ended up with p “ .021. So the error rate I have to tolerate is 2.1%. In contrast, suppose my experiment had yielded X “ 97. What happens to my p value now? This time it’s shrunk to p “ 1.36 ˆ 10´25, which is a tiny, tiny8 Type I error rate. For this second case I would be able to reject the null hypothesis with a lot more confidence, because I only have to be “willing” to tolerate a type I error rate of about 1 in 10 trillion trillion in order to justify my decision to reject. 11.5.2 The probability of extreme data The second definition of the p-value comes from Sir Ronald Fisher, and it’s actually this one that you tend to see in most introductory statistics textbooks. Notice how, when I constructed the critical region, it corresponded to the tails (i.e., extreme values) of the sampling distribution? That’s not a coincidence: almost all “good” tests have this characteristic (good in the sense of minimising our type II error rate, β). The reason for that is that a good critical region almost always corresponds to those values of the test statistic that are least likely to be observed if the null hypothesis is true. If this rule is true, then we can define the p-value as the probability that we would have observed a test statistic that is at least as extreme as the one we actually did get. In other words, if the data are extremely implausible according to the null hypothesis, then the null hypothesis is probably wrong. 11.5.3 A common mistake Okay, so you can see that there are two rather different but legitimate ways to interpret the p value, 8That’s p “ .000000000000000000000000136 for folks that don’t like scientific notation! - 337 - one based on Neyman’s approach to hypothesis testing and the other based on Fisher’s. Unfortunately, there is a third explanation that people sometimes give, especially when they’re first learning statistics, and it is absolutely and completely wrong. This mistaken approach is to refer to the p value as “the probability that the null hypothesis is true”. It’s an intuitively appealing way to think, but it’s wrong in two key respects: (1) null hypothesis testing is a frequentist tool, and the frequentist approach to probability does not allow you to assign probabilities to the null hypothesis... according to this view of probability, the null hypothesis is either true or it is not; it cannot have a “5% chance” of being true. (2) even within the Bayesian approach, which does let you assign probabilities to hypotheses, the p value would not correspond to the probability that the null is true; this interpretation is entirely inconsistent with the mathematics of how the p value is calculated. Put bluntly, despite the intuitive appeal of thinking this way, there is no justification for interpreting a p value this way. Never do it.</w:t>
+        <w:t xml:space="preserve">test is concerned, the evidence is overwhelming.” </w:t>
+      </w:r>
+      <w:proofErr w:type="gramStart"/>
+      <w:r>
+        <w:t>In light of</w:t>
+      </w:r>
+      <w:proofErr w:type="gramEnd"/>
+      <w:r>
+        <w:t xml:space="preserve"> all this, you might be wondering exactly what you should do. There’s a fair bit of contradictory advice on the topic, with some people arguing that you should report the exact p value, and other people arguing that you should use the tiered approach illustrated in Table 11.1. As a result, the best advice I can give is to suggest that you look at papers/reports written in your field and see what the convention seems to be. If there doesn’t seem to be any consistent pattern, then use whichever method you prefer.</w:t>
       </w:r>
     </w:p>
     <w:sectPr>

</xml_diff>